<commit_message>
QDS Ver 0.1.4 : - insert image - add image colum in database
</commit_message>
<xml_diff>
--- a/word/answer.docx
+++ b/word/answer.docx
@@ -16,88 +16,74 @@
         <w:jc w:val="both"/>
       </w:pPr>
       <w:r>
-        <w:t>(1) 老師把一籃蘋果分給小朋友，如果減少一名同學，每個同學正好分得5個；如果增加一個同學，正好每人分得4個。問：小朋友【9】人，蘋果共有【45】個</w:t>
+        <w:t>(1) 如附圖，D在 上，P在 上。已知 ： ＝3：2，則△PBD面積：△PCD面積＝【 3：2  】△APB面積：△APC面積＝【 3：2  】</w:t>
       </w:r>
-    </w:p>
-    <w:p>
-      <w:pPr>
-        <w:pStyle w:val="question"/>
-        <w:jc w:val="both"/>
-      </w:pPr>
       <w:r>
-        <w:t>(2) 幼稚園教師把一箱餅乾分給小班和中班的小朋友，平均每人分得6塊，如果只分給中班小朋友，平均每人可以多分得4塊。問：如果只分給小班的小朋友，平均每人分得【15】塊</w:t>
-      </w:r>
-    </w:p>
-    <w:p>
-      <w:pPr>
-        <w:pStyle w:val="question"/>
-        <w:jc w:val="both"/>
-      </w:pPr>
-      <w:r>
-        <w:t>(3) 48本書分給兩組小朋友，已知第二組比第一組多5人。如果把書全部分給第一組，那麼每人4本，有剩餘；每人5本，書不夠。如果把書全分給第二組，那麼每人3本，有剩餘；每人4本，書不夠，問：第一組有【10】人、第二組有【15】人</w:t>
-      </w:r>
-    </w:p>
-    <w:p>
-      <w:pPr>
-        <w:pStyle w:val="question"/>
-        <w:jc w:val="both"/>
-      </w:pPr>
-      <w:r>
-        <w:t>(4) 食堂採購員小李去買肉，如果買牛肉18公斤，那麼差40元；如果買豬肉20公斤，那麼多20元。已知牛肉比豬肉每公斤貴8元。問：牛肉每公斤【50】元、豬肉每公斤【42】元，小李帶了【860】元</w:t>
-      </w:r>
-    </w:p>
-    <w:p>
-      <w:pPr>
-        <w:pStyle w:val="question"/>
-        <w:jc w:val="both"/>
-      </w:pPr>
-      <w:r>
-        <w:t>(5) 有一些糖，每人分5塊則多10塊，如果現有人數增加到原有人數的1.5倍，那麼每人4塊就少兩塊。問：這些糖共有【70】塊</w:t>
-      </w:r>
-    </w:p>
-    <w:p>
-      <w:pPr>
-        <w:pStyle w:val="question"/>
-        <w:jc w:val="both"/>
-      </w:pPr>
-      <w:r>
-        <w:t>(6) 幼稚園將一筐蘋果分給大班和小班的小朋友，如果大班每人分5個，就多10個；如果小班每人分8個，就少了2個。已知大班比小班多3人。問：這筐蘋果有【70】個</w:t>
-      </w:r>
-    </w:p>
-    <w:p>
-      <w:pPr>
-        <w:pStyle w:val="question"/>
-        <w:jc w:val="both"/>
-      </w:pPr>
-      <w:r>
-        <w:t>(7) 幼稚園把一袋糖果分給小朋友，如果分給大班的小朋友，每人5 粒就缺6 粒。如果分給小班的小朋友，每人4粒就餘4粒。已知大班比小班少2 個小朋友。問：這袋糖果共有【84】粒</w:t>
-      </w:r>
-    </w:p>
-    <w:p>
-      <w:pPr>
-        <w:pStyle w:val="question"/>
-        <w:jc w:val="both"/>
-      </w:pPr>
-      <w:r>
-        <w:t>(8) 老師把一籃蘋果分給小朋友，如果減少一名同學，每個同學正好分得5個；如果增加一名同學，正好每人分得4個。問：小朋友有【9】人、蘋果有【40】個</w:t>
-      </w:r>
-    </w:p>
-    <w:p>
-      <w:pPr>
-        <w:pStyle w:val="question"/>
-        <w:jc w:val="both"/>
-      </w:pPr>
-      <w:r>
-        <w:t>(9) 小明媽媽帶著一筆錢去買肉，若買10公斤牛肉則還差6元，若買12公斤豬肉則還剩4元。已知每公斤牛肉比豬肉貴3元，問：小明媽媽帶了【124】元</w:t>
-      </w:r>
-    </w:p>
-    <w:p>
-      <w:pPr>
-        <w:pStyle w:val="question"/>
-        <w:jc w:val="both"/>
-      </w:pPr>
-      <w:r>
-        <w:t>(10) 臥龍自然保護區管理員把一些竹子分給若干隻大熊貓，每隻大熊貓分5個還多餘10棵竹子，如果大熊貓數增加到3倍還少5隻，那麼每隻大熊貓分2棵竹子還缺少8棵竹子，問有大熊貓【28】隻，竹子【150】棵</w:t>
+        <w:br/>
+        <w:drawing>
+          <wp:inline xmlns:a="http://schemas.openxmlformats.org/drawingml/2006/main" xmlns:pic="http://schemas.openxmlformats.org/drawingml/2006/picture">
+            <wp:extent cx="1984248" cy="1520952"/>
+            <wp:docPr id="1" name="Picture 1"/>
+            <wp:cNvGraphicFramePr>
+              <a:graphicFrameLocks noChangeAspect="1"/>
+            </wp:cNvGraphicFramePr>
+            <a:graphic>
+              <a:graphicData uri="http://schemas.openxmlformats.org/drawingml/2006/picture">
+                <pic:pic>
+                  <pic:nvPicPr>
+                    <pic:cNvPr id="0" name="1.png"/>
+                    <pic:cNvPicPr/>
+                  </pic:nvPicPr>
+                  <pic:blipFill>
+                    <a:blip r:embed="rId9"/>
+                    <a:stretch>
+                      <a:fillRect/>
+                    </a:stretch>
+                  </pic:blipFill>
+                  <pic:spPr>
+                    <a:xfrm>
+                      <a:off x="0" y="0"/>
+                      <a:ext cx="1984248" cy="1520952"/>
+                    </a:xfrm>
+                    <a:prstGeom prst="rect"/>
+                  </pic:spPr>
+                </pic:pic>
+              </a:graphicData>
+            </a:graphic>
+          </wp:inline>
+        </w:drawing>
+        <w:drawing>
+          <wp:inline xmlns:a="http://schemas.openxmlformats.org/drawingml/2006/main" xmlns:pic="http://schemas.openxmlformats.org/drawingml/2006/picture">
+            <wp:extent cx="1984248" cy="1520952"/>
+            <wp:docPr id="2" name="Picture 2"/>
+            <wp:cNvGraphicFramePr>
+              <a:graphicFrameLocks noChangeAspect="1"/>
+            </wp:cNvGraphicFramePr>
+            <a:graphic>
+              <a:graphicData uri="http://schemas.openxmlformats.org/drawingml/2006/picture">
+                <pic:pic>
+                  <pic:nvPicPr>
+                    <pic:cNvPr id="0" name="1.png"/>
+                    <pic:cNvPicPr/>
+                  </pic:nvPicPr>
+                  <pic:blipFill>
+                    <a:blip r:embed="rId9"/>
+                    <a:stretch>
+                      <a:fillRect/>
+                    </a:stretch>
+                  </pic:blipFill>
+                  <pic:spPr>
+                    <a:xfrm>
+                      <a:off x="0" y="0"/>
+                      <a:ext cx="1984248" cy="1520952"/>
+                    </a:xfrm>
+                    <a:prstGeom prst="rect"/>
+                  </pic:spPr>
+                </pic:pic>
+              </a:graphicData>
+            </a:graphic>
+          </wp:inline>
+        </w:drawing>
       </w:r>
     </w:p>
     <w:sectPr>

</xml_diff>

<commit_message>
QDS Ver 0.1.6 : - use select as image path - the image fliter need optimization
</commit_message>
<xml_diff>
--- a/word/answer.docx
+++ b/word/answer.docx
@@ -16,74 +16,88 @@
         <w:jc w:val="both"/>
       </w:pPr>
       <w:r>
-        <w:t>(1) 如附圖，D在 上，P在 上。已知 ： ＝3：2，則△PBD面積：△PCD面積＝【 3：2  】△APB面積：△APC面積＝【 3：2  】</w:t>
+        <w:t>(1) 某廠運來一批煤，如果每天燒1500公斤，那麼比原計劃提前一天燒完；如果每天燒1000公斤，那麼將比原計劃多用一天。問：現在要求按原計劃燒完，每天應燒煤【1200】公斤</w:t>
       </w:r>
+    </w:p>
+    <w:p>
+      <w:pPr>
+        <w:pStyle w:val="question"/>
+        <w:jc w:val="both"/>
+      </w:pPr>
       <w:r>
-        <w:br/>
-        <w:drawing>
-          <wp:inline xmlns:a="http://schemas.openxmlformats.org/drawingml/2006/main" xmlns:pic="http://schemas.openxmlformats.org/drawingml/2006/picture">
-            <wp:extent cx="1984248" cy="1520952"/>
-            <wp:docPr id="1" name="Picture 1"/>
-            <wp:cNvGraphicFramePr>
-              <a:graphicFrameLocks noChangeAspect="1"/>
-            </wp:cNvGraphicFramePr>
-            <a:graphic>
-              <a:graphicData uri="http://schemas.openxmlformats.org/drawingml/2006/picture">
-                <pic:pic>
-                  <pic:nvPicPr>
-                    <pic:cNvPr id="0" name="1.png"/>
-                    <pic:cNvPicPr/>
-                  </pic:nvPicPr>
-                  <pic:blipFill>
-                    <a:blip r:embed="rId9"/>
-                    <a:stretch>
-                      <a:fillRect/>
-                    </a:stretch>
-                  </pic:blipFill>
-                  <pic:spPr>
-                    <a:xfrm>
-                      <a:off x="0" y="0"/>
-                      <a:ext cx="1984248" cy="1520952"/>
-                    </a:xfrm>
-                    <a:prstGeom prst="rect"/>
-                  </pic:spPr>
-                </pic:pic>
-              </a:graphicData>
-            </a:graphic>
-          </wp:inline>
-        </w:drawing>
-        <w:drawing>
-          <wp:inline xmlns:a="http://schemas.openxmlformats.org/drawingml/2006/main" xmlns:pic="http://schemas.openxmlformats.org/drawingml/2006/picture">
-            <wp:extent cx="1984248" cy="1520952"/>
-            <wp:docPr id="2" name="Picture 2"/>
-            <wp:cNvGraphicFramePr>
-              <a:graphicFrameLocks noChangeAspect="1"/>
-            </wp:cNvGraphicFramePr>
-            <a:graphic>
-              <a:graphicData uri="http://schemas.openxmlformats.org/drawingml/2006/picture">
-                <pic:pic>
-                  <pic:nvPicPr>
-                    <pic:cNvPr id="0" name="1.png"/>
-                    <pic:cNvPicPr/>
-                  </pic:nvPicPr>
-                  <pic:blipFill>
-                    <a:blip r:embed="rId9"/>
-                    <a:stretch>
-                      <a:fillRect/>
-                    </a:stretch>
-                  </pic:blipFill>
-                  <pic:spPr>
-                    <a:xfrm>
-                      <a:off x="0" y="0"/>
-                      <a:ext cx="1984248" cy="1520952"/>
-                    </a:xfrm>
-                    <a:prstGeom prst="rect"/>
-                  </pic:spPr>
-                </pic:pic>
-              </a:graphicData>
-            </a:graphic>
-          </wp:inline>
-        </w:drawing>
+        <w:t>(2) 四年級某班的同學去植樹，他們分了一下小組，如果增加一個小組，正好每小組5人；如果減少一小組，正好每組7人。問：這個班共有【35】人</w:t>
+      </w:r>
+    </w:p>
+    <w:p>
+      <w:pPr>
+        <w:pStyle w:val="question"/>
+        <w:jc w:val="both"/>
+      </w:pPr>
+      <w:r>
+        <w:t>(3) 食堂採購員小李去買肉，如果買牛肉18公斤，那麼差40元；如果買豬肉20公斤，那麼多20元。已知牛肉比豬肉每公斤貴8元。問：牛肉每公斤【50】元、豬肉每公斤【42】元，小李帶了【860】元</w:t>
+      </w:r>
+    </w:p>
+    <w:p>
+      <w:pPr>
+        <w:pStyle w:val="question"/>
+        <w:jc w:val="both"/>
+      </w:pPr>
+      <w:r>
+        <w:t>(4) 猴王帶領一群猴子去摘桃。下午收工後，猴王開始分配，若大猴分5個，小猴分3個，猴王可留10個；若大、小猴都分4個，猴王能留下20個。在這群猴子中，大猴（不包括猴王）比小猴多【  10 】隻。</w:t>
+      </w:r>
+    </w:p>
+    <w:p>
+      <w:pPr>
+        <w:pStyle w:val="question"/>
+        <w:jc w:val="both"/>
+      </w:pPr>
+      <w:r>
+        <w:t>(5) 臥龍自然保護區管理員把一些竹子分給若干隻大熊貓，每隻大熊貓分5個還多餘10棵竹子，如果大熊貓數增加到3倍還少5隻，那麼每隻大熊貓分2棵竹子還缺少8棵竹子，問有大熊貓【28】隻，竹子【150】棵</w:t>
+      </w:r>
+    </w:p>
+    <w:p>
+      <w:pPr>
+        <w:pStyle w:val="question"/>
+        <w:jc w:val="both"/>
+      </w:pPr>
+      <w:r>
+        <w:t>(6) 老師把一籃蘋果分給小朋友，如果減少一名同學，每個同學正好分得5個；如果增加一名同學，正好每人分得4個。問：小朋友有【9】人、蘋果有【40】個</w:t>
+      </w:r>
+    </w:p>
+    <w:p>
+      <w:pPr>
+        <w:pStyle w:val="question"/>
+        <w:jc w:val="both"/>
+      </w:pPr>
+      <w:r>
+        <w:t>(7) 幼稚園把一袋糖果分給小朋友，如果分給大班的小朋友，每人5 粒就缺6 粒。如果分給小班的小朋友，每人4粒就餘4粒。已知大班比小班少2 個小朋友。問：這袋糖果共有【84】粒</w:t>
+      </w:r>
+    </w:p>
+    <w:p>
+      <w:pPr>
+        <w:pStyle w:val="question"/>
+        <w:jc w:val="both"/>
+      </w:pPr>
+      <w:r>
+        <w:t>(8) 老師把一籃蘋果分給小朋友，如果減少一名同學，每個同學正好分得5個；如果增加一個同學，正好每人分得4個。問：小朋友【9】人，蘋果共有【45】個</w:t>
+      </w:r>
+    </w:p>
+    <w:p>
+      <w:pPr>
+        <w:pStyle w:val="question"/>
+        <w:jc w:val="both"/>
+      </w:pPr>
+      <w:r>
+        <w:t>(9) 體育隊將一些羽毛球分給若干個人，每人5個還多餘10個羽毛球，如果人數增加到 3倍，那麼每人分2個羽毛球還缺少8個，問：有羽毛球【100】個</w:t>
+      </w:r>
+    </w:p>
+    <w:p>
+      <w:pPr>
+        <w:pStyle w:val="question"/>
+        <w:jc w:val="both"/>
+      </w:pPr>
+      <w:r>
+        <w:t>(10) 有一些糖，每人分5塊則多10塊，如果現有人數增加到原有人數的1.5倍，那麼每人4塊就少兩塊。問：這些糖共有【70】塊</w:t>
       </w:r>
     </w:p>
     <w:sectPr>

</xml_diff>

<commit_message>
QDS Ver 0.1.6.1 : - small sort out the filler function
</commit_message>
<xml_diff>
--- a/word/answer.docx
+++ b/word/answer.docx
@@ -16,7 +16,7 @@
         <w:jc w:val="both"/>
       </w:pPr>
       <w:r>
-        <w:t>(1) 某廠運來一批煤，如果每天燒1500公斤，那麼比原計劃提前一天燒完；如果每天燒1000公斤，那麼將比原計劃多用一天。問：現在要求按原計劃燒完，每天應燒煤【1200】公斤</w:t>
+        <w:t>(1) 某校安排宿舍，如果每間6人，則16人沒有床位；如果每間8人，則多出10個床位。問：宿舍【13】間、學生【94】人。</w:t>
       </w:r>
     </w:p>
     <w:p>
@@ -25,7 +25,7 @@
         <w:jc w:val="both"/>
       </w:pPr>
       <w:r>
-        <w:t>(2) 四年級某班的同學去植樹，他們分了一下小組，如果增加一個小組，正好每小組5人；如果減少一小組，正好每組7人。問：這個班共有【35】人</w:t>
+        <w:t>(2) 實驗小學學生乘車去郊遊，如果每輛車坐60人，則有15人上不了車；如果每輛車多坐5人，恰好多出一輛車。問：一共有【16】輛汽車，有【915】名學生</w:t>
       </w:r>
     </w:p>
     <w:p>
@@ -34,7 +34,7 @@
         <w:jc w:val="both"/>
       </w:pPr>
       <w:r>
-        <w:t>(3) 食堂採購員小李去買肉，如果買牛肉18公斤，那麼差40元；如果買豬肉20公斤，那麼多20元。已知牛肉比豬肉每公斤貴8元。問：牛肉每公斤【50】元、豬肉每公斤【42】元，小李帶了【860】元</w:t>
+        <w:t>(3) 五年級同學去划船，如果增加一隻船，正好每只船上坐7人；如果減少一隻船，正好每只船上坐8人。問：這個年級共有【112】個同學。</w:t>
       </w:r>
     </w:p>
     <w:p>
@@ -43,7 +43,7 @@
         <w:jc w:val="both"/>
       </w:pPr>
       <w:r>
-        <w:t>(4) 猴王帶領一群猴子去摘桃。下午收工後，猴王開始分配，若大猴分5個，小猴分3個，猴王可留10個；若大、小猴都分4個，猴王能留下20個。在這群猴子中，大猴（不包括猴王）比小猴多【  10 】隻。</w:t>
+        <w:t>(4) 同學去划船，如果每只船坐4人，則少3只船；如果每只船坐6人，則少2人，問：同學們共【40】人、租了【7】隻船。</w:t>
       </w:r>
     </w:p>
     <w:p>
@@ -52,7 +52,7 @@
         <w:jc w:val="both"/>
       </w:pPr>
       <w:r>
-        <w:t>(5) 臥龍自然保護區管理員把一些竹子分給若干隻大熊貓，每隻大熊貓分5個還多餘10棵竹子，如果大熊貓數增加到3倍還少5隻，那麼每隻大熊貓分2棵竹子還缺少8棵竹子，問有大熊貓【28】隻，竹子【150】棵</w:t>
+        <w:t>(5) 五年級學生到公園划船，如果每艘船坐7人，則剩下3人沒有座位；如果每船坐9人，則可多出1艘船。問：一共【6】艘船、【45】個學生。</w:t>
       </w:r>
     </w:p>
     <w:p>
@@ -61,7 +61,7 @@
         <w:jc w:val="both"/>
       </w:pPr>
       <w:r>
-        <w:t>(6) 老師把一籃蘋果分給小朋友，如果減少一名同學，每個同學正好分得5個；如果增加一名同學，正好每人分得4個。問：小朋友有【9】人、蘋果有【40】個</w:t>
+        <w:t>(6) 同學們去公園划船，每條船坐4人，就會少3條船；每條船坐6人，還有2人坐不下。問：一共有【32】個同學、小船有【5】條</w:t>
       </w:r>
     </w:p>
     <w:p>
@@ -70,7 +70,7 @@
         <w:jc w:val="both"/>
       </w:pPr>
       <w:r>
-        <w:t>(7) 幼稚園把一袋糖果分給小朋友，如果分給大班的小朋友，每人5 粒就缺6 粒。如果分給小班的小朋友，每人4粒就餘4粒。已知大班比小班少2 個小朋友。問：這袋糖果共有【84】粒</w:t>
+        <w:t>(7) 學校為新生分配宿舍．每個房間住3人，則多出22人；每個房間多住5人，則空1個房間。問：宿舍有【6】間、新生有【40】人。</w:t>
       </w:r>
     </w:p>
     <w:p>
@@ -79,7 +79,7 @@
         <w:jc w:val="both"/>
       </w:pPr>
       <w:r>
-        <w:t>(8) 老師把一籃蘋果分給小朋友，如果減少一名同學，每個同學正好分得5個；如果增加一個同學，正好每人分得4個。問：小朋友【9】人，蘋果共有【45】個</w:t>
+        <w:t>(8) 消防局調動一批消防員分乘一批車輛趕往災區救災。原計劃每輛汽車乘32人，則多出5人，他們被安排乘坐在其中的某輛車上，行進中由於緊急狀況調走一輛車，這時只好重新安排每輛車乘35人，這樣多出7人，他們被安排在其中的某輛車上，問：原來共有【11】輛車、共派出【357】名消防員</w:t>
       </w:r>
     </w:p>
     <w:p>
@@ -88,7 +88,7 @@
         <w:jc w:val="both"/>
       </w:pPr>
       <w:r>
-        <w:t>(9) 體育隊將一些羽毛球分給若干個人，每人5個還多餘10個羽毛球，如果人數增加到 3倍，那麼每人分2個羽毛球還缺少8個，問：有羽毛球【100】個</w:t>
+        <w:t>(9) 同學們去划船，如果每條船坐5人，則少兩條船，如果每條船坐7人，則多出兩條船，問：共有【12】條船、有【70】個同學。</w:t>
       </w:r>
     </w:p>
     <w:p>
@@ -97,7 +97,7 @@
         <w:jc w:val="both"/>
       </w:pPr>
       <w:r>
-        <w:t>(10) 有一些糖，每人分5塊則多10塊，如果現有人數增加到原有人數的1.5倍，那麼每人4塊就少兩塊。問：這些糖共有【70】塊</w:t>
+        <w:t>(10) 豬媽媽帶著孩子去野餐，如果每張餐布周圍坐4隻小豬就有6隻小豬沒地方坐，如果每張餐布周圍多坐一隻小豬就會餘出4個空位子，問：一共有【46】隻小豬，豬媽媽一共帶了【10】張餐布</w:t>
       </w:r>
     </w:p>
     <w:sectPr>

</xml_diff>

<commit_message>
QDS Ver 0.1.7 : - Add a script to fetch image from word (under database) - The part of inserting image almost finish - Finish "Dovetail theorem" problem *To see more detail, please read "Update and Problem.txt"
</commit_message>
<xml_diff>
--- a/word/answer.docx
+++ b/word/answer.docx
@@ -7,97 +7,592 @@
         <w:pStyle w:val="Title"/>
       </w:pPr>
       <w:r>
-        <w:t>Database</w:t>
+        <w:t>數學 - 應用題 - 典型應用題 - 燕尾定理 - 一外一內比1</w:t>
       </w:r>
     </w:p>
     <w:p>
       <w:pPr>
         <w:pStyle w:val="question"/>
-        <w:jc w:val="both"/>
+        <w:jc w:val="left"/>
       </w:pPr>
       <w:r>
-        <w:t>(1) 某校安排宿舍，如果每間6人，則16人沒有床位；如果每間8人，則多出10個床位。問：宿舍【13】間、學生【94】人。</w:t>
+        <w:t>(1) 如下圖，在△ABC中，DC＝3BD，AE＝ED，若△ABC的面積是10cm2，則陰影部份的面積是【 30/7 】cm2。</w:t>
+        <w:br/>
+      </w:r>
+    </w:p>
+    <w:p>
+      <w:pPr>
+        <w:jc w:val="right"/>
+      </w:pPr>
+      <w:r>
+        <w:drawing>
+          <wp:inline xmlns:a="http://schemas.openxmlformats.org/drawingml/2006/main" xmlns:pic="http://schemas.openxmlformats.org/drawingml/2006/picture">
+            <wp:extent cx="918340" cy="936000"/>
+            <wp:docPr id="1" name="Picture 1"/>
+            <wp:cNvGraphicFramePr>
+              <a:graphicFrameLocks noChangeAspect="1"/>
+            </wp:cNvGraphicFramePr>
+            <a:graphic>
+              <a:graphicData uri="http://schemas.openxmlformats.org/drawingml/2006/picture">
+                <pic:pic>
+                  <pic:nvPicPr>
+                    <pic:cNvPr id="0" name="1.jpg"/>
+                    <pic:cNvPicPr/>
+                  </pic:nvPicPr>
+                  <pic:blipFill>
+                    <a:blip r:embed="rId9"/>
+                    <a:stretch>
+                      <a:fillRect/>
+                    </a:stretch>
+                  </pic:blipFill>
+                  <pic:spPr>
+                    <a:xfrm>
+                      <a:off x="0" y="0"/>
+                      <a:ext cx="918340" cy="936000"/>
+                    </a:xfrm>
+                    <a:prstGeom prst="rect"/>
+                  </pic:spPr>
+                </pic:pic>
+              </a:graphicData>
+            </a:graphic>
+          </wp:inline>
+        </w:drawing>
       </w:r>
     </w:p>
     <w:p>
       <w:pPr>
         <w:pStyle w:val="question"/>
-        <w:jc w:val="both"/>
+        <w:jc w:val="left"/>
       </w:pPr>
       <w:r>
-        <w:t>(2) 實驗小學學生乘車去郊遊，如果每輛車坐60人，則有15人上不了車；如果每輛車多坐5人，恰好多出一輛車。問：一共有【16】輛汽車，有【915】名學生</w:t>
+        <w:t>(2) 如圖所示，DE＝ 1/2AE，BD＝2DC，S△EBD＝5 cm2。求：三角形ABC的面積 ＝【45/2 】cm2。</w:t>
+        <w:br/>
+      </w:r>
+    </w:p>
+    <w:p>
+      <w:pPr>
+        <w:jc w:val="right"/>
+      </w:pPr>
+      <w:r>
+        <w:drawing>
+          <wp:inline xmlns:a="http://schemas.openxmlformats.org/drawingml/2006/main" xmlns:pic="http://schemas.openxmlformats.org/drawingml/2006/picture">
+            <wp:extent cx="1036661" cy="936000"/>
+            <wp:docPr id="2" name="Picture 2"/>
+            <wp:cNvGraphicFramePr>
+              <a:graphicFrameLocks noChangeAspect="1"/>
+            </wp:cNvGraphicFramePr>
+            <a:graphic>
+              <a:graphicData uri="http://schemas.openxmlformats.org/drawingml/2006/picture">
+                <pic:pic>
+                  <pic:nvPicPr>
+                    <pic:cNvPr id="0" name="2.jpg"/>
+                    <pic:cNvPicPr/>
+                  </pic:nvPicPr>
+                  <pic:blipFill>
+                    <a:blip r:embed="rId10"/>
+                    <a:stretch>
+                      <a:fillRect/>
+                    </a:stretch>
+                  </pic:blipFill>
+                  <pic:spPr>
+                    <a:xfrm>
+                      <a:off x="0" y="0"/>
+                      <a:ext cx="1036661" cy="936000"/>
+                    </a:xfrm>
+                    <a:prstGeom prst="rect"/>
+                  </pic:spPr>
+                </pic:pic>
+              </a:graphicData>
+            </a:graphic>
+          </wp:inline>
+        </w:drawing>
       </w:r>
     </w:p>
     <w:p>
       <w:pPr>
         <w:pStyle w:val="question"/>
-        <w:jc w:val="both"/>
+        <w:jc w:val="left"/>
       </w:pPr>
       <w:r>
-        <w:t>(3) 五年級同學去划船，如果增加一隻船，正好每只船上坐7人；如果減少一隻船，正好每只船上坐8人。問：這個年級共有【112】個同學。</w:t>
+        <w:t>(3) 如圖，△ABC的面積為15cm2，D是BC邊上的一點，BD＝2DC，E是AD上的一點，AE＝ED，連接BE並延長，交AC於點F。求：圖中四邊形CDEF的面積【4】cm2。</w:t>
+        <w:br/>
+      </w:r>
+    </w:p>
+    <w:p>
+      <w:pPr>
+        <w:jc w:val="right"/>
+      </w:pPr>
+      <w:r>
+        <w:drawing>
+          <wp:inline xmlns:a="http://schemas.openxmlformats.org/drawingml/2006/main" xmlns:pic="http://schemas.openxmlformats.org/drawingml/2006/picture">
+            <wp:extent cx="1039666" cy="936000"/>
+            <wp:docPr id="3" name="Picture 3"/>
+            <wp:cNvGraphicFramePr>
+              <a:graphicFrameLocks noChangeAspect="1"/>
+            </wp:cNvGraphicFramePr>
+            <a:graphic>
+              <a:graphicData uri="http://schemas.openxmlformats.org/drawingml/2006/picture">
+                <pic:pic>
+                  <pic:nvPicPr>
+                    <pic:cNvPr id="0" name="3.jpg"/>
+                    <pic:cNvPicPr/>
+                  </pic:nvPicPr>
+                  <pic:blipFill>
+                    <a:blip r:embed="rId11"/>
+                    <a:stretch>
+                      <a:fillRect/>
+                    </a:stretch>
+                  </pic:blipFill>
+                  <pic:spPr>
+                    <a:xfrm>
+                      <a:off x="0" y="0"/>
+                      <a:ext cx="1039666" cy="936000"/>
+                    </a:xfrm>
+                    <a:prstGeom prst="rect"/>
+                  </pic:spPr>
+                </pic:pic>
+              </a:graphicData>
+            </a:graphic>
+          </wp:inline>
+        </w:drawing>
       </w:r>
     </w:p>
     <w:p>
       <w:pPr>
         <w:pStyle w:val="question"/>
-        <w:jc w:val="both"/>
+        <w:jc w:val="left"/>
       </w:pPr>
       <w:r>
-        <w:t>(4) 同學去划船，如果每只船坐4人，則少3只船；如果每只船坐6人，則少2人，問：同學們共【40】人、租了【7】隻船。</w:t>
+        <w:t>(4) D是BC的中點，E是AD的中點。已知△ABC的面積是36 cm2。求：四邊形CDEF的面積＝【15】cm2。</w:t>
+        <w:br/>
+      </w:r>
+    </w:p>
+    <w:p>
+      <w:pPr>
+        <w:jc w:val="right"/>
+      </w:pPr>
+      <w:r>
+        <w:drawing>
+          <wp:inline xmlns:a="http://schemas.openxmlformats.org/drawingml/2006/main" xmlns:pic="http://schemas.openxmlformats.org/drawingml/2006/picture">
+            <wp:extent cx="1039666" cy="936000"/>
+            <wp:docPr id="4" name="Picture 4"/>
+            <wp:cNvGraphicFramePr>
+              <a:graphicFrameLocks noChangeAspect="1"/>
+            </wp:cNvGraphicFramePr>
+            <a:graphic>
+              <a:graphicData uri="http://schemas.openxmlformats.org/drawingml/2006/picture">
+                <pic:pic>
+                  <pic:nvPicPr>
+                    <pic:cNvPr id="0" name="3.jpg"/>
+                    <pic:cNvPicPr/>
+                  </pic:nvPicPr>
+                  <pic:blipFill>
+                    <a:blip r:embed="rId11"/>
+                    <a:stretch>
+                      <a:fillRect/>
+                    </a:stretch>
+                  </pic:blipFill>
+                  <pic:spPr>
+                    <a:xfrm>
+                      <a:off x="0" y="0"/>
+                      <a:ext cx="1039666" cy="936000"/>
+                    </a:xfrm>
+                    <a:prstGeom prst="rect"/>
+                  </pic:spPr>
+                </pic:pic>
+              </a:graphicData>
+            </a:graphic>
+          </wp:inline>
+        </w:drawing>
       </w:r>
     </w:p>
     <w:p>
       <w:pPr>
         <w:pStyle w:val="question"/>
-        <w:jc w:val="both"/>
+        <w:jc w:val="left"/>
       </w:pPr>
       <w:r>
-        <w:t>(5) 五年級學生到公園划船，如果每艘船坐7人，則剩下3人沒有座位；如果每船坐9人，則可多出1艘船。問：一共【6】艘船、【45】個學生。</w:t>
+        <w:t>(5) 如圖，在△ABC中，DC＝3BD，AE＝ED。若△ABC的面積是1，則：陰影部份的面積＝【 3/7】</w:t>
+        <w:br/>
+      </w:r>
+    </w:p>
+    <w:p>
+      <w:pPr>
+        <w:jc w:val="right"/>
+      </w:pPr>
+      <w:r>
+        <w:drawing>
+          <wp:inline xmlns:a="http://schemas.openxmlformats.org/drawingml/2006/main" xmlns:pic="http://schemas.openxmlformats.org/drawingml/2006/picture">
+            <wp:extent cx="1039666" cy="936000"/>
+            <wp:docPr id="5" name="Picture 5"/>
+            <wp:cNvGraphicFramePr>
+              <a:graphicFrameLocks noChangeAspect="1"/>
+            </wp:cNvGraphicFramePr>
+            <a:graphic>
+              <a:graphicData uri="http://schemas.openxmlformats.org/drawingml/2006/picture">
+                <pic:pic>
+                  <pic:nvPicPr>
+                    <pic:cNvPr id="0" name="3.jpg"/>
+                    <pic:cNvPicPr/>
+                  </pic:nvPicPr>
+                  <pic:blipFill>
+                    <a:blip r:embed="rId11"/>
+                    <a:stretch>
+                      <a:fillRect/>
+                    </a:stretch>
+                  </pic:blipFill>
+                  <pic:spPr>
+                    <a:xfrm>
+                      <a:off x="0" y="0"/>
+                      <a:ext cx="1039666" cy="936000"/>
+                    </a:xfrm>
+                    <a:prstGeom prst="rect"/>
+                  </pic:spPr>
+                </pic:pic>
+              </a:graphicData>
+            </a:graphic>
+          </wp:inline>
+        </w:drawing>
+        <w:drawing>
+          <wp:inline xmlns:a="http://schemas.openxmlformats.org/drawingml/2006/main" xmlns:pic="http://schemas.openxmlformats.org/drawingml/2006/picture">
+            <wp:extent cx="1448321" cy="936000"/>
+            <wp:docPr id="6" name="Picture 6"/>
+            <wp:cNvGraphicFramePr>
+              <a:graphicFrameLocks noChangeAspect="1"/>
+            </wp:cNvGraphicFramePr>
+            <a:graphic>
+              <a:graphicData uri="http://schemas.openxmlformats.org/drawingml/2006/picture">
+                <pic:pic>
+                  <pic:nvPicPr>
+                    <pic:cNvPr id="0" name="5_2.jpg"/>
+                    <pic:cNvPicPr/>
+                  </pic:nvPicPr>
+                  <pic:blipFill>
+                    <a:blip r:embed="rId12"/>
+                    <a:stretch>
+                      <a:fillRect/>
+                    </a:stretch>
+                  </pic:blipFill>
+                  <pic:spPr>
+                    <a:xfrm>
+                      <a:off x="0" y="0"/>
+                      <a:ext cx="1448321" cy="936000"/>
+                    </a:xfrm>
+                    <a:prstGeom prst="rect"/>
+                  </pic:spPr>
+                </pic:pic>
+              </a:graphicData>
+            </a:graphic>
+          </wp:inline>
+        </w:drawing>
       </w:r>
     </w:p>
     <w:p>
       <w:pPr>
         <w:pStyle w:val="question"/>
-        <w:jc w:val="both"/>
+        <w:jc w:val="left"/>
       </w:pPr>
       <w:r>
-        <w:t>(6) 同學們去公園划船，每條船坐4人，就會少3條船；每條船坐6人，還有2人坐不下。問：一共有【32】個同學、小船有【5】條</w:t>
+        <w:t>(6) 在△ABC中，BD：DC＝2：3，E是AD的中點。求：陰影部份的面積是△ABC的幾分之幾：【3/8 】</w:t>
+        <w:br/>
+      </w:r>
+    </w:p>
+    <w:p>
+      <w:pPr>
+        <w:jc w:val="right"/>
+      </w:pPr>
+      <w:r>
+        <w:drawing>
+          <wp:inline xmlns:a="http://schemas.openxmlformats.org/drawingml/2006/main" xmlns:pic="http://schemas.openxmlformats.org/drawingml/2006/picture">
+            <wp:extent cx="1181143" cy="936000"/>
+            <wp:docPr id="7" name="Picture 7"/>
+            <wp:cNvGraphicFramePr>
+              <a:graphicFrameLocks noChangeAspect="1"/>
+            </wp:cNvGraphicFramePr>
+            <a:graphic>
+              <a:graphicData uri="http://schemas.openxmlformats.org/drawingml/2006/picture">
+                <pic:pic>
+                  <pic:nvPicPr>
+                    <pic:cNvPr id="0" name="6_1.jpg"/>
+                    <pic:cNvPicPr/>
+                  </pic:nvPicPr>
+                  <pic:blipFill>
+                    <a:blip r:embed="rId13"/>
+                    <a:stretch>
+                      <a:fillRect/>
+                    </a:stretch>
+                  </pic:blipFill>
+                  <pic:spPr>
+                    <a:xfrm>
+                      <a:off x="0" y="0"/>
+                      <a:ext cx="1181143" cy="936000"/>
+                    </a:xfrm>
+                    <a:prstGeom prst="rect"/>
+                  </pic:spPr>
+                </pic:pic>
+              </a:graphicData>
+            </a:graphic>
+          </wp:inline>
+        </w:drawing>
+        <w:drawing>
+          <wp:inline xmlns:a="http://schemas.openxmlformats.org/drawingml/2006/main" xmlns:pic="http://schemas.openxmlformats.org/drawingml/2006/picture">
+            <wp:extent cx="1181143" cy="936000"/>
+            <wp:docPr id="8" name="Picture 8"/>
+            <wp:cNvGraphicFramePr>
+              <a:graphicFrameLocks noChangeAspect="1"/>
+            </wp:cNvGraphicFramePr>
+            <a:graphic>
+              <a:graphicData uri="http://schemas.openxmlformats.org/drawingml/2006/picture">
+                <pic:pic>
+                  <pic:nvPicPr>
+                    <pic:cNvPr id="0" name="6_2.jpg"/>
+                    <pic:cNvPicPr/>
+                  </pic:nvPicPr>
+                  <pic:blipFill>
+                    <a:blip r:embed="rId14"/>
+                    <a:stretch>
+                      <a:fillRect/>
+                    </a:stretch>
+                  </pic:blipFill>
+                  <pic:spPr>
+                    <a:xfrm>
+                      <a:off x="0" y="0"/>
+                      <a:ext cx="1181143" cy="936000"/>
+                    </a:xfrm>
+                    <a:prstGeom prst="rect"/>
+                  </pic:spPr>
+                </pic:pic>
+              </a:graphicData>
+            </a:graphic>
+          </wp:inline>
+        </w:drawing>
       </w:r>
     </w:p>
     <w:p>
       <w:pPr>
         <w:pStyle w:val="question"/>
-        <w:jc w:val="both"/>
+        <w:jc w:val="left"/>
       </w:pPr>
       <w:r>
-        <w:t>(7) 學校為新生分配宿舍．每個房間住3人，則多出22人；每個房間多住5人，則空1個房間。問：宿舍有【6】間、新生有【40】人。</w:t>
+        <w:t>(7) 如圖所示，AE＝ED，DC＝ BD，△ABC面積＝21 cm2。求：陰影部分的面積＝【9】cm2。</w:t>
+        <w:br/>
+      </w:r>
+    </w:p>
+    <w:p>
+      <w:pPr>
+        <w:jc w:val="right"/>
+      </w:pPr>
+      <w:r>
+        <w:drawing>
+          <wp:inline xmlns:a="http://schemas.openxmlformats.org/drawingml/2006/main" xmlns:pic="http://schemas.openxmlformats.org/drawingml/2006/picture">
+            <wp:extent cx="1256478" cy="936000"/>
+            <wp:docPr id="9" name="Picture 9"/>
+            <wp:cNvGraphicFramePr>
+              <a:graphicFrameLocks noChangeAspect="1"/>
+            </wp:cNvGraphicFramePr>
+            <a:graphic>
+              <a:graphicData uri="http://schemas.openxmlformats.org/drawingml/2006/picture">
+                <pic:pic>
+                  <pic:nvPicPr>
+                    <pic:cNvPr id="0" name="7.jpg"/>
+                    <pic:cNvPicPr/>
+                  </pic:nvPicPr>
+                  <pic:blipFill>
+                    <a:blip r:embed="rId15"/>
+                    <a:stretch>
+                      <a:fillRect/>
+                    </a:stretch>
+                  </pic:blipFill>
+                  <pic:spPr>
+                    <a:xfrm>
+                      <a:off x="0" y="0"/>
+                      <a:ext cx="1256478" cy="936000"/>
+                    </a:xfrm>
+                    <a:prstGeom prst="rect"/>
+                  </pic:spPr>
+                </pic:pic>
+              </a:graphicData>
+            </a:graphic>
+          </wp:inline>
+        </w:drawing>
       </w:r>
     </w:p>
     <w:p>
       <w:pPr>
         <w:pStyle w:val="question"/>
-        <w:jc w:val="both"/>
+        <w:jc w:val="left"/>
       </w:pPr>
       <w:r>
-        <w:t>(8) 消防局調動一批消防員分乘一批車輛趕往災區救災。原計劃每輛汽車乘32人，則多出5人，他們被安排乘坐在其中的某輛車上，行進中由於緊急狀況調走一輛車，這時只好重新安排每輛車乘35人，這樣多出7人，他們被安排在其中的某輛車上，問：原來共有【11】輛車、共派出【357】名消防員</w:t>
+        <w:t>(8) 如圖，D是△ABC中BC邊上的一點，BC＝4CD，連接AD，E是AD的中點，連接BE並延長，交AC於點F，已知△ABC的面積112cm2，求四邊形CDEF  的面積【22】cm2。</w:t>
+        <w:br/>
+      </w:r>
+    </w:p>
+    <w:p>
+      <w:pPr>
+        <w:jc w:val="right"/>
+      </w:pPr>
+      <w:r>
+        <w:drawing>
+          <wp:inline xmlns:a="http://schemas.openxmlformats.org/drawingml/2006/main" xmlns:pic="http://schemas.openxmlformats.org/drawingml/2006/picture">
+            <wp:extent cx="1207468" cy="936000"/>
+            <wp:docPr id="10" name="Picture 10"/>
+            <wp:cNvGraphicFramePr>
+              <a:graphicFrameLocks noChangeAspect="1"/>
+            </wp:cNvGraphicFramePr>
+            <a:graphic>
+              <a:graphicData uri="http://schemas.openxmlformats.org/drawingml/2006/picture">
+                <pic:pic>
+                  <pic:nvPicPr>
+                    <pic:cNvPr id="0" name="8.jpg"/>
+                    <pic:cNvPicPr/>
+                  </pic:nvPicPr>
+                  <pic:blipFill>
+                    <a:blip r:embed="rId16"/>
+                    <a:stretch>
+                      <a:fillRect/>
+                    </a:stretch>
+                  </pic:blipFill>
+                  <pic:spPr>
+                    <a:xfrm>
+                      <a:off x="0" y="0"/>
+                      <a:ext cx="1207468" cy="936000"/>
+                    </a:xfrm>
+                    <a:prstGeom prst="rect"/>
+                  </pic:spPr>
+                </pic:pic>
+              </a:graphicData>
+            </a:graphic>
+          </wp:inline>
+        </w:drawing>
       </w:r>
     </w:p>
     <w:p>
       <w:pPr>
         <w:pStyle w:val="question"/>
-        <w:jc w:val="both"/>
+        <w:jc w:val="left"/>
       </w:pPr>
       <w:r>
-        <w:t>(9) 同學們去划船，如果每條船坐5人，則少兩條船，如果每條船坐7人，則多出兩條船，問：共有【12】條船、有【70】個同學。</w:t>
+        <w:t>(9) 在△ABC中，DC＝3BD，DE＝EA，若△ABC的面積是2，則陰影部分面積＝【 6/7 】</w:t>
+      </w:r>
+    </w:p>
+    <w:p>
+      <w:pPr>
+        <w:jc w:val="right"/>
+      </w:pPr>
+      <w:r>
+        <w:drawing>
+          <wp:inline xmlns:a="http://schemas.openxmlformats.org/drawingml/2006/main" xmlns:pic="http://schemas.openxmlformats.org/drawingml/2006/picture">
+            <wp:extent cx="1709217" cy="936000"/>
+            <wp:docPr id="11" name="Picture 11"/>
+            <wp:cNvGraphicFramePr>
+              <a:graphicFrameLocks noChangeAspect="1"/>
+            </wp:cNvGraphicFramePr>
+            <a:graphic>
+              <a:graphicData uri="http://schemas.openxmlformats.org/drawingml/2006/picture">
+                <pic:pic>
+                  <pic:nvPicPr>
+                    <pic:cNvPr id="0" name="9.jpg"/>
+                    <pic:cNvPicPr/>
+                  </pic:nvPicPr>
+                  <pic:blipFill>
+                    <a:blip r:embed="rId17"/>
+                    <a:stretch>
+                      <a:fillRect/>
+                    </a:stretch>
+                  </pic:blipFill>
+                  <pic:spPr>
+                    <a:xfrm>
+                      <a:off x="0" y="0"/>
+                      <a:ext cx="1709217" cy="936000"/>
+                    </a:xfrm>
+                    <a:prstGeom prst="rect"/>
+                  </pic:spPr>
+                </pic:pic>
+              </a:graphicData>
+            </a:graphic>
+          </wp:inline>
+        </w:drawing>
       </w:r>
     </w:p>
     <w:p>
       <w:pPr>
         <w:pStyle w:val="question"/>
-        <w:jc w:val="both"/>
+        <w:jc w:val="left"/>
       </w:pPr>
       <w:r>
-        <w:t>(10) 豬媽媽帶著孩子去野餐，如果每張餐布周圍坐4隻小豬就有6隻小豬沒地方坐，如果每張餐布周圍多坐一隻小豬就會餘出4個空位子，問：一共有【46】隻小豬，豬媽媽一共帶了【10】張餐布</w:t>
+        <w:t>(10) 如下圖，取△ABC的邊BC的三等分點D，連接AD並取中點E，連接BE並延長與AC相交於點F，那麼四邊形CDEF的面積是三角形ABC面積的【4/15 】。</w:t>
+        <w:br/>
+      </w:r>
+    </w:p>
+    <w:p>
+      <w:pPr>
+        <w:jc w:val="right"/>
+      </w:pPr>
+      <w:r>
+        <w:drawing>
+          <wp:inline xmlns:a="http://schemas.openxmlformats.org/drawingml/2006/main" xmlns:pic="http://schemas.openxmlformats.org/drawingml/2006/picture">
+            <wp:extent cx="1462257" cy="936000"/>
+            <wp:docPr id="12" name="Picture 12"/>
+            <wp:cNvGraphicFramePr>
+              <a:graphicFrameLocks noChangeAspect="1"/>
+            </wp:cNvGraphicFramePr>
+            <a:graphic>
+              <a:graphicData uri="http://schemas.openxmlformats.org/drawingml/2006/picture">
+                <pic:pic>
+                  <pic:nvPicPr>
+                    <pic:cNvPr id="0" name="10_1.jpg"/>
+                    <pic:cNvPicPr/>
+                  </pic:nvPicPr>
+                  <pic:blipFill>
+                    <a:blip r:embed="rId18"/>
+                    <a:stretch>
+                      <a:fillRect/>
+                    </a:stretch>
+                  </pic:blipFill>
+                  <pic:spPr>
+                    <a:xfrm>
+                      <a:off x="0" y="0"/>
+                      <a:ext cx="1462257" cy="936000"/>
+                    </a:xfrm>
+                    <a:prstGeom prst="rect"/>
+                  </pic:spPr>
+                </pic:pic>
+              </a:graphicData>
+            </a:graphic>
+          </wp:inline>
+        </w:drawing>
+        <w:drawing>
+          <wp:inline xmlns:a="http://schemas.openxmlformats.org/drawingml/2006/main" xmlns:pic="http://schemas.openxmlformats.org/drawingml/2006/picture">
+            <wp:extent cx="1462257" cy="936000"/>
+            <wp:docPr id="13" name="Picture 13"/>
+            <wp:cNvGraphicFramePr>
+              <a:graphicFrameLocks noChangeAspect="1"/>
+            </wp:cNvGraphicFramePr>
+            <a:graphic>
+              <a:graphicData uri="http://schemas.openxmlformats.org/drawingml/2006/picture">
+                <pic:pic>
+                  <pic:nvPicPr>
+                    <pic:cNvPr id="0" name="10_2.jpg"/>
+                    <pic:cNvPicPr/>
+                  </pic:nvPicPr>
+                  <pic:blipFill>
+                    <a:blip r:embed="rId19"/>
+                    <a:stretch>
+                      <a:fillRect/>
+                    </a:stretch>
+                  </pic:blipFill>
+                  <pic:spPr>
+                    <a:xfrm>
+                      <a:off x="0" y="0"/>
+                      <a:ext cx="1462257" cy="936000"/>
+                    </a:xfrm>
+                    <a:prstGeom prst="rect"/>
+                  </pic:spPr>
+                </pic:pic>
+              </a:graphicData>
+            </a:graphic>
+          </wp:inline>
+        </w:drawing>
       </w:r>
     </w:p>
     <w:sectPr>

</xml_diff>

<commit_message>
QDS Ver 0.1.8 : - Add class Question -Fix the problem that image not match the question
</commit_message>
<xml_diff>
--- a/word/answer.docx
+++ b/word/answer.docx
@@ -16,8 +16,7 @@
         <w:jc w:val="left"/>
       </w:pPr>
       <w:r>
-        <w:t>(1) 如下圖，在△ABC中，DC＝3BD，AE＝ED，若△ABC的面積是10cm2，則陰影部份的面積是【 30/7 】cm2。</w:t>
-        <w:br/>
+        <w:t>(1) 若 BD：CD ＝2：5， AE：DE ＝1：4，則△ABE面積：△CDE面積＝【 1：10 】</w:t>
       </w:r>
     </w:p>
     <w:p>
@@ -65,7 +64,7 @@
         <w:jc w:val="left"/>
       </w:pPr>
       <w:r>
-        <w:t>(2) 如圖所示，DE＝ 1/2AE，BD＝2DC，S△EBD＝5 cm2。求：三角形ABC的面積 ＝【45/2 】cm2。</w:t>
+        <w:t>(2) 如圖，在△ABC中，DC＝3BD，AE＝ED。若△ABC的面積是1，則：陰影部份的面積＝【 3/7】</w:t>
         <w:br/>
       </w:r>
     </w:p>
@@ -76,7 +75,7 @@
       <w:r>
         <w:drawing>
           <wp:inline xmlns:a="http://schemas.openxmlformats.org/drawingml/2006/main" xmlns:pic="http://schemas.openxmlformats.org/drawingml/2006/picture">
-            <wp:extent cx="1036661" cy="936000"/>
+            <wp:extent cx="1039666" cy="936000"/>
             <wp:docPr id="2" name="Picture 2"/>
             <wp:cNvGraphicFramePr>
               <a:graphicFrameLocks noChangeAspect="1"/>
@@ -85,7 +84,7 @@
               <a:graphicData uri="http://schemas.openxmlformats.org/drawingml/2006/picture">
                 <pic:pic>
                   <pic:nvPicPr>
-                    <pic:cNvPr id="0" name="2.jpg"/>
+                    <pic:cNvPr id="0" name="5_1.jpg"/>
                     <pic:cNvPicPr/>
                   </pic:nvPicPr>
                   <pic:blipFill>
@@ -97,7 +96,39 @@
                   <pic:spPr>
                     <a:xfrm>
                       <a:off x="0" y="0"/>
-                      <a:ext cx="1036661" cy="936000"/>
+                      <a:ext cx="1039666" cy="936000"/>
+                    </a:xfrm>
+                    <a:prstGeom prst="rect"/>
+                  </pic:spPr>
+                </pic:pic>
+              </a:graphicData>
+            </a:graphic>
+          </wp:inline>
+        </w:drawing>
+        <w:drawing>
+          <wp:inline xmlns:a="http://schemas.openxmlformats.org/drawingml/2006/main" xmlns:pic="http://schemas.openxmlformats.org/drawingml/2006/picture">
+            <wp:extent cx="1448321" cy="936000"/>
+            <wp:docPr id="3" name="Picture 3"/>
+            <wp:cNvGraphicFramePr>
+              <a:graphicFrameLocks noChangeAspect="1"/>
+            </wp:cNvGraphicFramePr>
+            <a:graphic>
+              <a:graphicData uri="http://schemas.openxmlformats.org/drawingml/2006/picture">
+                <pic:pic>
+                  <pic:nvPicPr>
+                    <pic:cNvPr id="0" name="5_2.jpg"/>
+                    <pic:cNvPicPr/>
+                  </pic:nvPicPr>
+                  <pic:blipFill>
+                    <a:blip r:embed="rId11"/>
+                    <a:stretch>
+                      <a:fillRect/>
+                    </a:stretch>
+                  </pic:blipFill>
+                  <pic:spPr>
+                    <a:xfrm>
+                      <a:off x="0" y="0"/>
+                      <a:ext cx="1448321" cy="936000"/>
                     </a:xfrm>
                     <a:prstGeom prst="rect"/>
                   </pic:spPr>
@@ -114,7 +145,169 @@
         <w:jc w:val="left"/>
       </w:pPr>
       <w:r>
-        <w:t>(3) 如圖，△ABC的面積為15cm2，D是BC邊上的一點，BD＝2DC，E是AD上的一點，AE＝ED，連接BE並延長，交AC於點F。求：圖中四邊形CDEF的面積【4】cm2。</w:t>
+        <w:t>(3) △ABC中BC＝4CD， E是AD的中點。已知△ABC的面積是112 cm2，求：四邊形CDEF的面積＝【22】cm2</w:t>
+        <w:br/>
+      </w:r>
+    </w:p>
+    <w:p>
+      <w:pPr>
+        <w:jc w:val="right"/>
+      </w:pPr>
+      <w:r>
+        <w:drawing>
+          <wp:inline xmlns:a="http://schemas.openxmlformats.org/drawingml/2006/main" xmlns:pic="http://schemas.openxmlformats.org/drawingml/2006/picture">
+            <wp:extent cx="1462257" cy="936000"/>
+            <wp:docPr id="4" name="Picture 4"/>
+            <wp:cNvGraphicFramePr>
+              <a:graphicFrameLocks noChangeAspect="1"/>
+            </wp:cNvGraphicFramePr>
+            <a:graphic>
+              <a:graphicData uri="http://schemas.openxmlformats.org/drawingml/2006/picture">
+                <pic:pic>
+                  <pic:nvPicPr>
+                    <pic:cNvPr id="0" name="10_1.jpg"/>
+                    <pic:cNvPicPr/>
+                  </pic:nvPicPr>
+                  <pic:blipFill>
+                    <a:blip r:embed="rId12"/>
+                    <a:stretch>
+                      <a:fillRect/>
+                    </a:stretch>
+                  </pic:blipFill>
+                  <pic:spPr>
+                    <a:xfrm>
+                      <a:off x="0" y="0"/>
+                      <a:ext cx="1462257" cy="936000"/>
+                    </a:xfrm>
+                    <a:prstGeom prst="rect"/>
+                  </pic:spPr>
+                </pic:pic>
+              </a:graphicData>
+            </a:graphic>
+          </wp:inline>
+        </w:drawing>
+        <w:drawing>
+          <wp:inline xmlns:a="http://schemas.openxmlformats.org/drawingml/2006/main" xmlns:pic="http://schemas.openxmlformats.org/drawingml/2006/picture">
+            <wp:extent cx="1462257" cy="936000"/>
+            <wp:docPr id="5" name="Picture 5"/>
+            <wp:cNvGraphicFramePr>
+              <a:graphicFrameLocks noChangeAspect="1"/>
+            </wp:cNvGraphicFramePr>
+            <a:graphic>
+              <a:graphicData uri="http://schemas.openxmlformats.org/drawingml/2006/picture">
+                <pic:pic>
+                  <pic:nvPicPr>
+                    <pic:cNvPr id="0" name="10_2.jpg"/>
+                    <pic:cNvPicPr/>
+                  </pic:nvPicPr>
+                  <pic:blipFill>
+                    <a:blip r:embed="rId13"/>
+                    <a:stretch>
+                      <a:fillRect/>
+                    </a:stretch>
+                  </pic:blipFill>
+                  <pic:spPr>
+                    <a:xfrm>
+                      <a:off x="0" y="0"/>
+                      <a:ext cx="1462257" cy="936000"/>
+                    </a:xfrm>
+                    <a:prstGeom prst="rect"/>
+                  </pic:spPr>
+                </pic:pic>
+              </a:graphicData>
+            </a:graphic>
+          </wp:inline>
+        </w:drawing>
+      </w:r>
+    </w:p>
+    <w:p>
+      <w:pPr>
+        <w:pStyle w:val="question"/>
+        <w:jc w:val="left"/>
+      </w:pPr>
+      <w:r>
+        <w:t>(4) 如圖，D是△ABC中BC邊上的一點，BC＝4CD，連接AD，E是AD的中點，連接BE並延長，交AC於點F，已知△ABC的面積112cm2，求四邊形CDEF  的面積【22】cm2。</w:t>
+        <w:br/>
+      </w:r>
+    </w:p>
+    <w:p>
+      <w:pPr>
+        <w:jc w:val="right"/>
+      </w:pPr>
+      <w:r>
+        <w:drawing>
+          <wp:inline xmlns:a="http://schemas.openxmlformats.org/drawingml/2006/main" xmlns:pic="http://schemas.openxmlformats.org/drawingml/2006/picture">
+            <wp:extent cx="1211735" cy="936000"/>
+            <wp:docPr id="6" name="Picture 6"/>
+            <wp:cNvGraphicFramePr>
+              <a:graphicFrameLocks noChangeAspect="1"/>
+            </wp:cNvGraphicFramePr>
+            <a:graphic>
+              <a:graphicData uri="http://schemas.openxmlformats.org/drawingml/2006/picture">
+                <pic:pic>
+                  <pic:nvPicPr>
+                    <pic:cNvPr id="0" name="20_1.jpg"/>
+                    <pic:cNvPicPr/>
+                  </pic:nvPicPr>
+                  <pic:blipFill>
+                    <a:blip r:embed="rId14"/>
+                    <a:stretch>
+                      <a:fillRect/>
+                    </a:stretch>
+                  </pic:blipFill>
+                  <pic:spPr>
+                    <a:xfrm>
+                      <a:off x="0" y="0"/>
+                      <a:ext cx="1211735" cy="936000"/>
+                    </a:xfrm>
+                    <a:prstGeom prst="rect"/>
+                  </pic:spPr>
+                </pic:pic>
+              </a:graphicData>
+            </a:graphic>
+          </wp:inline>
+        </w:drawing>
+        <w:drawing>
+          <wp:inline xmlns:a="http://schemas.openxmlformats.org/drawingml/2006/main" xmlns:pic="http://schemas.openxmlformats.org/drawingml/2006/picture">
+            <wp:extent cx="1222968" cy="936000"/>
+            <wp:docPr id="7" name="Picture 7"/>
+            <wp:cNvGraphicFramePr>
+              <a:graphicFrameLocks noChangeAspect="1"/>
+            </wp:cNvGraphicFramePr>
+            <a:graphic>
+              <a:graphicData uri="http://schemas.openxmlformats.org/drawingml/2006/picture">
+                <pic:pic>
+                  <pic:nvPicPr>
+                    <pic:cNvPr id="0" name="20_2.jpg"/>
+                    <pic:cNvPicPr/>
+                  </pic:nvPicPr>
+                  <pic:blipFill>
+                    <a:blip r:embed="rId15"/>
+                    <a:stretch>
+                      <a:fillRect/>
+                    </a:stretch>
+                  </pic:blipFill>
+                  <pic:spPr>
+                    <a:xfrm>
+                      <a:off x="0" y="0"/>
+                      <a:ext cx="1222968" cy="936000"/>
+                    </a:xfrm>
+                    <a:prstGeom prst="rect"/>
+                  </pic:spPr>
+                </pic:pic>
+              </a:graphicData>
+            </a:graphic>
+          </wp:inline>
+        </w:drawing>
+      </w:r>
+    </w:p>
+    <w:p>
+      <w:pPr>
+        <w:pStyle w:val="question"/>
+        <w:jc w:val="left"/>
+      </w:pPr>
+      <w:r>
+        <w:t>(5) 在△ABC中，BD：DC＝2：3，E是AD的中點。求：陰影部份的面積是△ABC的幾分之幾：【3/8 】</w:t>
         <w:br/>
       </w:r>
     </w:p>
@@ -126,7 +319,7 @@
         <w:drawing>
           <wp:inline xmlns:a="http://schemas.openxmlformats.org/drawingml/2006/main" xmlns:pic="http://schemas.openxmlformats.org/drawingml/2006/picture">
             <wp:extent cx="1039666" cy="936000"/>
-            <wp:docPr id="3" name="Picture 3"/>
+            <wp:docPr id="8" name="Picture 8"/>
             <wp:cNvGraphicFramePr>
               <a:graphicFrameLocks noChangeAspect="1"/>
             </wp:cNvGraphicFramePr>
@@ -134,11 +327,11 @@
               <a:graphicData uri="http://schemas.openxmlformats.org/drawingml/2006/picture">
                 <pic:pic>
                   <pic:nvPicPr>
-                    <pic:cNvPr id="0" name="3.jpg"/>
+                    <pic:cNvPr id="0" name="5_1.jpg"/>
                     <pic:cNvPicPr/>
                   </pic:nvPicPr>
                   <pic:blipFill>
-                    <a:blip r:embed="rId11"/>
+                    <a:blip r:embed="rId10"/>
                     <a:stretch>
                       <a:fillRect/>
                     </a:stretch>
@@ -163,7 +356,7 @@
         <w:jc w:val="left"/>
       </w:pPr>
       <w:r>
-        <w:t>(4) D是BC的中點，E是AD的中點。已知△ABC的面積是36 cm2。求：四邊形CDEF的面積＝【15】cm2。</w:t>
+        <w:t>(6) 如圖所示，DE＝ 1/2AE，BD＝2DC，S△EBD＝5 cm2。求：三角形ABC的面積 ＝【45/2 】cm2。</w:t>
         <w:br/>
       </w:r>
     </w:p>
@@ -174,8 +367,8 @@
       <w:r>
         <w:drawing>
           <wp:inline xmlns:a="http://schemas.openxmlformats.org/drawingml/2006/main" xmlns:pic="http://schemas.openxmlformats.org/drawingml/2006/picture">
-            <wp:extent cx="1039666" cy="936000"/>
-            <wp:docPr id="4" name="Picture 4"/>
+            <wp:extent cx="1462257" cy="936000"/>
+            <wp:docPr id="9" name="Picture 9"/>
             <wp:cNvGraphicFramePr>
               <a:graphicFrameLocks noChangeAspect="1"/>
             </wp:cNvGraphicFramePr>
@@ -183,11 +376,11 @@
               <a:graphicData uri="http://schemas.openxmlformats.org/drawingml/2006/picture">
                 <pic:pic>
                   <pic:nvPicPr>
-                    <pic:cNvPr id="0" name="3.jpg"/>
+                    <pic:cNvPr id="0" name="25.jpg"/>
                     <pic:cNvPicPr/>
                   </pic:nvPicPr>
                   <pic:blipFill>
-                    <a:blip r:embed="rId11"/>
+                    <a:blip r:embed="rId16"/>
                     <a:stretch>
                       <a:fillRect/>
                     </a:stretch>
@@ -195,7 +388,7 @@
                   <pic:spPr>
                     <a:xfrm>
                       <a:off x="0" y="0"/>
-                      <a:ext cx="1039666" cy="936000"/>
+                      <a:ext cx="1462257" cy="936000"/>
                     </a:xfrm>
                     <a:prstGeom prst="rect"/>
                   </pic:spPr>
@@ -212,7 +405,7 @@
         <w:jc w:val="left"/>
       </w:pPr>
       <w:r>
-        <w:t>(5) 如圖，在△ABC中，DC＝3BD，AE＝ED。若△ABC的面積是1，則：陰影部份的面積＝【 3/7】</w:t>
+        <w:t>(7) △ABC中， AE：ED ＝2：1， BD：CD ＝5：3。若△AEC的面積為18cm2，則： △ABC的面積＝【72】cm2。</w:t>
         <w:br/>
       </w:r>
     </w:p>
@@ -223,267 +416,8 @@
       <w:r>
         <w:drawing>
           <wp:inline xmlns:a="http://schemas.openxmlformats.org/drawingml/2006/main" xmlns:pic="http://schemas.openxmlformats.org/drawingml/2006/picture">
-            <wp:extent cx="1039666" cy="936000"/>
-            <wp:docPr id="5" name="Picture 5"/>
-            <wp:cNvGraphicFramePr>
-              <a:graphicFrameLocks noChangeAspect="1"/>
-            </wp:cNvGraphicFramePr>
-            <a:graphic>
-              <a:graphicData uri="http://schemas.openxmlformats.org/drawingml/2006/picture">
-                <pic:pic>
-                  <pic:nvPicPr>
-                    <pic:cNvPr id="0" name="3.jpg"/>
-                    <pic:cNvPicPr/>
-                  </pic:nvPicPr>
-                  <pic:blipFill>
-                    <a:blip r:embed="rId11"/>
-                    <a:stretch>
-                      <a:fillRect/>
-                    </a:stretch>
-                  </pic:blipFill>
-                  <pic:spPr>
-                    <a:xfrm>
-                      <a:off x="0" y="0"/>
-                      <a:ext cx="1039666" cy="936000"/>
-                    </a:xfrm>
-                    <a:prstGeom prst="rect"/>
-                  </pic:spPr>
-                </pic:pic>
-              </a:graphicData>
-            </a:graphic>
-          </wp:inline>
-        </w:drawing>
-        <w:drawing>
-          <wp:inline xmlns:a="http://schemas.openxmlformats.org/drawingml/2006/main" xmlns:pic="http://schemas.openxmlformats.org/drawingml/2006/picture">
-            <wp:extent cx="1448321" cy="936000"/>
-            <wp:docPr id="6" name="Picture 6"/>
-            <wp:cNvGraphicFramePr>
-              <a:graphicFrameLocks noChangeAspect="1"/>
-            </wp:cNvGraphicFramePr>
-            <a:graphic>
-              <a:graphicData uri="http://schemas.openxmlformats.org/drawingml/2006/picture">
-                <pic:pic>
-                  <pic:nvPicPr>
-                    <pic:cNvPr id="0" name="5_2.jpg"/>
-                    <pic:cNvPicPr/>
-                  </pic:nvPicPr>
-                  <pic:blipFill>
-                    <a:blip r:embed="rId12"/>
-                    <a:stretch>
-                      <a:fillRect/>
-                    </a:stretch>
-                  </pic:blipFill>
-                  <pic:spPr>
-                    <a:xfrm>
-                      <a:off x="0" y="0"/>
-                      <a:ext cx="1448321" cy="936000"/>
-                    </a:xfrm>
-                    <a:prstGeom prst="rect"/>
-                  </pic:spPr>
-                </pic:pic>
-              </a:graphicData>
-            </a:graphic>
-          </wp:inline>
-        </w:drawing>
-      </w:r>
-    </w:p>
-    <w:p>
-      <w:pPr>
-        <w:pStyle w:val="question"/>
-        <w:jc w:val="left"/>
-      </w:pPr>
-      <w:r>
-        <w:t>(6) 在△ABC中，BD：DC＝2：3，E是AD的中點。求：陰影部份的面積是△ABC的幾分之幾：【3/8 】</w:t>
-        <w:br/>
-      </w:r>
-    </w:p>
-    <w:p>
-      <w:pPr>
-        <w:jc w:val="right"/>
-      </w:pPr>
-      <w:r>
-        <w:drawing>
-          <wp:inline xmlns:a="http://schemas.openxmlformats.org/drawingml/2006/main" xmlns:pic="http://schemas.openxmlformats.org/drawingml/2006/picture">
-            <wp:extent cx="1181143" cy="936000"/>
-            <wp:docPr id="7" name="Picture 7"/>
-            <wp:cNvGraphicFramePr>
-              <a:graphicFrameLocks noChangeAspect="1"/>
-            </wp:cNvGraphicFramePr>
-            <a:graphic>
-              <a:graphicData uri="http://schemas.openxmlformats.org/drawingml/2006/picture">
-                <pic:pic>
-                  <pic:nvPicPr>
-                    <pic:cNvPr id="0" name="6_1.jpg"/>
-                    <pic:cNvPicPr/>
-                  </pic:nvPicPr>
-                  <pic:blipFill>
-                    <a:blip r:embed="rId13"/>
-                    <a:stretch>
-                      <a:fillRect/>
-                    </a:stretch>
-                  </pic:blipFill>
-                  <pic:spPr>
-                    <a:xfrm>
-                      <a:off x="0" y="0"/>
-                      <a:ext cx="1181143" cy="936000"/>
-                    </a:xfrm>
-                    <a:prstGeom prst="rect"/>
-                  </pic:spPr>
-                </pic:pic>
-              </a:graphicData>
-            </a:graphic>
-          </wp:inline>
-        </w:drawing>
-        <w:drawing>
-          <wp:inline xmlns:a="http://schemas.openxmlformats.org/drawingml/2006/main" xmlns:pic="http://schemas.openxmlformats.org/drawingml/2006/picture">
-            <wp:extent cx="1181143" cy="936000"/>
-            <wp:docPr id="8" name="Picture 8"/>
-            <wp:cNvGraphicFramePr>
-              <a:graphicFrameLocks noChangeAspect="1"/>
-            </wp:cNvGraphicFramePr>
-            <a:graphic>
-              <a:graphicData uri="http://schemas.openxmlformats.org/drawingml/2006/picture">
-                <pic:pic>
-                  <pic:nvPicPr>
-                    <pic:cNvPr id="0" name="6_2.jpg"/>
-                    <pic:cNvPicPr/>
-                  </pic:nvPicPr>
-                  <pic:blipFill>
-                    <a:blip r:embed="rId14"/>
-                    <a:stretch>
-                      <a:fillRect/>
-                    </a:stretch>
-                  </pic:blipFill>
-                  <pic:spPr>
-                    <a:xfrm>
-                      <a:off x="0" y="0"/>
-                      <a:ext cx="1181143" cy="936000"/>
-                    </a:xfrm>
-                    <a:prstGeom prst="rect"/>
-                  </pic:spPr>
-                </pic:pic>
-              </a:graphicData>
-            </a:graphic>
-          </wp:inline>
-        </w:drawing>
-      </w:r>
-    </w:p>
-    <w:p>
-      <w:pPr>
-        <w:pStyle w:val="question"/>
-        <w:jc w:val="left"/>
-      </w:pPr>
-      <w:r>
-        <w:t>(7) 如圖所示，AE＝ED，DC＝ BD，△ABC面積＝21 cm2。求：陰影部分的面積＝【9】cm2。</w:t>
-        <w:br/>
-      </w:r>
-    </w:p>
-    <w:p>
-      <w:pPr>
-        <w:jc w:val="right"/>
-      </w:pPr>
-      <w:r>
-        <w:drawing>
-          <wp:inline xmlns:a="http://schemas.openxmlformats.org/drawingml/2006/main" xmlns:pic="http://schemas.openxmlformats.org/drawingml/2006/picture">
-            <wp:extent cx="1256478" cy="936000"/>
-            <wp:docPr id="9" name="Picture 9"/>
-            <wp:cNvGraphicFramePr>
-              <a:graphicFrameLocks noChangeAspect="1"/>
-            </wp:cNvGraphicFramePr>
-            <a:graphic>
-              <a:graphicData uri="http://schemas.openxmlformats.org/drawingml/2006/picture">
-                <pic:pic>
-                  <pic:nvPicPr>
-                    <pic:cNvPr id="0" name="7.jpg"/>
-                    <pic:cNvPicPr/>
-                  </pic:nvPicPr>
-                  <pic:blipFill>
-                    <a:blip r:embed="rId15"/>
-                    <a:stretch>
-                      <a:fillRect/>
-                    </a:stretch>
-                  </pic:blipFill>
-                  <pic:spPr>
-                    <a:xfrm>
-                      <a:off x="0" y="0"/>
-                      <a:ext cx="1256478" cy="936000"/>
-                    </a:xfrm>
-                    <a:prstGeom prst="rect"/>
-                  </pic:spPr>
-                </pic:pic>
-              </a:graphicData>
-            </a:graphic>
-          </wp:inline>
-        </w:drawing>
-      </w:r>
-    </w:p>
-    <w:p>
-      <w:pPr>
-        <w:pStyle w:val="question"/>
-        <w:jc w:val="left"/>
-      </w:pPr>
-      <w:r>
-        <w:t>(8) 如圖，D是△ABC中BC邊上的一點，BC＝4CD，連接AD，E是AD的中點，連接BE並延長，交AC於點F，已知△ABC的面積112cm2，求四邊形CDEF  的面積【22】cm2。</w:t>
-        <w:br/>
-      </w:r>
-    </w:p>
-    <w:p>
-      <w:pPr>
-        <w:jc w:val="right"/>
-      </w:pPr>
-      <w:r>
-        <w:drawing>
-          <wp:inline xmlns:a="http://schemas.openxmlformats.org/drawingml/2006/main" xmlns:pic="http://schemas.openxmlformats.org/drawingml/2006/picture">
-            <wp:extent cx="1207468" cy="936000"/>
+            <wp:extent cx="1709217" cy="936000"/>
             <wp:docPr id="10" name="Picture 10"/>
-            <wp:cNvGraphicFramePr>
-              <a:graphicFrameLocks noChangeAspect="1"/>
-            </wp:cNvGraphicFramePr>
-            <a:graphic>
-              <a:graphicData uri="http://schemas.openxmlformats.org/drawingml/2006/picture">
-                <pic:pic>
-                  <pic:nvPicPr>
-                    <pic:cNvPr id="0" name="8.jpg"/>
-                    <pic:cNvPicPr/>
-                  </pic:nvPicPr>
-                  <pic:blipFill>
-                    <a:blip r:embed="rId16"/>
-                    <a:stretch>
-                      <a:fillRect/>
-                    </a:stretch>
-                  </pic:blipFill>
-                  <pic:spPr>
-                    <a:xfrm>
-                      <a:off x="0" y="0"/>
-                      <a:ext cx="1207468" cy="936000"/>
-                    </a:xfrm>
-                    <a:prstGeom prst="rect"/>
-                  </pic:spPr>
-                </pic:pic>
-              </a:graphicData>
-            </a:graphic>
-          </wp:inline>
-        </w:drawing>
-      </w:r>
-    </w:p>
-    <w:p>
-      <w:pPr>
-        <w:pStyle w:val="question"/>
-        <w:jc w:val="left"/>
-      </w:pPr>
-      <w:r>
-        <w:t>(9) 在△ABC中，DC＝3BD，DE＝EA，若△ABC的面積是2，則陰影部分面積＝【 6/7 】</w:t>
-      </w:r>
-    </w:p>
-    <w:p>
-      <w:pPr>
-        <w:jc w:val="right"/>
-      </w:pPr>
-      <w:r>
-        <w:drawing>
-          <wp:inline xmlns:a="http://schemas.openxmlformats.org/drawingml/2006/main" xmlns:pic="http://schemas.openxmlformats.org/drawingml/2006/picture">
-            <wp:extent cx="1709217" cy="936000"/>
-            <wp:docPr id="11" name="Picture 11"/>
             <wp:cNvGraphicFramePr>
               <a:graphicFrameLocks noChangeAspect="1"/>
             </wp:cNvGraphicFramePr>
@@ -520,7 +454,7 @@
         <w:jc w:val="left"/>
       </w:pPr>
       <w:r>
-        <w:t>(10) 如下圖，取△ABC的邊BC的三等分點D，連接AD並取中點E，連接BE並延長與AC相交於點F，那麼四邊形CDEF的面積是三角形ABC面積的【4/15 】。</w:t>
+        <w:t>(8) 如下圖，在△ABC中，DC＝3BD，AE＝ED，若△ABC的面積是10cm2，則陰影部份的面積是【 30/7 】cm2。</w:t>
         <w:br/>
       </w:r>
     </w:p>
@@ -531,8 +465,8 @@
       <w:r>
         <w:drawing>
           <wp:inline xmlns:a="http://schemas.openxmlformats.org/drawingml/2006/main" xmlns:pic="http://schemas.openxmlformats.org/drawingml/2006/picture">
-            <wp:extent cx="1462257" cy="936000"/>
-            <wp:docPr id="12" name="Picture 12"/>
+            <wp:extent cx="1039666" cy="936000"/>
+            <wp:docPr id="11" name="Picture 11"/>
             <wp:cNvGraphicFramePr>
               <a:graphicFrameLocks noChangeAspect="1"/>
             </wp:cNvGraphicFramePr>
@@ -540,7 +474,7 @@
               <a:graphicData uri="http://schemas.openxmlformats.org/drawingml/2006/picture">
                 <pic:pic>
                   <pic:nvPicPr>
-                    <pic:cNvPr id="0" name="10_1.jpg"/>
+                    <pic:cNvPr id="0" name="22_1.jpg"/>
                     <pic:cNvPicPr/>
                   </pic:nvPicPr>
                   <pic:blipFill>
@@ -552,7 +486,7 @@
                   <pic:spPr>
                     <a:xfrm>
                       <a:off x="0" y="0"/>
-                      <a:ext cx="1462257" cy="936000"/>
+                      <a:ext cx="1039666" cy="936000"/>
                     </a:xfrm>
                     <a:prstGeom prst="rect"/>
                   </pic:spPr>
@@ -563,8 +497,8 @@
         </w:drawing>
         <w:drawing>
           <wp:inline xmlns:a="http://schemas.openxmlformats.org/drawingml/2006/main" xmlns:pic="http://schemas.openxmlformats.org/drawingml/2006/picture">
-            <wp:extent cx="1462257" cy="936000"/>
-            <wp:docPr id="13" name="Picture 13"/>
+            <wp:extent cx="1136571" cy="936000"/>
+            <wp:docPr id="12" name="Picture 12"/>
             <wp:cNvGraphicFramePr>
               <a:graphicFrameLocks noChangeAspect="1"/>
             </wp:cNvGraphicFramePr>
@@ -572,7 +506,7 @@
               <a:graphicData uri="http://schemas.openxmlformats.org/drawingml/2006/picture">
                 <pic:pic>
                   <pic:nvPicPr>
-                    <pic:cNvPr id="0" name="10_2.jpg"/>
+                    <pic:cNvPr id="0" name="22_2.jpg"/>
                     <pic:cNvPicPr/>
                   </pic:nvPicPr>
                   <pic:blipFill>
@@ -584,7 +518,105 @@
                   <pic:spPr>
                     <a:xfrm>
                       <a:off x="0" y="0"/>
-                      <a:ext cx="1462257" cy="936000"/>
+                      <a:ext cx="1136571" cy="936000"/>
+                    </a:xfrm>
+                    <a:prstGeom prst="rect"/>
+                  </pic:spPr>
+                </pic:pic>
+              </a:graphicData>
+            </a:graphic>
+          </wp:inline>
+        </w:drawing>
+      </w:r>
+    </w:p>
+    <w:p>
+      <w:pPr>
+        <w:pStyle w:val="question"/>
+        <w:jc w:val="left"/>
+      </w:pPr>
+      <w:r>
+        <w:t>(9) D是BC的中點，E是AD的中點。已知△ABC的面積是36 cm2。求：四邊形CDEF的面積＝【15】cm2。</w:t>
+        <w:br/>
+      </w:r>
+    </w:p>
+    <w:p>
+      <w:pPr>
+        <w:jc w:val="right"/>
+      </w:pPr>
+      <w:r>
+        <w:drawing>
+          <wp:inline xmlns:a="http://schemas.openxmlformats.org/drawingml/2006/main" xmlns:pic="http://schemas.openxmlformats.org/drawingml/2006/picture">
+            <wp:extent cx="1211735" cy="936000"/>
+            <wp:docPr id="13" name="Picture 13"/>
+            <wp:cNvGraphicFramePr>
+              <a:graphicFrameLocks noChangeAspect="1"/>
+            </wp:cNvGraphicFramePr>
+            <a:graphic>
+              <a:graphicData uri="http://schemas.openxmlformats.org/drawingml/2006/picture">
+                <pic:pic>
+                  <pic:nvPicPr>
+                    <pic:cNvPr id="0" name="11.jpg"/>
+                    <pic:cNvPicPr/>
+                  </pic:nvPicPr>
+                  <pic:blipFill>
+                    <a:blip r:embed="rId20"/>
+                    <a:stretch>
+                      <a:fillRect/>
+                    </a:stretch>
+                  </pic:blipFill>
+                  <pic:spPr>
+                    <a:xfrm>
+                      <a:off x="0" y="0"/>
+                      <a:ext cx="1211735" cy="936000"/>
+                    </a:xfrm>
+                    <a:prstGeom prst="rect"/>
+                  </pic:spPr>
+                </pic:pic>
+              </a:graphicData>
+            </a:graphic>
+          </wp:inline>
+        </w:drawing>
+      </w:r>
+    </w:p>
+    <w:p>
+      <w:pPr>
+        <w:pStyle w:val="question"/>
+        <w:jc w:val="left"/>
+      </w:pPr>
+      <w:r>
+        <w:t>(10) 已知圖中三角形ABC的面積為8 cm2，AE＝ED，BD＝ 2/3BC，求：陰影部分的面積＝【3.2】cm2</w:t>
+        <w:br/>
+      </w:r>
+    </w:p>
+    <w:p>
+      <w:pPr>
+        <w:jc w:val="right"/>
+      </w:pPr>
+      <w:r>
+        <w:drawing>
+          <wp:inline xmlns:a="http://schemas.openxmlformats.org/drawingml/2006/main" xmlns:pic="http://schemas.openxmlformats.org/drawingml/2006/picture">
+            <wp:extent cx="1159497" cy="936000"/>
+            <wp:docPr id="14" name="Picture 14"/>
+            <wp:cNvGraphicFramePr>
+              <a:graphicFrameLocks noChangeAspect="1"/>
+            </wp:cNvGraphicFramePr>
+            <a:graphic>
+              <a:graphicData uri="http://schemas.openxmlformats.org/drawingml/2006/picture">
+                <pic:pic>
+                  <pic:nvPicPr>
+                    <pic:cNvPr id="0" name="21.jpg"/>
+                    <pic:cNvPicPr/>
+                  </pic:nvPicPr>
+                  <pic:blipFill>
+                    <a:blip r:embed="rId21"/>
+                    <a:stretch>
+                      <a:fillRect/>
+                    </a:stretch>
+                  </pic:blipFill>
+                  <pic:spPr>
+                    <a:xfrm>
+                      <a:off x="0" y="0"/>
+                      <a:ext cx="1159497" cy="936000"/>
                     </a:xfrm>
                     <a:prstGeom prst="rect"/>
                   </pic:spPr>

</xml_diff>

<commit_message>
QDS Ver 0.1.9 : - Fix pyinstaller with docx package encapsulation problem - Update exe - Update toDo / Problem - Organize file
</commit_message>
<xml_diff>
--- a/word/answer.docx
+++ b/word/answer.docx
@@ -7,7 +7,7 @@
         <w:pStyle w:val="Title"/>
       </w:pPr>
       <w:r>
-        <w:t>數學 - 應用題 - 典型應用題 - 燕尾定理 - 一外一內比1</w:t>
+        <w:t>數學 - 應用題 - 典型應用題 - 盈虧問題 - 不同物件混合分堆</w:t>
       </w:r>
     </w:p>
     <w:p>
@@ -16,46 +16,7 @@
         <w:jc w:val="left"/>
       </w:pPr>
       <w:r>
-        <w:t>(1) 若 BD：CD ＝2：5， AE：DE ＝1：4，則△ABE面積：△CDE面積＝【 1：10 】</w:t>
-      </w:r>
-    </w:p>
-    <w:p>
-      <w:pPr>
-        <w:jc w:val="right"/>
-      </w:pPr>
-      <w:r>
-        <w:drawing>
-          <wp:inline xmlns:a="http://schemas.openxmlformats.org/drawingml/2006/main" xmlns:pic="http://schemas.openxmlformats.org/drawingml/2006/picture">
-            <wp:extent cx="918340" cy="936000"/>
-            <wp:docPr id="1" name="Picture 1"/>
-            <wp:cNvGraphicFramePr>
-              <a:graphicFrameLocks noChangeAspect="1"/>
-            </wp:cNvGraphicFramePr>
-            <a:graphic>
-              <a:graphicData uri="http://schemas.openxmlformats.org/drawingml/2006/picture">
-                <pic:pic>
-                  <pic:nvPicPr>
-                    <pic:cNvPr id="0" name="1.jpg"/>
-                    <pic:cNvPicPr/>
-                  </pic:nvPicPr>
-                  <pic:blipFill>
-                    <a:blip r:embed="rId9"/>
-                    <a:stretch>
-                      <a:fillRect/>
-                    </a:stretch>
-                  </pic:blipFill>
-                  <pic:spPr>
-                    <a:xfrm>
-                      <a:off x="0" y="0"/>
-                      <a:ext cx="918340" cy="936000"/>
-                    </a:xfrm>
-                    <a:prstGeom prst="rect"/>
-                  </pic:spPr>
-                </pic:pic>
-              </a:graphicData>
-            </a:graphic>
-          </wp:inline>
-        </w:drawing>
+        <w:t>(1) 劉老師把鉛筆和擦子分成一小堆一小堆，以便分給學生。如果每堆有1塊擦子2支鉛筆，鉛筆分完時擦子還剩5塊；如果每堆有3塊擦子和5支鉛筆，擦子分完時還剩5支鉛筆。問：劉老師一共買了【45】塊擦子，【80】支鉛筆</w:t>
       </w:r>
     </w:p>
     <w:p>
@@ -64,79 +25,7 @@
         <w:jc w:val="left"/>
       </w:pPr>
       <w:r>
-        <w:t>(2) 如圖，在△ABC中，DC＝3BD，AE＝ED。若△ABC的面積是1，則：陰影部份的面積＝【 3/7】</w:t>
-        <w:br/>
-      </w:r>
-    </w:p>
-    <w:p>
-      <w:pPr>
-        <w:jc w:val="right"/>
-      </w:pPr>
-      <w:r>
-        <w:drawing>
-          <wp:inline xmlns:a="http://schemas.openxmlformats.org/drawingml/2006/main" xmlns:pic="http://schemas.openxmlformats.org/drawingml/2006/picture">
-            <wp:extent cx="1039666" cy="936000"/>
-            <wp:docPr id="2" name="Picture 2"/>
-            <wp:cNvGraphicFramePr>
-              <a:graphicFrameLocks noChangeAspect="1"/>
-            </wp:cNvGraphicFramePr>
-            <a:graphic>
-              <a:graphicData uri="http://schemas.openxmlformats.org/drawingml/2006/picture">
-                <pic:pic>
-                  <pic:nvPicPr>
-                    <pic:cNvPr id="0" name="5_1.jpg"/>
-                    <pic:cNvPicPr/>
-                  </pic:nvPicPr>
-                  <pic:blipFill>
-                    <a:blip r:embed="rId10"/>
-                    <a:stretch>
-                      <a:fillRect/>
-                    </a:stretch>
-                  </pic:blipFill>
-                  <pic:spPr>
-                    <a:xfrm>
-                      <a:off x="0" y="0"/>
-                      <a:ext cx="1039666" cy="936000"/>
-                    </a:xfrm>
-                    <a:prstGeom prst="rect"/>
-                  </pic:spPr>
-                </pic:pic>
-              </a:graphicData>
-            </a:graphic>
-          </wp:inline>
-        </w:drawing>
-        <w:drawing>
-          <wp:inline xmlns:a="http://schemas.openxmlformats.org/drawingml/2006/main" xmlns:pic="http://schemas.openxmlformats.org/drawingml/2006/picture">
-            <wp:extent cx="1448321" cy="936000"/>
-            <wp:docPr id="3" name="Picture 3"/>
-            <wp:cNvGraphicFramePr>
-              <a:graphicFrameLocks noChangeAspect="1"/>
-            </wp:cNvGraphicFramePr>
-            <a:graphic>
-              <a:graphicData uri="http://schemas.openxmlformats.org/drawingml/2006/picture">
-                <pic:pic>
-                  <pic:nvPicPr>
-                    <pic:cNvPr id="0" name="5_2.jpg"/>
-                    <pic:cNvPicPr/>
-                  </pic:nvPicPr>
-                  <pic:blipFill>
-                    <a:blip r:embed="rId11"/>
-                    <a:stretch>
-                      <a:fillRect/>
-                    </a:stretch>
-                  </pic:blipFill>
-                  <pic:spPr>
-                    <a:xfrm>
-                      <a:off x="0" y="0"/>
-                      <a:ext cx="1448321" cy="936000"/>
-                    </a:xfrm>
-                    <a:prstGeom prst="rect"/>
-                  </pic:spPr>
-                </pic:pic>
-              </a:graphicData>
-            </a:graphic>
-          </wp:inline>
-        </w:drawing>
+        <w:t>(2) 有若干個蘋果和梨，如果按1個蘋果配3個梨分一堆，那麼蘋果分完時，還剩2個梨；如果按半個蘋果配2個梨分一堆，那麼梨分完時，還剩半個蘋果。問：蘋果有【4】個、梨有【14】個</w:t>
       </w:r>
     </w:p>
     <w:p>
@@ -145,79 +34,7 @@
         <w:jc w:val="left"/>
       </w:pPr>
       <w:r>
-        <w:t>(3) △ABC中BC＝4CD， E是AD的中點。已知△ABC的面積是112 cm2，求：四邊形CDEF的面積＝【22】cm2</w:t>
-        <w:br/>
-      </w:r>
-    </w:p>
-    <w:p>
-      <w:pPr>
-        <w:jc w:val="right"/>
-      </w:pPr>
-      <w:r>
-        <w:drawing>
-          <wp:inline xmlns:a="http://schemas.openxmlformats.org/drawingml/2006/main" xmlns:pic="http://schemas.openxmlformats.org/drawingml/2006/picture">
-            <wp:extent cx="1462257" cy="936000"/>
-            <wp:docPr id="4" name="Picture 4"/>
-            <wp:cNvGraphicFramePr>
-              <a:graphicFrameLocks noChangeAspect="1"/>
-            </wp:cNvGraphicFramePr>
-            <a:graphic>
-              <a:graphicData uri="http://schemas.openxmlformats.org/drawingml/2006/picture">
-                <pic:pic>
-                  <pic:nvPicPr>
-                    <pic:cNvPr id="0" name="10_1.jpg"/>
-                    <pic:cNvPicPr/>
-                  </pic:nvPicPr>
-                  <pic:blipFill>
-                    <a:blip r:embed="rId12"/>
-                    <a:stretch>
-                      <a:fillRect/>
-                    </a:stretch>
-                  </pic:blipFill>
-                  <pic:spPr>
-                    <a:xfrm>
-                      <a:off x="0" y="0"/>
-                      <a:ext cx="1462257" cy="936000"/>
-                    </a:xfrm>
-                    <a:prstGeom prst="rect"/>
-                  </pic:spPr>
-                </pic:pic>
-              </a:graphicData>
-            </a:graphic>
-          </wp:inline>
-        </w:drawing>
-        <w:drawing>
-          <wp:inline xmlns:a="http://schemas.openxmlformats.org/drawingml/2006/main" xmlns:pic="http://schemas.openxmlformats.org/drawingml/2006/picture">
-            <wp:extent cx="1462257" cy="936000"/>
-            <wp:docPr id="5" name="Picture 5"/>
-            <wp:cNvGraphicFramePr>
-              <a:graphicFrameLocks noChangeAspect="1"/>
-            </wp:cNvGraphicFramePr>
-            <a:graphic>
-              <a:graphicData uri="http://schemas.openxmlformats.org/drawingml/2006/picture">
-                <pic:pic>
-                  <pic:nvPicPr>
-                    <pic:cNvPr id="0" name="10_2.jpg"/>
-                    <pic:cNvPicPr/>
-                  </pic:nvPicPr>
-                  <pic:blipFill>
-                    <a:blip r:embed="rId13"/>
-                    <a:stretch>
-                      <a:fillRect/>
-                    </a:stretch>
-                  </pic:blipFill>
-                  <pic:spPr>
-                    <a:xfrm>
-                      <a:off x="0" y="0"/>
-                      <a:ext cx="1462257" cy="936000"/>
-                    </a:xfrm>
-                    <a:prstGeom prst="rect"/>
-                  </pic:spPr>
-                </pic:pic>
-              </a:graphicData>
-            </a:graphic>
-          </wp:inline>
-        </w:drawing>
+        <w:t>(3) 若干個蘋果和梨，如果每1個蘋果2個梨分堆，那麼，梨分完後還剩5個蘋果；如果按每3個蘋果5個梨分堆，那麼，蘋果分完後剩5個梨。問：蘋果有【45】個、梨有【80】個</w:t>
       </w:r>
     </w:p>
     <w:p>
@@ -226,79 +43,7 @@
         <w:jc w:val="left"/>
       </w:pPr>
       <w:r>
-        <w:t>(4) 如圖，D是△ABC中BC邊上的一點，BC＝4CD，連接AD，E是AD的中點，連接BE並延長，交AC於點F，已知△ABC的面積112cm2，求四邊形CDEF  的面積【22】cm2。</w:t>
-        <w:br/>
-      </w:r>
-    </w:p>
-    <w:p>
-      <w:pPr>
-        <w:jc w:val="right"/>
-      </w:pPr>
-      <w:r>
-        <w:drawing>
-          <wp:inline xmlns:a="http://schemas.openxmlformats.org/drawingml/2006/main" xmlns:pic="http://schemas.openxmlformats.org/drawingml/2006/picture">
-            <wp:extent cx="1211735" cy="936000"/>
-            <wp:docPr id="6" name="Picture 6"/>
-            <wp:cNvGraphicFramePr>
-              <a:graphicFrameLocks noChangeAspect="1"/>
-            </wp:cNvGraphicFramePr>
-            <a:graphic>
-              <a:graphicData uri="http://schemas.openxmlformats.org/drawingml/2006/picture">
-                <pic:pic>
-                  <pic:nvPicPr>
-                    <pic:cNvPr id="0" name="20_1.jpg"/>
-                    <pic:cNvPicPr/>
-                  </pic:nvPicPr>
-                  <pic:blipFill>
-                    <a:blip r:embed="rId14"/>
-                    <a:stretch>
-                      <a:fillRect/>
-                    </a:stretch>
-                  </pic:blipFill>
-                  <pic:spPr>
-                    <a:xfrm>
-                      <a:off x="0" y="0"/>
-                      <a:ext cx="1211735" cy="936000"/>
-                    </a:xfrm>
-                    <a:prstGeom prst="rect"/>
-                  </pic:spPr>
-                </pic:pic>
-              </a:graphicData>
-            </a:graphic>
-          </wp:inline>
-        </w:drawing>
-        <w:drawing>
-          <wp:inline xmlns:a="http://schemas.openxmlformats.org/drawingml/2006/main" xmlns:pic="http://schemas.openxmlformats.org/drawingml/2006/picture">
-            <wp:extent cx="1222968" cy="936000"/>
-            <wp:docPr id="7" name="Picture 7"/>
-            <wp:cNvGraphicFramePr>
-              <a:graphicFrameLocks noChangeAspect="1"/>
-            </wp:cNvGraphicFramePr>
-            <a:graphic>
-              <a:graphicData uri="http://schemas.openxmlformats.org/drawingml/2006/picture">
-                <pic:pic>
-                  <pic:nvPicPr>
-                    <pic:cNvPr id="0" name="20_2.jpg"/>
-                    <pic:cNvPicPr/>
-                  </pic:nvPicPr>
-                  <pic:blipFill>
-                    <a:blip r:embed="rId15"/>
-                    <a:stretch>
-                      <a:fillRect/>
-                    </a:stretch>
-                  </pic:blipFill>
-                  <pic:spPr>
-                    <a:xfrm>
-                      <a:off x="0" y="0"/>
-                      <a:ext cx="1222968" cy="936000"/>
-                    </a:xfrm>
-                    <a:prstGeom prst="rect"/>
-                  </pic:spPr>
-                </pic:pic>
-              </a:graphicData>
-            </a:graphic>
-          </wp:inline>
-        </w:drawing>
+        <w:t>(4) 蘋果和梨子各有若干個，如果每5個蘋果和3個梨子裝一袋，還多出4個蘋果，梨子正好裝完。如果7個蘋果和3個梨子裝一袋，蘋果恰好裝完，梨子還剩12個。問：梨子有【48】個、蘋果有【84】個</w:t>
       </w:r>
     </w:p>
     <w:p>
@@ -307,47 +52,7 @@
         <w:jc w:val="left"/>
       </w:pPr>
       <w:r>
-        <w:t>(5) 在△ABC中，BD：DC＝2：3，E是AD的中點。求：陰影部份的面積是△ABC的幾分之幾：【3/8 】</w:t>
-        <w:br/>
-      </w:r>
-    </w:p>
-    <w:p>
-      <w:pPr>
-        <w:jc w:val="right"/>
-      </w:pPr>
-      <w:r>
-        <w:drawing>
-          <wp:inline xmlns:a="http://schemas.openxmlformats.org/drawingml/2006/main" xmlns:pic="http://schemas.openxmlformats.org/drawingml/2006/picture">
-            <wp:extent cx="1039666" cy="936000"/>
-            <wp:docPr id="8" name="Picture 8"/>
-            <wp:cNvGraphicFramePr>
-              <a:graphicFrameLocks noChangeAspect="1"/>
-            </wp:cNvGraphicFramePr>
-            <a:graphic>
-              <a:graphicData uri="http://schemas.openxmlformats.org/drawingml/2006/picture">
-                <pic:pic>
-                  <pic:nvPicPr>
-                    <pic:cNvPr id="0" name="5_1.jpg"/>
-                    <pic:cNvPicPr/>
-                  </pic:nvPicPr>
-                  <pic:blipFill>
-                    <a:blip r:embed="rId10"/>
-                    <a:stretch>
-                      <a:fillRect/>
-                    </a:stretch>
-                  </pic:blipFill>
-                  <pic:spPr>
-                    <a:xfrm>
-                      <a:off x="0" y="0"/>
-                      <a:ext cx="1039666" cy="936000"/>
-                    </a:xfrm>
-                    <a:prstGeom prst="rect"/>
-                  </pic:spPr>
-                </pic:pic>
-              </a:graphicData>
-            </a:graphic>
-          </wp:inline>
-        </w:drawing>
+        <w:t>(5) 小白兔和小灰兔各有若干隻，如果5隻小白兔和3隻小灰兔放到一個籠子中，小白兔還多4隻，小灰兔恰好放完；如果7隻小白兔和3隻小灰兔放到一個籠子中，小白兔恰好放完，小灰兔還多12隻。問：小白兔有【84】隻、小灰兔有【48】隻</w:t>
       </w:r>
     </w:p>
     <w:p>
@@ -356,275 +61,7 @@
         <w:jc w:val="left"/>
       </w:pPr>
       <w:r>
-        <w:t>(6) 如圖所示，DE＝ 1/2AE，BD＝2DC，S△EBD＝5 cm2。求：三角形ABC的面積 ＝【45/2 】cm2。</w:t>
-        <w:br/>
-      </w:r>
-    </w:p>
-    <w:p>
-      <w:pPr>
-        <w:jc w:val="right"/>
-      </w:pPr>
-      <w:r>
-        <w:drawing>
-          <wp:inline xmlns:a="http://schemas.openxmlformats.org/drawingml/2006/main" xmlns:pic="http://schemas.openxmlformats.org/drawingml/2006/picture">
-            <wp:extent cx="1462257" cy="936000"/>
-            <wp:docPr id="9" name="Picture 9"/>
-            <wp:cNvGraphicFramePr>
-              <a:graphicFrameLocks noChangeAspect="1"/>
-            </wp:cNvGraphicFramePr>
-            <a:graphic>
-              <a:graphicData uri="http://schemas.openxmlformats.org/drawingml/2006/picture">
-                <pic:pic>
-                  <pic:nvPicPr>
-                    <pic:cNvPr id="0" name="25.jpg"/>
-                    <pic:cNvPicPr/>
-                  </pic:nvPicPr>
-                  <pic:blipFill>
-                    <a:blip r:embed="rId16"/>
-                    <a:stretch>
-                      <a:fillRect/>
-                    </a:stretch>
-                  </pic:blipFill>
-                  <pic:spPr>
-                    <a:xfrm>
-                      <a:off x="0" y="0"/>
-                      <a:ext cx="1462257" cy="936000"/>
-                    </a:xfrm>
-                    <a:prstGeom prst="rect"/>
-                  </pic:spPr>
-                </pic:pic>
-              </a:graphicData>
-            </a:graphic>
-          </wp:inline>
-        </w:drawing>
-      </w:r>
-    </w:p>
-    <w:p>
-      <w:pPr>
-        <w:pStyle w:val="question"/>
-        <w:jc w:val="left"/>
-      </w:pPr>
-      <w:r>
-        <w:t>(7) △ABC中， AE：ED ＝2：1， BD：CD ＝5：3。若△AEC的面積為18cm2，則： △ABC的面積＝【72】cm2。</w:t>
-        <w:br/>
-      </w:r>
-    </w:p>
-    <w:p>
-      <w:pPr>
-        <w:jc w:val="right"/>
-      </w:pPr>
-      <w:r>
-        <w:drawing>
-          <wp:inline xmlns:a="http://schemas.openxmlformats.org/drawingml/2006/main" xmlns:pic="http://schemas.openxmlformats.org/drawingml/2006/picture">
-            <wp:extent cx="1709217" cy="936000"/>
-            <wp:docPr id="10" name="Picture 10"/>
-            <wp:cNvGraphicFramePr>
-              <a:graphicFrameLocks noChangeAspect="1"/>
-            </wp:cNvGraphicFramePr>
-            <a:graphic>
-              <a:graphicData uri="http://schemas.openxmlformats.org/drawingml/2006/picture">
-                <pic:pic>
-                  <pic:nvPicPr>
-                    <pic:cNvPr id="0" name="9.jpg"/>
-                    <pic:cNvPicPr/>
-                  </pic:nvPicPr>
-                  <pic:blipFill>
-                    <a:blip r:embed="rId17"/>
-                    <a:stretch>
-                      <a:fillRect/>
-                    </a:stretch>
-                  </pic:blipFill>
-                  <pic:spPr>
-                    <a:xfrm>
-                      <a:off x="0" y="0"/>
-                      <a:ext cx="1709217" cy="936000"/>
-                    </a:xfrm>
-                    <a:prstGeom prst="rect"/>
-                  </pic:spPr>
-                </pic:pic>
-              </a:graphicData>
-            </a:graphic>
-          </wp:inline>
-        </w:drawing>
-      </w:r>
-    </w:p>
-    <w:p>
-      <w:pPr>
-        <w:pStyle w:val="question"/>
-        <w:jc w:val="left"/>
-      </w:pPr>
-      <w:r>
-        <w:t>(8) 如下圖，在△ABC中，DC＝3BD，AE＝ED，若△ABC的面積是10cm2，則陰影部份的面積是【 30/7 】cm2。</w:t>
-        <w:br/>
-      </w:r>
-    </w:p>
-    <w:p>
-      <w:pPr>
-        <w:jc w:val="right"/>
-      </w:pPr>
-      <w:r>
-        <w:drawing>
-          <wp:inline xmlns:a="http://schemas.openxmlformats.org/drawingml/2006/main" xmlns:pic="http://schemas.openxmlformats.org/drawingml/2006/picture">
-            <wp:extent cx="1039666" cy="936000"/>
-            <wp:docPr id="11" name="Picture 11"/>
-            <wp:cNvGraphicFramePr>
-              <a:graphicFrameLocks noChangeAspect="1"/>
-            </wp:cNvGraphicFramePr>
-            <a:graphic>
-              <a:graphicData uri="http://schemas.openxmlformats.org/drawingml/2006/picture">
-                <pic:pic>
-                  <pic:nvPicPr>
-                    <pic:cNvPr id="0" name="22_1.jpg"/>
-                    <pic:cNvPicPr/>
-                  </pic:nvPicPr>
-                  <pic:blipFill>
-                    <a:blip r:embed="rId18"/>
-                    <a:stretch>
-                      <a:fillRect/>
-                    </a:stretch>
-                  </pic:blipFill>
-                  <pic:spPr>
-                    <a:xfrm>
-                      <a:off x="0" y="0"/>
-                      <a:ext cx="1039666" cy="936000"/>
-                    </a:xfrm>
-                    <a:prstGeom prst="rect"/>
-                  </pic:spPr>
-                </pic:pic>
-              </a:graphicData>
-            </a:graphic>
-          </wp:inline>
-        </w:drawing>
-        <w:drawing>
-          <wp:inline xmlns:a="http://schemas.openxmlformats.org/drawingml/2006/main" xmlns:pic="http://schemas.openxmlformats.org/drawingml/2006/picture">
-            <wp:extent cx="1136571" cy="936000"/>
-            <wp:docPr id="12" name="Picture 12"/>
-            <wp:cNvGraphicFramePr>
-              <a:graphicFrameLocks noChangeAspect="1"/>
-            </wp:cNvGraphicFramePr>
-            <a:graphic>
-              <a:graphicData uri="http://schemas.openxmlformats.org/drawingml/2006/picture">
-                <pic:pic>
-                  <pic:nvPicPr>
-                    <pic:cNvPr id="0" name="22_2.jpg"/>
-                    <pic:cNvPicPr/>
-                  </pic:nvPicPr>
-                  <pic:blipFill>
-                    <a:blip r:embed="rId19"/>
-                    <a:stretch>
-                      <a:fillRect/>
-                    </a:stretch>
-                  </pic:blipFill>
-                  <pic:spPr>
-                    <a:xfrm>
-                      <a:off x="0" y="0"/>
-                      <a:ext cx="1136571" cy="936000"/>
-                    </a:xfrm>
-                    <a:prstGeom prst="rect"/>
-                  </pic:spPr>
-                </pic:pic>
-              </a:graphicData>
-            </a:graphic>
-          </wp:inline>
-        </w:drawing>
-      </w:r>
-    </w:p>
-    <w:p>
-      <w:pPr>
-        <w:pStyle w:val="question"/>
-        <w:jc w:val="left"/>
-      </w:pPr>
-      <w:r>
-        <w:t>(9) D是BC的中點，E是AD的中點。已知△ABC的面積是36 cm2。求：四邊形CDEF的面積＝【15】cm2。</w:t>
-        <w:br/>
-      </w:r>
-    </w:p>
-    <w:p>
-      <w:pPr>
-        <w:jc w:val="right"/>
-      </w:pPr>
-      <w:r>
-        <w:drawing>
-          <wp:inline xmlns:a="http://schemas.openxmlformats.org/drawingml/2006/main" xmlns:pic="http://schemas.openxmlformats.org/drawingml/2006/picture">
-            <wp:extent cx="1211735" cy="936000"/>
-            <wp:docPr id="13" name="Picture 13"/>
-            <wp:cNvGraphicFramePr>
-              <a:graphicFrameLocks noChangeAspect="1"/>
-            </wp:cNvGraphicFramePr>
-            <a:graphic>
-              <a:graphicData uri="http://schemas.openxmlformats.org/drawingml/2006/picture">
-                <pic:pic>
-                  <pic:nvPicPr>
-                    <pic:cNvPr id="0" name="11.jpg"/>
-                    <pic:cNvPicPr/>
-                  </pic:nvPicPr>
-                  <pic:blipFill>
-                    <a:blip r:embed="rId20"/>
-                    <a:stretch>
-                      <a:fillRect/>
-                    </a:stretch>
-                  </pic:blipFill>
-                  <pic:spPr>
-                    <a:xfrm>
-                      <a:off x="0" y="0"/>
-                      <a:ext cx="1211735" cy="936000"/>
-                    </a:xfrm>
-                    <a:prstGeom prst="rect"/>
-                  </pic:spPr>
-                </pic:pic>
-              </a:graphicData>
-            </a:graphic>
-          </wp:inline>
-        </w:drawing>
-      </w:r>
-    </w:p>
-    <w:p>
-      <w:pPr>
-        <w:pStyle w:val="question"/>
-        <w:jc w:val="left"/>
-      </w:pPr>
-      <w:r>
-        <w:t>(10) 已知圖中三角形ABC的面積為8 cm2，AE＝ED，BD＝ 2/3BC，求：陰影部分的面積＝【3.2】cm2</w:t>
-        <w:br/>
-      </w:r>
-    </w:p>
-    <w:p>
-      <w:pPr>
-        <w:jc w:val="right"/>
-      </w:pPr>
-      <w:r>
-        <w:drawing>
-          <wp:inline xmlns:a="http://schemas.openxmlformats.org/drawingml/2006/main" xmlns:pic="http://schemas.openxmlformats.org/drawingml/2006/picture">
-            <wp:extent cx="1159497" cy="936000"/>
-            <wp:docPr id="14" name="Picture 14"/>
-            <wp:cNvGraphicFramePr>
-              <a:graphicFrameLocks noChangeAspect="1"/>
-            </wp:cNvGraphicFramePr>
-            <a:graphic>
-              <a:graphicData uri="http://schemas.openxmlformats.org/drawingml/2006/picture">
-                <pic:pic>
-                  <pic:nvPicPr>
-                    <pic:cNvPr id="0" name="21.jpg"/>
-                    <pic:cNvPicPr/>
-                  </pic:nvPicPr>
-                  <pic:blipFill>
-                    <a:blip r:embed="rId21"/>
-                    <a:stretch>
-                      <a:fillRect/>
-                    </a:stretch>
-                  </pic:blipFill>
-                  <pic:spPr>
-                    <a:xfrm>
-                      <a:off x="0" y="0"/>
-                      <a:ext cx="1159497" cy="936000"/>
-                    </a:xfrm>
-                    <a:prstGeom prst="rect"/>
-                  </pic:spPr>
-                </pic:pic>
-              </a:graphicData>
-            </a:graphic>
-          </wp:inline>
-        </w:drawing>
+        <w:t>(6) 有若干個蘋果和若干個梨，如果按每1個蘋果配2個梨分堆，那麼梨分完時還剩2個蘋果；如果按每3個蘋果配5個梨分堆，那麼蘋果分完時還剩1個梨。問：蘋果有【15】個、梨有【26】個</w:t>
       </w:r>
     </w:p>
     <w:sectPr>

</xml_diff>

<commit_message>
QDS Ver 0.2.0 : Create Question UI
</commit_message>
<xml_diff>
--- a/word/answer.docx
+++ b/word/answer.docx
@@ -7,7 +7,7 @@
         <w:pStyle w:val="Title"/>
       </w:pPr>
       <w:r>
-        <w:t>數學 - 應用題 - 典型應用題 - 盈虧問題 - 不同物件混合分堆</w:t>
+        <w:t>數學 - 應用題 - 典型應用題 - 盈虧問題 - 住宿、乘車、乘船</w:t>
       </w:r>
     </w:p>
     <w:p>
@@ -16,7 +16,7 @@
         <w:jc w:val="left"/>
       </w:pPr>
       <w:r>
-        <w:t>(1) 劉老師把鉛筆和擦子分成一小堆一小堆，以便分給學生。如果每堆有1塊擦子2支鉛筆，鉛筆分完時擦子還剩5塊；如果每堆有3塊擦子和5支鉛筆，擦子分完時還剩5支鉛筆。問：劉老師一共買了【45】塊擦子，【80】支鉛筆</w:t>
+        <w:t>(1) 希望小學學生乘遊覽車到西子灣郊遊。如果每車坐65人，則有15人不能乘車；如果每車多坐5人，恰好多餘了一輛車。問：共有【17】輛汽車、有【1120】學生</w:t>
       </w:r>
     </w:p>
     <w:p>
@@ -25,7 +25,7 @@
         <w:jc w:val="left"/>
       </w:pPr>
       <w:r>
-        <w:t>(2) 有若干個蘋果和梨，如果按1個蘋果配3個梨分一堆，那麼蘋果分完時，還剩2個梨；如果按半個蘋果配2個梨分一堆，那麼梨分完時，還剩半個蘋果。問：蘋果有【4】個、梨有【14】個</w:t>
+        <w:t>(2) 某校安排學生宿舍，如果每間住5人則有14人沒有床位；如果每間住7人，則多出4個床位。問：宿舍【9】間、住宿生【59】人。</w:t>
       </w:r>
     </w:p>
     <w:p>
@@ -34,7 +34,7 @@
         <w:jc w:val="left"/>
       </w:pPr>
       <w:r>
-        <w:t>(3) 若干個蘋果和梨，如果每1個蘋果2個梨分堆，那麼，梨分完後還剩5個蘋果；如果按每3個蘋果5個梨分堆，那麼，蘋果分完後剩5個梨。問：蘋果有【45】個、梨有【80】個</w:t>
+        <w:t>(3) 同學們去划船，如果每條船坐5人，則少兩條船，如果每條船坐7人，則多出兩條船，問：共有【12】條船、有【70】個同學。</w:t>
       </w:r>
     </w:p>
     <w:p>
@@ -43,7 +43,7 @@
         <w:jc w:val="left"/>
       </w:pPr>
       <w:r>
-        <w:t>(4) 蘋果和梨子各有若干個，如果每5個蘋果和3個梨子裝一袋，還多出4個蘋果，梨子正好裝完。如果7個蘋果和3個梨子裝一袋，蘋果恰好裝完，梨子還剩12個。問：梨子有【48】個、蘋果有【84】個</w:t>
+        <w:t>(4) 某學校有一些學生住校，每間宿舍住10人，空出床位24張，如果每間宿舍住8人，則空出床位2張。問：學校共有【11】間宿舍、住宿學生有【86】人。</w:t>
       </w:r>
     </w:p>
     <w:p>
@@ -52,7 +52,7 @@
         <w:jc w:val="left"/>
       </w:pPr>
       <w:r>
-        <w:t>(5) 小白兔和小灰兔各有若干隻，如果5隻小白兔和3隻小灰兔放到一個籠子中，小白兔還多4隻，小灰兔恰好放完；如果7隻小白兔和3隻小灰兔放到一個籠子中，小白兔恰好放完，小灰兔還多12隻。問：小白兔有【84】隻、小灰兔有【48】隻</w:t>
+        <w:t>(5) 工廠新建一宿舍，每間住4人，則有34人沒床位，每間住6人，則又多5間房，問：共有【162】名工人要安排住宿。</w:t>
       </w:r>
     </w:p>
     <w:p>
@@ -61,7 +61,43 @@
         <w:jc w:val="left"/>
       </w:pPr>
       <w:r>
-        <w:t>(6) 有若干個蘋果和若干個梨，如果按每1個蘋果配2個梨分堆，那麼梨分完時還剩2個蘋果；如果按每3個蘋果配5個梨分堆，那麼蘋果分完時還剩1個梨。問：蘋果有【15】個、梨有【26】個</w:t>
+        <w:t>(6) 消防局調動一批消防員分乘一批車輛趕往災區救災。原計劃每輛汽車乘32人，則多出5人，他們被安排乘坐在其中的某輛車上，行進中由於緊急狀況調走一輛車，這時只好重新安排每輛車乘35人，這樣多出7人，他們被安排在其中的某輛車上，問：原來共有【11】輛車、共派出【357】名消防員</w:t>
+      </w:r>
+    </w:p>
+    <w:p>
+      <w:pPr>
+        <w:pStyle w:val="question"/>
+        <w:jc w:val="left"/>
+      </w:pPr>
+      <w:r>
+        <w:t>(7) 學校給一些新同學分配宿舍，如果每個房間住12人，則34人沒有位置，如果每個房間住14人，則空出4個房間。問：宿舍有【45】間、有【574】學生</w:t>
+      </w:r>
+    </w:p>
+    <w:p>
+      <w:pPr>
+        <w:pStyle w:val="question"/>
+        <w:jc w:val="left"/>
+      </w:pPr>
+      <w:r>
+        <w:t xml:space="preserve">(8) 某校參加六一杯小學數學競賽，原定考場若干個。如果增加2個考場，每個考場正好坐24人；如果減少2個考場，每個考場正好坐30人。問：參加這次競賽的學生共有【480】人、原定考場【18】個 </w:t>
+      </w:r>
+    </w:p>
+    <w:p>
+      <w:pPr>
+        <w:pStyle w:val="question"/>
+        <w:jc w:val="left"/>
+      </w:pPr>
+      <w:r>
+        <w:t>(9) 學校給新生分配宿舍，如果每間住8人，則少2間房；如果每間住10人，則多出2間房。問：共有【18】間房分給新生、新生有【160】人</w:t>
+      </w:r>
+    </w:p>
+    <w:p>
+      <w:pPr>
+        <w:pStyle w:val="question"/>
+        <w:jc w:val="left"/>
+      </w:pPr>
+      <w:r>
+        <w:t>(10) 同學們去划船，如果每艘船坐4人，則少3艘船；若每艘船坐6人，還有2人留在岸邊。問：有【32】名同學去划船，共租【5】艘船。</w:t>
       </w:r>
     </w:p>
     <w:sectPr>

</xml_diff>

<commit_message>
QDS Ver 0.2.1 : Stage 1 : Data -> Model
</commit_message>
<xml_diff>
--- a/word/answer.docx
+++ b/word/answer.docx
@@ -7,7 +7,7 @@
         <w:pStyle w:val="Title"/>
       </w:pPr>
       <w:r>
-        <w:t>數學 - 應用題 - 典型應用題 - 盈虧問題 - 住宿、乘車、乘船</w:t>
+        <w:t>數學 - 應用題 - 典型應用題 - 盈虧問題 - 份數轉化</w:t>
       </w:r>
     </w:p>
     <w:p>
@@ -16,7 +16,7 @@
         <w:jc w:val="left"/>
       </w:pPr>
       <w:r>
-        <w:t>(1) 希望小學學生乘遊覽車到西子灣郊遊。如果每車坐65人，則有15人不能乘車；如果每車多坐5人，恰好多餘了一輛車。問：共有【17】輛汽車、有【1120】學生</w:t>
+        <w:t>(1) 六年級舉行聯歡晚會，老師帶著一筆錢去買零食。如果買糖果13公斤，還差4元；如果買牛奶糖15公斤，則還剩2元，已知每公斤糖果比牛奶糖貴2元。問：老師帶【 152 】元</w:t>
       </w:r>
     </w:p>
     <w:p>
@@ -25,7 +25,7 @@
         <w:jc w:val="left"/>
       </w:pPr>
       <w:r>
-        <w:t>(2) 某校安排學生宿舍，如果每間住5人則有14人沒有床位；如果每間住7人，則多出4個床位。問：宿舍【9】間、住宿生【59】人。</w:t>
+        <w:t>(2) 體育隊將一些羽毛球分給若干個人，每人5個還多餘10個羽毛球，如果人數增加到 3倍，那麼每人分2個羽毛球還缺少8個，問：有羽毛球【100】個</w:t>
       </w:r>
     </w:p>
     <w:p>
@@ -34,7 +34,7 @@
         <w:jc w:val="left"/>
       </w:pPr>
       <w:r>
-        <w:t>(3) 同學們去划船，如果每條船坐5人，則少兩條船，如果每條船坐7人，則多出兩條船，問：共有【12】條船、有【70】個同學。</w:t>
+        <w:t>(3) 幼稚園將一筐蘋果分給大班和小班的小朋友，如果大班每人分5個，就多10個；如果小班每人分8個，就少了2個。已知大班比小班多3人。問：這筐蘋果有【70】個</w:t>
       </w:r>
     </w:p>
     <w:p>
@@ -43,7 +43,7 @@
         <w:jc w:val="left"/>
       </w:pPr>
       <w:r>
-        <w:t>(4) 某學校有一些學生住校，每間宿舍住10人，空出床位24張，如果每間宿舍住8人，則空出床位2張。問：學校共有【11】間宿舍、住宿學生有【86】人。</w:t>
+        <w:t>(4) 一些桔子分給若干人，每人5個餘10個桔子，如果人數增加到3倍還少5人，那麼每人分2個還缺8個，有桔子【150】個。</w:t>
       </w:r>
     </w:p>
     <w:p>
@@ -52,7 +52,7 @@
         <w:jc w:val="left"/>
       </w:pPr>
       <w:r>
-        <w:t>(5) 工廠新建一宿舍，每間住4人，則有34人沒床位，每間住6人，則又多5間房，問：共有【162】名工人要安排住宿。</w:t>
+        <w:t>(5) 某廠運來一批煤，如果每天燒1500公斤，那麼比原計劃提前一天燒完；如果每天燒1000公斤，那麼將比原計劃多用一天。問：現在要求按原計劃燒完，每天應燒煤【1200】公斤</w:t>
       </w:r>
     </w:p>
     <w:p>
@@ -61,7 +61,7 @@
         <w:jc w:val="left"/>
       </w:pPr>
       <w:r>
-        <w:t>(6) 消防局調動一批消防員分乘一批車輛趕往災區救災。原計劃每輛汽車乘32人，則多出5人，他們被安排乘坐在其中的某輛車上，行進中由於緊急狀況調走一輛車，這時只好重新安排每輛車乘35人，這樣多出7人，他們被安排在其中的某輛車上，問：原來共有【11】輛車、共派出【357】名消防員</w:t>
+        <w:t>(6) 臥龍自然保護區管理員把一些竹子分給若干隻大熊貓，每隻大熊貓分5個還多餘10棵竹子，如果大熊貓數增加到3倍還少5隻，那麼每隻大熊貓分2棵竹子還缺少8棵竹子，問有大熊貓【28】隻，竹子【150】棵</w:t>
       </w:r>
     </w:p>
     <w:p>
@@ -70,7 +70,7 @@
         <w:jc w:val="left"/>
       </w:pPr>
       <w:r>
-        <w:t>(7) 學校給一些新同學分配宿舍，如果每個房間住12人，則34人沒有位置，如果每個房間住14人，則空出4個房間。問：宿舍有【45】間、有【574】學生</w:t>
+        <w:t>(7) 老師把一籃蘋果分給小朋友，如果減少一名同學，每個同學正好分得5個；如果增加一個同學，正好每人分得4個。問：小朋友【9】人，蘋果共有【45】個</w:t>
       </w:r>
     </w:p>
     <w:p>
@@ -79,7 +79,7 @@
         <w:jc w:val="left"/>
       </w:pPr>
       <w:r>
-        <w:t xml:space="preserve">(8) 某校參加六一杯小學數學競賽，原定考場若干個。如果增加2個考場，每個考場正好坐24人；如果減少2個考場，每個考場正好坐30人。問：參加這次競賽的學生共有【480】人、原定考場【18】個 </w:t>
+        <w:t>(8) 老師把一袋糖分給小朋友。如果只分給小班，每人可得12塊，如果分給中班和小班，每人只能分到4塊。如果這袋糖只分給中班，每人可分到【 6 】塊</w:t>
       </w:r>
     </w:p>
     <w:p>
@@ -88,7 +88,7 @@
         <w:jc w:val="left"/>
       </w:pPr>
       <w:r>
-        <w:t>(9) 學校給新生分配宿舍，如果每間住8人，則少2間房；如果每間住10人，則多出2間房。問：共有【18】間房分給新生、新生有【160】人</w:t>
+        <w:t>(9) 四年級某班的同學去植樹，他們分了一下小組，如果增加一個小組，正好每小組5人；如果減少一小組，正好每組7人。問：這個班共有【35】人</w:t>
       </w:r>
     </w:p>
     <w:p>
@@ -97,7 +97,7 @@
         <w:jc w:val="left"/>
       </w:pPr>
       <w:r>
-        <w:t>(10) 同學們去划船，如果每艘船坐4人，則少3艘船；若每艘船坐6人，還有2人留在岸邊。問：有【32】名同學去划船，共租【5】艘船。</w:t>
+        <w:t>(10) 猴王帶領一群猴子去摘桃。下午收工後，猴王開始分配，若大猴分5個，小猴分3個，猴王可留10個；若大、小猴都分4個，猴王能留下20個。在這群猴子中，大猴（不包括猴王）比小猴多【  10 】隻。</w:t>
       </w:r>
     </w:p>
     <w:sectPr>

</xml_diff>

<commit_message>
Add Question stage3 : - Test make question after add question successful - Next : Add Back / MainMenu to switch into Make / Add(Edit) Question - Next : Image Add
</commit_message>
<xml_diff>
--- a/word/answer.docx
+++ b/word/answer.docx
@@ -7,7 +7,7 @@
         <w:pStyle w:val="Title"/>
       </w:pPr>
       <w:r>
-        <w:t>數學 - 應用題 - 典型應用題 - 盈虧問題 - 份數轉化</w:t>
+        <w:t>數學 - 應用題 - 典型應用題 - 燕尾定理 - 一外一內比2</w:t>
       </w:r>
     </w:p>
     <w:p>
@@ -16,7 +16,47 @@
         <w:jc w:val="left"/>
       </w:pPr>
       <w:r>
-        <w:t>(1) 六年級舉行聯歡晚會，老師帶著一筆錢去買零食。如果買糖果13公斤，還差4元；如果買牛奶糖15公斤，則還剩2元，已知每公斤糖果比牛奶糖貴2元。問：老師帶【 152 】元</w:t>
+        <w:t>(1) △ABC的面積是12 cm2，且AE＝ 1/2EC，F是AD的中點，則：陰影部份的面積  ＝【5】cm2。</w:t>
+        <w:br/>
+      </w:r>
+    </w:p>
+    <w:p>
+      <w:pPr>
+        <w:jc w:val="right"/>
+      </w:pPr>
+      <w:r>
+        <w:drawing>
+          <wp:inline xmlns:a="http://schemas.openxmlformats.org/drawingml/2006/main" xmlns:pic="http://schemas.openxmlformats.org/drawingml/2006/picture">
+            <wp:extent cx="760637" cy="936000"/>
+            <wp:docPr id="1" name="Picture 1"/>
+            <wp:cNvGraphicFramePr>
+              <a:graphicFrameLocks noChangeAspect="1"/>
+            </wp:cNvGraphicFramePr>
+            <a:graphic>
+              <a:graphicData uri="http://schemas.openxmlformats.org/drawingml/2006/picture">
+                <pic:pic>
+                  <pic:nvPicPr>
+                    <pic:cNvPr id="0" name="2.jpg"/>
+                    <pic:cNvPicPr/>
+                  </pic:nvPicPr>
+                  <pic:blipFill>
+                    <a:blip r:embed="rId9"/>
+                    <a:stretch>
+                      <a:fillRect/>
+                    </a:stretch>
+                  </pic:blipFill>
+                  <pic:spPr>
+                    <a:xfrm>
+                      <a:off x="0" y="0"/>
+                      <a:ext cx="760637" cy="936000"/>
+                    </a:xfrm>
+                    <a:prstGeom prst="rect"/>
+                  </pic:spPr>
+                </pic:pic>
+              </a:graphicData>
+            </a:graphic>
+          </wp:inline>
+        </w:drawing>
       </w:r>
     </w:p>
     <w:p>
@@ -25,7 +65,7 @@
         <w:jc w:val="left"/>
       </w:pPr>
       <w:r>
-        <w:t>(2) 體育隊將一些羽毛球分給若干個人，每人5個還多餘10個羽毛球，如果人數增加到 3倍，那麼每人分2個羽毛球還缺少8個，問：有羽毛球【100】個</w:t>
+        <w:t>(2) 猜猜我再想什麼?【55555】</w:t>
       </w:r>
     </w:p>
     <w:p>
@@ -34,7 +74,78 @@
         <w:jc w:val="left"/>
       </w:pPr>
       <w:r>
-        <w:t>(3) 幼稚園將一筐蘋果分給大班和小班的小朋友，如果大班每人分5個，就多10個；如果小班每人分8個，就少了2個。已知大班比小班多3人。問：這筐蘋果有【70】個</w:t>
+        <w:t>(3) 在△ABC中，DC：BC＝2：5，BO：OE＝4：1，那麼AE與EC的比＝【3:5】</w:t>
+      </w:r>
+    </w:p>
+    <w:p>
+      <w:pPr>
+        <w:jc w:val="right"/>
+      </w:pPr>
+      <w:r>
+        <w:drawing>
+          <wp:inline xmlns:a="http://schemas.openxmlformats.org/drawingml/2006/main" xmlns:pic="http://schemas.openxmlformats.org/drawingml/2006/picture">
+            <wp:extent cx="1461897" cy="936000"/>
+            <wp:docPr id="2" name="Picture 2"/>
+            <wp:cNvGraphicFramePr>
+              <a:graphicFrameLocks noChangeAspect="1"/>
+            </wp:cNvGraphicFramePr>
+            <a:graphic>
+              <a:graphicData uri="http://schemas.openxmlformats.org/drawingml/2006/picture">
+                <pic:pic>
+                  <pic:nvPicPr>
+                    <pic:cNvPr id="0" name="1_1.jpg"/>
+                    <pic:cNvPicPr/>
+                  </pic:nvPicPr>
+                  <pic:blipFill>
+                    <a:blip r:embed="rId10"/>
+                    <a:stretch>
+                      <a:fillRect/>
+                    </a:stretch>
+                  </pic:blipFill>
+                  <pic:spPr>
+                    <a:xfrm>
+                      <a:off x="0" y="0"/>
+                      <a:ext cx="1461897" cy="936000"/>
+                    </a:xfrm>
+                    <a:prstGeom prst="rect"/>
+                  </pic:spPr>
+                </pic:pic>
+              </a:graphicData>
+            </a:graphic>
+          </wp:inline>
+        </w:drawing>
+        <w:drawing>
+          <wp:inline xmlns:a="http://schemas.openxmlformats.org/drawingml/2006/main" xmlns:pic="http://schemas.openxmlformats.org/drawingml/2006/picture">
+            <wp:extent cx="1459485" cy="936000"/>
+            <wp:docPr id="3" name="Picture 3"/>
+            <wp:cNvGraphicFramePr>
+              <a:graphicFrameLocks noChangeAspect="1"/>
+            </wp:cNvGraphicFramePr>
+            <a:graphic>
+              <a:graphicData uri="http://schemas.openxmlformats.org/drawingml/2006/picture">
+                <pic:pic>
+                  <pic:nvPicPr>
+                    <pic:cNvPr id="0" name="1_2.jpg"/>
+                    <pic:cNvPicPr/>
+                  </pic:nvPicPr>
+                  <pic:blipFill>
+                    <a:blip r:embed="rId11"/>
+                    <a:stretch>
+                      <a:fillRect/>
+                    </a:stretch>
+                  </pic:blipFill>
+                  <pic:spPr>
+                    <a:xfrm>
+                      <a:off x="0" y="0"/>
+                      <a:ext cx="1459485" cy="936000"/>
+                    </a:xfrm>
+                    <a:prstGeom prst="rect"/>
+                  </pic:spPr>
+                </pic:pic>
+              </a:graphicData>
+            </a:graphic>
+          </wp:inline>
+        </w:drawing>
       </w:r>
     </w:p>
     <w:p>
@@ -43,61 +154,7 @@
         <w:jc w:val="left"/>
       </w:pPr>
       <w:r>
-        <w:t>(4) 一些桔子分給若干人，每人5個餘10個桔子，如果人數增加到3倍還少5人，那麼每人分2個還缺8個，有桔子【150】個。</w:t>
-      </w:r>
-    </w:p>
-    <w:p>
-      <w:pPr>
-        <w:pStyle w:val="question"/>
-        <w:jc w:val="left"/>
-      </w:pPr>
-      <w:r>
-        <w:t>(5) 某廠運來一批煤，如果每天燒1500公斤，那麼比原計劃提前一天燒完；如果每天燒1000公斤，那麼將比原計劃多用一天。問：現在要求按原計劃燒完，每天應燒煤【1200】公斤</w:t>
-      </w:r>
-    </w:p>
-    <w:p>
-      <w:pPr>
-        <w:pStyle w:val="question"/>
-        <w:jc w:val="left"/>
-      </w:pPr>
-      <w:r>
-        <w:t>(6) 臥龍自然保護區管理員把一些竹子分給若干隻大熊貓，每隻大熊貓分5個還多餘10棵竹子，如果大熊貓數增加到3倍還少5隻，那麼每隻大熊貓分2棵竹子還缺少8棵竹子，問有大熊貓【28】隻，竹子【150】棵</w:t>
-      </w:r>
-    </w:p>
-    <w:p>
-      <w:pPr>
-        <w:pStyle w:val="question"/>
-        <w:jc w:val="left"/>
-      </w:pPr>
-      <w:r>
-        <w:t>(7) 老師把一籃蘋果分給小朋友，如果減少一名同學，每個同學正好分得5個；如果增加一個同學，正好每人分得4個。問：小朋友【9】人，蘋果共有【45】個</w:t>
-      </w:r>
-    </w:p>
-    <w:p>
-      <w:pPr>
-        <w:pStyle w:val="question"/>
-        <w:jc w:val="left"/>
-      </w:pPr>
-      <w:r>
-        <w:t>(8) 老師把一袋糖分給小朋友。如果只分給小班，每人可得12塊，如果分給中班和小班，每人只能分到4塊。如果這袋糖只分給中班，每人可分到【 6 】塊</w:t>
-      </w:r>
-    </w:p>
-    <w:p>
-      <w:pPr>
-        <w:pStyle w:val="question"/>
-        <w:jc w:val="left"/>
-      </w:pPr>
-      <w:r>
-        <w:t>(9) 四年級某班的同學去植樹，他們分了一下小組，如果增加一個小組，正好每小組5人；如果減少一小組，正好每組7人。問：這個班共有【35】人</w:t>
-      </w:r>
-    </w:p>
-    <w:p>
-      <w:pPr>
-        <w:pStyle w:val="question"/>
-        <w:jc w:val="left"/>
-      </w:pPr>
-      <w:r>
-        <w:t>(10) 猴王帶領一群猴子去摘桃。下午收工後，猴王開始分配，若大猴分5個，小猴分3個，猴王可留10個；若大、小猴都分4個，猴王能留下20個。在這群猴子中，大猴（不包括猴王）比小猴多【  10 】隻。</w:t>
+        <w:t>(4) 速寫課程中，構圖時需要先有個三角形，接著要注意動態、比例、構圖，請問一學期要交【200】張圖，才會過?</w:t>
       </w:r>
     </w:p>
     <w:sectPr>

</xml_diff>

<commit_message>
QDS Ver 0.2.8 :  - Switch window  - Fixed Bug
</commit_message>
<xml_diff>
--- a/word/answer.docx
+++ b/word/answer.docx
@@ -7,7 +7,7 @@
         <w:pStyle w:val="Title"/>
       </w:pPr>
       <w:r>
-        <w:t>數學 - 應用題 - 典型應用題 - 燕尾定理 - 一外一內比2</w:t>
+        <w:t>數學 - 應用題 - 典型應用題 - 燕尾定理 - 話語霸權</w:t>
       </w:r>
     </w:p>
     <w:p>
@@ -16,145 +16,7 @@
         <w:jc w:val="left"/>
       </w:pPr>
       <w:r>
-        <w:t>(1) △ABC的面積是12 cm2，且AE＝ 1/2EC，F是AD的中點，則：陰影部份的面積  ＝【5】cm2。</w:t>
-        <w:br/>
-      </w:r>
-    </w:p>
-    <w:p>
-      <w:pPr>
-        <w:jc w:val="right"/>
-      </w:pPr>
-      <w:r>
-        <w:drawing>
-          <wp:inline xmlns:a="http://schemas.openxmlformats.org/drawingml/2006/main" xmlns:pic="http://schemas.openxmlformats.org/drawingml/2006/picture">
-            <wp:extent cx="760637" cy="936000"/>
-            <wp:docPr id="1" name="Picture 1"/>
-            <wp:cNvGraphicFramePr>
-              <a:graphicFrameLocks noChangeAspect="1"/>
-            </wp:cNvGraphicFramePr>
-            <a:graphic>
-              <a:graphicData uri="http://schemas.openxmlformats.org/drawingml/2006/picture">
-                <pic:pic>
-                  <pic:nvPicPr>
-                    <pic:cNvPr id="0" name="2.jpg"/>
-                    <pic:cNvPicPr/>
-                  </pic:nvPicPr>
-                  <pic:blipFill>
-                    <a:blip r:embed="rId9"/>
-                    <a:stretch>
-                      <a:fillRect/>
-                    </a:stretch>
-                  </pic:blipFill>
-                  <pic:spPr>
-                    <a:xfrm>
-                      <a:off x="0" y="0"/>
-                      <a:ext cx="760637" cy="936000"/>
-                    </a:xfrm>
-                    <a:prstGeom prst="rect"/>
-                  </pic:spPr>
-                </pic:pic>
-              </a:graphicData>
-            </a:graphic>
-          </wp:inline>
-        </w:drawing>
-      </w:r>
-    </w:p>
-    <w:p>
-      <w:pPr>
-        <w:pStyle w:val="question"/>
-        <w:jc w:val="left"/>
-      </w:pPr>
-      <w:r>
-        <w:t>(2) 猜猜我再想什麼?【55555】</w:t>
-      </w:r>
-    </w:p>
-    <w:p>
-      <w:pPr>
-        <w:pStyle w:val="question"/>
-        <w:jc w:val="left"/>
-      </w:pPr>
-      <w:r>
-        <w:t>(3) 在△ABC中，DC：BC＝2：5，BO：OE＝4：1，那麼AE與EC的比＝【3:5】</w:t>
-      </w:r>
-    </w:p>
-    <w:p>
-      <w:pPr>
-        <w:jc w:val="right"/>
-      </w:pPr>
-      <w:r>
-        <w:drawing>
-          <wp:inline xmlns:a="http://schemas.openxmlformats.org/drawingml/2006/main" xmlns:pic="http://schemas.openxmlformats.org/drawingml/2006/picture">
-            <wp:extent cx="1461897" cy="936000"/>
-            <wp:docPr id="2" name="Picture 2"/>
-            <wp:cNvGraphicFramePr>
-              <a:graphicFrameLocks noChangeAspect="1"/>
-            </wp:cNvGraphicFramePr>
-            <a:graphic>
-              <a:graphicData uri="http://schemas.openxmlformats.org/drawingml/2006/picture">
-                <pic:pic>
-                  <pic:nvPicPr>
-                    <pic:cNvPr id="0" name="1_1.jpg"/>
-                    <pic:cNvPicPr/>
-                  </pic:nvPicPr>
-                  <pic:blipFill>
-                    <a:blip r:embed="rId10"/>
-                    <a:stretch>
-                      <a:fillRect/>
-                    </a:stretch>
-                  </pic:blipFill>
-                  <pic:spPr>
-                    <a:xfrm>
-                      <a:off x="0" y="0"/>
-                      <a:ext cx="1461897" cy="936000"/>
-                    </a:xfrm>
-                    <a:prstGeom prst="rect"/>
-                  </pic:spPr>
-                </pic:pic>
-              </a:graphicData>
-            </a:graphic>
-          </wp:inline>
-        </w:drawing>
-        <w:drawing>
-          <wp:inline xmlns:a="http://schemas.openxmlformats.org/drawingml/2006/main" xmlns:pic="http://schemas.openxmlformats.org/drawingml/2006/picture">
-            <wp:extent cx="1459485" cy="936000"/>
-            <wp:docPr id="3" name="Picture 3"/>
-            <wp:cNvGraphicFramePr>
-              <a:graphicFrameLocks noChangeAspect="1"/>
-            </wp:cNvGraphicFramePr>
-            <a:graphic>
-              <a:graphicData uri="http://schemas.openxmlformats.org/drawingml/2006/picture">
-                <pic:pic>
-                  <pic:nvPicPr>
-                    <pic:cNvPr id="0" name="1_2.jpg"/>
-                    <pic:cNvPicPr/>
-                  </pic:nvPicPr>
-                  <pic:blipFill>
-                    <a:blip r:embed="rId11"/>
-                    <a:stretch>
-                      <a:fillRect/>
-                    </a:stretch>
-                  </pic:blipFill>
-                  <pic:spPr>
-                    <a:xfrm>
-                      <a:off x="0" y="0"/>
-                      <a:ext cx="1459485" cy="936000"/>
-                    </a:xfrm>
-                    <a:prstGeom prst="rect"/>
-                  </pic:spPr>
-                </pic:pic>
-              </a:graphicData>
-            </a:graphic>
-          </wp:inline>
-        </w:drawing>
-      </w:r>
-    </w:p>
-    <w:p>
-      <w:pPr>
-        <w:pStyle w:val="question"/>
-        <w:jc w:val="left"/>
-      </w:pPr>
-      <w:r>
-        <w:t>(4) 速寫課程中，構圖時需要先有個三角形，接著要注意動態、比例、構圖，請問一學期要交【200】張圖，才會過?</w:t>
+        <w:t>(1) 21世紀資本論</w:t>
       </w:r>
     </w:p>
     <w:sectPr>

</xml_diff>

<commit_message>
QDS Ver 0.3.2 image will resize to max size (256, 256), and keep width and height ratio
</commit_message>
<xml_diff>
--- a/word/answer.docx
+++ b/word/answer.docx
@@ -16,55 +16,7 @@
         <w:jc w:val="left"/>
       </w:pPr>
       <w:r>
-        <w:t>(1) 123654789</w:t>
-      </w:r>
-    </w:p>
-    <w:p>
-      <w:pPr>
-        <w:jc w:val="right"/>
-      </w:pPr>
-      <w:r>
-        <w:drawing>
-          <wp:inline xmlns:a="http://schemas.openxmlformats.org/drawingml/2006/main" xmlns:pic="http://schemas.openxmlformats.org/drawingml/2006/picture">
-            <wp:extent cx="1274553" cy="936000"/>
-            <wp:docPr id="1" name="Picture 1"/>
-            <wp:cNvGraphicFramePr>
-              <a:graphicFrameLocks noChangeAspect="1"/>
-            </wp:cNvGraphicFramePr>
-            <a:graphic>
-              <a:graphicData uri="http://schemas.openxmlformats.org/drawingml/2006/picture">
-                <pic:pic>
-                  <pic:nvPicPr>
-                    <pic:cNvPr id="0" name="5.png"/>
-                    <pic:cNvPicPr/>
-                  </pic:nvPicPr>
-                  <pic:blipFill>
-                    <a:blip r:embed="rId9"/>
-                    <a:stretch>
-                      <a:fillRect/>
-                    </a:stretch>
-                  </pic:blipFill>
-                  <pic:spPr>
-                    <a:xfrm>
-                      <a:off x="0" y="0"/>
-                      <a:ext cx="1274553" cy="936000"/>
-                    </a:xfrm>
-                    <a:prstGeom prst="rect"/>
-                  </pic:spPr>
-                </pic:pic>
-              </a:graphicData>
-            </a:graphic>
-          </wp:inline>
-        </w:drawing>
-      </w:r>
-    </w:p>
-    <w:p>
-      <w:pPr>
-        <w:pStyle w:val="question"/>
-        <w:jc w:val="left"/>
-      </w:pPr>
-      <w:r>
-        <w:t>(2) 長方形ABCD的面積是2 cm2，EC＝2DE， F是DG的中點，陰影部分的面積＝【 5/12 】cm2。</w:t>
+        <w:t>(1) 長方形ABCD的面積是2 cm2，EC＝2DE， F是DG的中點，陰影部分的面積＝【 5/12 】cm2。</w:t>
         <w:br/>
       </w:r>
     </w:p>
@@ -76,7 +28,7 @@
         <w:drawing>
           <wp:inline xmlns:a="http://schemas.openxmlformats.org/drawingml/2006/main" xmlns:pic="http://schemas.openxmlformats.org/drawingml/2006/picture">
             <wp:extent cx="3744000" cy="936000"/>
-            <wp:docPr id="2" name="Picture 2"/>
+            <wp:docPr id="1" name="Picture 1"/>
             <wp:cNvGraphicFramePr>
               <a:graphicFrameLocks noChangeAspect="1"/>
             </wp:cNvGraphicFramePr>
@@ -88,7 +40,7 @@
                     <pic:cNvPicPr/>
                   </pic:nvPicPr>
                   <pic:blipFill>
-                    <a:blip r:embed="rId10"/>
+                    <a:blip r:embed="rId9"/>
                     <a:stretch>
                       <a:fillRect/>
                     </a:stretch>
@@ -108,7 +60,7 @@
         <w:drawing>
           <wp:inline xmlns:a="http://schemas.openxmlformats.org/drawingml/2006/main" xmlns:pic="http://schemas.openxmlformats.org/drawingml/2006/picture">
             <wp:extent cx="1433620" cy="936000"/>
-            <wp:docPr id="3" name="Picture 3"/>
+            <wp:docPr id="2" name="Picture 2"/>
             <wp:cNvGraphicFramePr>
               <a:graphicFrameLocks noChangeAspect="1"/>
             </wp:cNvGraphicFramePr>
@@ -120,6 +72,54 @@
                     <pic:cNvPicPr/>
                   </pic:nvPicPr>
                   <pic:blipFill>
+                    <a:blip r:embed="rId10"/>
+                    <a:stretch>
+                      <a:fillRect/>
+                    </a:stretch>
+                  </pic:blipFill>
+                  <pic:spPr>
+                    <a:xfrm>
+                      <a:off x="0" y="0"/>
+                      <a:ext cx="1433620" cy="936000"/>
+                    </a:xfrm>
+                    <a:prstGeom prst="rect"/>
+                  </pic:spPr>
+                </pic:pic>
+              </a:graphicData>
+            </a:graphic>
+          </wp:inline>
+        </w:drawing>
+      </w:r>
+    </w:p>
+    <w:p>
+      <w:pPr>
+        <w:pStyle w:val="question"/>
+        <w:jc w:val="left"/>
+      </w:pPr>
+      <w:r>
+        <w:t>(2) 123456</w:t>
+      </w:r>
+    </w:p>
+    <w:p>
+      <w:pPr>
+        <w:jc w:val="right"/>
+      </w:pPr>
+      <w:r>
+        <w:drawing>
+          <wp:inline xmlns:a="http://schemas.openxmlformats.org/drawingml/2006/main" xmlns:pic="http://schemas.openxmlformats.org/drawingml/2006/picture">
+            <wp:extent cx="1196812" cy="936000"/>
+            <wp:docPr id="3" name="Picture 3"/>
+            <wp:cNvGraphicFramePr>
+              <a:graphicFrameLocks noChangeAspect="1"/>
+            </wp:cNvGraphicFramePr>
+            <a:graphic>
+              <a:graphicData uri="http://schemas.openxmlformats.org/drawingml/2006/picture">
+                <pic:pic>
+                  <pic:nvPicPr>
+                    <pic:cNvPr id="0" name="3.png"/>
+                    <pic:cNvPicPr/>
+                  </pic:nvPicPr>
+                  <pic:blipFill>
                     <a:blip r:embed="rId11"/>
                     <a:stretch>
                       <a:fillRect/>
@@ -128,7 +128,7 @@
                   <pic:spPr>
                     <a:xfrm>
                       <a:off x="0" y="0"/>
-                      <a:ext cx="1433620" cy="936000"/>
+                      <a:ext cx="1196812" cy="936000"/>
                     </a:xfrm>
                     <a:prstGeom prst="rect"/>
                   </pic:spPr>
@@ -226,160 +226,7 @@
         <w:jc w:val="left"/>
       </w:pPr>
       <w:r>
-        <w:t>(4) 5+98747894</w:t>
-      </w:r>
-    </w:p>
-    <w:p>
-      <w:pPr>
-        <w:jc w:val="right"/>
-      </w:pPr>
-      <w:r>
-        <w:drawing>
-          <wp:inline xmlns:a="http://schemas.openxmlformats.org/drawingml/2006/main" xmlns:pic="http://schemas.openxmlformats.org/drawingml/2006/picture">
-            <wp:extent cx="1274553" cy="936000"/>
-            <wp:docPr id="6" name="Picture 6"/>
-            <wp:cNvGraphicFramePr>
-              <a:graphicFrameLocks noChangeAspect="1"/>
-            </wp:cNvGraphicFramePr>
-            <a:graphic>
-              <a:graphicData uri="http://schemas.openxmlformats.org/drawingml/2006/picture">
-                <pic:pic>
-                  <pic:nvPicPr>
-                    <pic:cNvPr id="0" name="5.png"/>
-                    <pic:cNvPicPr/>
-                  </pic:nvPicPr>
-                  <pic:blipFill>
-                    <a:blip r:embed="rId9"/>
-                    <a:stretch>
-                      <a:fillRect/>
-                    </a:stretch>
-                  </pic:blipFill>
-                  <pic:spPr>
-                    <a:xfrm>
-                      <a:off x="0" y="0"/>
-                      <a:ext cx="1274553" cy="936000"/>
-                    </a:xfrm>
-                    <a:prstGeom prst="rect"/>
-                  </pic:spPr>
-                </pic:pic>
-              </a:graphicData>
-            </a:graphic>
-          </wp:inline>
-        </w:drawing>
-        <w:drawing>
-          <wp:inline xmlns:a="http://schemas.openxmlformats.org/drawingml/2006/main" xmlns:pic="http://schemas.openxmlformats.org/drawingml/2006/picture">
-            <wp:extent cx="669094" cy="936000"/>
-            <wp:docPr id="7" name="Picture 7"/>
-            <wp:cNvGraphicFramePr>
-              <a:graphicFrameLocks noChangeAspect="1"/>
-            </wp:cNvGraphicFramePr>
-            <a:graphic>
-              <a:graphicData uri="http://schemas.openxmlformats.org/drawingml/2006/picture">
-                <pic:pic>
-                  <pic:nvPicPr>
-                    <pic:cNvPr id="0" name="7_2.jpg"/>
-                    <pic:cNvPicPr/>
-                  </pic:nvPicPr>
-                  <pic:blipFill>
-                    <a:blip r:embed="rId14"/>
-                    <a:stretch>
-                      <a:fillRect/>
-                    </a:stretch>
-                  </pic:blipFill>
-                  <pic:spPr>
-                    <a:xfrm>
-                      <a:off x="0" y="0"/>
-                      <a:ext cx="669094" cy="936000"/>
-                    </a:xfrm>
-                    <a:prstGeom prst="rect"/>
-                  </pic:spPr>
-                </pic:pic>
-              </a:graphicData>
-            </a:graphic>
-          </wp:inline>
-        </w:drawing>
-        <w:drawing>
-          <wp:inline xmlns:a="http://schemas.openxmlformats.org/drawingml/2006/main" xmlns:pic="http://schemas.openxmlformats.org/drawingml/2006/picture">
-            <wp:extent cx="702000" cy="936000"/>
-            <wp:docPr id="8" name="Picture 8"/>
-            <wp:cNvGraphicFramePr>
-              <a:graphicFrameLocks noChangeAspect="1"/>
-            </wp:cNvGraphicFramePr>
-            <a:graphic>
-              <a:graphicData uri="http://schemas.openxmlformats.org/drawingml/2006/picture">
-                <pic:pic>
-                  <pic:nvPicPr>
-                    <pic:cNvPr id="0" name="7_3.jpg"/>
-                    <pic:cNvPicPr/>
-                  </pic:nvPicPr>
-                  <pic:blipFill>
-                    <a:blip r:embed="rId15"/>
-                    <a:stretch>
-                      <a:fillRect/>
-                    </a:stretch>
-                  </pic:blipFill>
-                  <pic:spPr>
-                    <a:xfrm>
-                      <a:off x="0" y="0"/>
-                      <a:ext cx="702000" cy="936000"/>
-                    </a:xfrm>
-                    <a:prstGeom prst="rect"/>
-                  </pic:spPr>
-                </pic:pic>
-              </a:graphicData>
-            </a:graphic>
-          </wp:inline>
-        </w:drawing>
-        <w:drawing>
-          <wp:inline xmlns:a="http://schemas.openxmlformats.org/drawingml/2006/main" xmlns:pic="http://schemas.openxmlformats.org/drawingml/2006/picture">
-            <wp:extent cx="894090" cy="936000"/>
-            <wp:docPr id="9" name="Picture 9"/>
-            <wp:cNvGraphicFramePr>
-              <a:graphicFrameLocks noChangeAspect="1"/>
-            </wp:cNvGraphicFramePr>
-            <a:graphic>
-              <a:graphicData uri="http://schemas.openxmlformats.org/drawingml/2006/picture">
-                <pic:pic>
-                  <pic:nvPicPr>
-                    <pic:cNvPr id="0" name="7_4.jpg"/>
-                    <pic:cNvPicPr/>
-                  </pic:nvPicPr>
-                  <pic:blipFill>
-                    <a:blip r:embed="rId16"/>
-                    <a:stretch>
-                      <a:fillRect/>
-                    </a:stretch>
-                  </pic:blipFill>
-                  <pic:spPr>
-                    <a:xfrm>
-                      <a:off x="0" y="0"/>
-                      <a:ext cx="894090" cy="936000"/>
-                    </a:xfrm>
-                    <a:prstGeom prst="rect"/>
-                  </pic:spPr>
-                </pic:pic>
-              </a:graphicData>
-            </a:graphic>
-          </wp:inline>
-        </w:drawing>
-      </w:r>
-    </w:p>
-    <w:p>
-      <w:pPr>
-        <w:pStyle w:val="question"/>
-        <w:jc w:val="left"/>
-      </w:pPr>
-      <w:r>
-        <w:t>(5) 123</w:t>
-      </w:r>
-    </w:p>
-    <w:p>
-      <w:pPr>
-        <w:pStyle w:val="question"/>
-        <w:jc w:val="left"/>
-      </w:pPr>
-      <w:r>
-        <w:t>(6) 四邊形ABCD是邊長為12 cm的正方形，E、F分別是AB、BC的中點，AF與CE相交於G，則四邊形AGCD的面積＝【96】cm2。</w:t>
+        <w:t>(4) 四邊形ABCD是邊長為12 cm的正方形，E、F分別是AB、BC的中點，AF與CE相交於G，則四邊形AGCD的面積＝【96】cm2。</w:t>
         <w:br/>
       </w:r>
     </w:p>
@@ -391,7 +238,7 @@
         <w:drawing>
           <wp:inline xmlns:a="http://schemas.openxmlformats.org/drawingml/2006/main" xmlns:pic="http://schemas.openxmlformats.org/drawingml/2006/picture">
             <wp:extent cx="943055" cy="936000"/>
-            <wp:docPr id="10" name="Picture 10"/>
+            <wp:docPr id="6" name="Picture 6"/>
             <wp:cNvGraphicFramePr>
               <a:graphicFrameLocks noChangeAspect="1"/>
             </wp:cNvGraphicFramePr>
@@ -403,7 +250,7 @@
                     <pic:cNvPicPr/>
                   </pic:nvPicPr>
                   <pic:blipFill>
-                    <a:blip r:embed="rId17"/>
+                    <a:blip r:embed="rId14"/>
                     <a:stretch>
                       <a:fillRect/>
                     </a:stretch>
@@ -420,399 +267,6 @@
             </a:graphic>
           </wp:inline>
         </w:drawing>
-      </w:r>
-    </w:p>
-    <w:p>
-      <w:pPr>
-        <w:pStyle w:val="question"/>
-        <w:jc w:val="left"/>
-      </w:pPr>
-      <w:r>
-        <w:t>(7) jofjoiweiofjweoifjoiwef</w:t>
-      </w:r>
-    </w:p>
-    <w:p>
-      <w:pPr>
-        <w:jc w:val="right"/>
-      </w:pPr>
-      <w:r>
-        <w:drawing>
-          <wp:inline xmlns:a="http://schemas.openxmlformats.org/drawingml/2006/main" xmlns:pic="http://schemas.openxmlformats.org/drawingml/2006/picture">
-            <wp:extent cx="1274553" cy="936000"/>
-            <wp:docPr id="11" name="Picture 11"/>
-            <wp:cNvGraphicFramePr>
-              <a:graphicFrameLocks noChangeAspect="1"/>
-            </wp:cNvGraphicFramePr>
-            <a:graphic>
-              <a:graphicData uri="http://schemas.openxmlformats.org/drawingml/2006/picture">
-                <pic:pic>
-                  <pic:nvPicPr>
-                    <pic:cNvPr id="0" name="5.png"/>
-                    <pic:cNvPicPr/>
-                  </pic:nvPicPr>
-                  <pic:blipFill>
-                    <a:blip r:embed="rId9"/>
-                    <a:stretch>
-                      <a:fillRect/>
-                    </a:stretch>
-                  </pic:blipFill>
-                  <pic:spPr>
-                    <a:xfrm>
-                      <a:off x="0" y="0"/>
-                      <a:ext cx="1274553" cy="936000"/>
-                    </a:xfrm>
-                    <a:prstGeom prst="rect"/>
-                  </pic:spPr>
-                </pic:pic>
-              </a:graphicData>
-            </a:graphic>
-          </wp:inline>
-        </w:drawing>
-        <w:drawing>
-          <wp:inline xmlns:a="http://schemas.openxmlformats.org/drawingml/2006/main" xmlns:pic="http://schemas.openxmlformats.org/drawingml/2006/picture">
-            <wp:extent cx="669094" cy="936000"/>
-            <wp:docPr id="12" name="Picture 12"/>
-            <wp:cNvGraphicFramePr>
-              <a:graphicFrameLocks noChangeAspect="1"/>
-            </wp:cNvGraphicFramePr>
-            <a:graphic>
-              <a:graphicData uri="http://schemas.openxmlformats.org/drawingml/2006/picture">
-                <pic:pic>
-                  <pic:nvPicPr>
-                    <pic:cNvPr id="0" name="7_2.jpg"/>
-                    <pic:cNvPicPr/>
-                  </pic:nvPicPr>
-                  <pic:blipFill>
-                    <a:blip r:embed="rId14"/>
-                    <a:stretch>
-                      <a:fillRect/>
-                    </a:stretch>
-                  </pic:blipFill>
-                  <pic:spPr>
-                    <a:xfrm>
-                      <a:off x="0" y="0"/>
-                      <a:ext cx="669094" cy="936000"/>
-                    </a:xfrm>
-                    <a:prstGeom prst="rect"/>
-                  </pic:spPr>
-                </pic:pic>
-              </a:graphicData>
-            </a:graphic>
-          </wp:inline>
-        </w:drawing>
-        <w:drawing>
-          <wp:inline xmlns:a="http://schemas.openxmlformats.org/drawingml/2006/main" xmlns:pic="http://schemas.openxmlformats.org/drawingml/2006/picture">
-            <wp:extent cx="702000" cy="936000"/>
-            <wp:docPr id="13" name="Picture 13"/>
-            <wp:cNvGraphicFramePr>
-              <a:graphicFrameLocks noChangeAspect="1"/>
-            </wp:cNvGraphicFramePr>
-            <a:graphic>
-              <a:graphicData uri="http://schemas.openxmlformats.org/drawingml/2006/picture">
-                <pic:pic>
-                  <pic:nvPicPr>
-                    <pic:cNvPr id="0" name="7_3.jpg"/>
-                    <pic:cNvPicPr/>
-                  </pic:nvPicPr>
-                  <pic:blipFill>
-                    <a:blip r:embed="rId15"/>
-                    <a:stretch>
-                      <a:fillRect/>
-                    </a:stretch>
-                  </pic:blipFill>
-                  <pic:spPr>
-                    <a:xfrm>
-                      <a:off x="0" y="0"/>
-                      <a:ext cx="702000" cy="936000"/>
-                    </a:xfrm>
-                    <a:prstGeom prst="rect"/>
-                  </pic:spPr>
-                </pic:pic>
-              </a:graphicData>
-            </a:graphic>
-          </wp:inline>
-        </w:drawing>
-        <w:drawing>
-          <wp:inline xmlns:a="http://schemas.openxmlformats.org/drawingml/2006/main" xmlns:pic="http://schemas.openxmlformats.org/drawingml/2006/picture">
-            <wp:extent cx="894090" cy="936000"/>
-            <wp:docPr id="14" name="Picture 14"/>
-            <wp:cNvGraphicFramePr>
-              <a:graphicFrameLocks noChangeAspect="1"/>
-            </wp:cNvGraphicFramePr>
-            <a:graphic>
-              <a:graphicData uri="http://schemas.openxmlformats.org/drawingml/2006/picture">
-                <pic:pic>
-                  <pic:nvPicPr>
-                    <pic:cNvPr id="0" name="7_4.jpg"/>
-                    <pic:cNvPicPr/>
-                  </pic:nvPicPr>
-                  <pic:blipFill>
-                    <a:blip r:embed="rId16"/>
-                    <a:stretch>
-                      <a:fillRect/>
-                    </a:stretch>
-                  </pic:blipFill>
-                  <pic:spPr>
-                    <a:xfrm>
-                      <a:off x="0" y="0"/>
-                      <a:ext cx="894090" cy="936000"/>
-                    </a:xfrm>
-                    <a:prstGeom prst="rect"/>
-                  </pic:spPr>
-                </pic:pic>
-              </a:graphicData>
-            </a:graphic>
-          </wp:inline>
-        </w:drawing>
-        <w:drawing>
-          <wp:inline xmlns:a="http://schemas.openxmlformats.org/drawingml/2006/main" xmlns:pic="http://schemas.openxmlformats.org/drawingml/2006/picture">
-            <wp:extent cx="1274553" cy="936000"/>
-            <wp:docPr id="15" name="Picture 15"/>
-            <wp:cNvGraphicFramePr>
-              <a:graphicFrameLocks noChangeAspect="1"/>
-            </wp:cNvGraphicFramePr>
-            <a:graphic>
-              <a:graphicData uri="http://schemas.openxmlformats.org/drawingml/2006/picture">
-                <pic:pic>
-                  <pic:nvPicPr>
-                    <pic:cNvPr id="0" name="5.png"/>
-                    <pic:cNvPicPr/>
-                  </pic:nvPicPr>
-                  <pic:blipFill>
-                    <a:blip r:embed="rId9"/>
-                    <a:stretch>
-                      <a:fillRect/>
-                    </a:stretch>
-                  </pic:blipFill>
-                  <pic:spPr>
-                    <a:xfrm>
-                      <a:off x="0" y="0"/>
-                      <a:ext cx="1274553" cy="936000"/>
-                    </a:xfrm>
-                    <a:prstGeom prst="rect"/>
-                  </pic:spPr>
-                </pic:pic>
-              </a:graphicData>
-            </a:graphic>
-          </wp:inline>
-        </w:drawing>
-        <w:drawing>
-          <wp:inline xmlns:a="http://schemas.openxmlformats.org/drawingml/2006/main" xmlns:pic="http://schemas.openxmlformats.org/drawingml/2006/picture">
-            <wp:extent cx="669094" cy="936000"/>
-            <wp:docPr id="16" name="Picture 16"/>
-            <wp:cNvGraphicFramePr>
-              <a:graphicFrameLocks noChangeAspect="1"/>
-            </wp:cNvGraphicFramePr>
-            <a:graphic>
-              <a:graphicData uri="http://schemas.openxmlformats.org/drawingml/2006/picture">
-                <pic:pic>
-                  <pic:nvPicPr>
-                    <pic:cNvPr id="0" name="7_2.jpg"/>
-                    <pic:cNvPicPr/>
-                  </pic:nvPicPr>
-                  <pic:blipFill>
-                    <a:blip r:embed="rId14"/>
-                    <a:stretch>
-                      <a:fillRect/>
-                    </a:stretch>
-                  </pic:blipFill>
-                  <pic:spPr>
-                    <a:xfrm>
-                      <a:off x="0" y="0"/>
-                      <a:ext cx="669094" cy="936000"/>
-                    </a:xfrm>
-                    <a:prstGeom prst="rect"/>
-                  </pic:spPr>
-                </pic:pic>
-              </a:graphicData>
-            </a:graphic>
-          </wp:inline>
-        </w:drawing>
-        <w:drawing>
-          <wp:inline xmlns:a="http://schemas.openxmlformats.org/drawingml/2006/main" xmlns:pic="http://schemas.openxmlformats.org/drawingml/2006/picture">
-            <wp:extent cx="702000" cy="936000"/>
-            <wp:docPr id="17" name="Picture 17"/>
-            <wp:cNvGraphicFramePr>
-              <a:graphicFrameLocks noChangeAspect="1"/>
-            </wp:cNvGraphicFramePr>
-            <a:graphic>
-              <a:graphicData uri="http://schemas.openxmlformats.org/drawingml/2006/picture">
-                <pic:pic>
-                  <pic:nvPicPr>
-                    <pic:cNvPr id="0" name="7_3.jpg"/>
-                    <pic:cNvPicPr/>
-                  </pic:nvPicPr>
-                  <pic:blipFill>
-                    <a:blip r:embed="rId15"/>
-                    <a:stretch>
-                      <a:fillRect/>
-                    </a:stretch>
-                  </pic:blipFill>
-                  <pic:spPr>
-                    <a:xfrm>
-                      <a:off x="0" y="0"/>
-                      <a:ext cx="702000" cy="936000"/>
-                    </a:xfrm>
-                    <a:prstGeom prst="rect"/>
-                  </pic:spPr>
-                </pic:pic>
-              </a:graphicData>
-            </a:graphic>
-          </wp:inline>
-        </w:drawing>
-        <w:drawing>
-          <wp:inline xmlns:a="http://schemas.openxmlformats.org/drawingml/2006/main" xmlns:pic="http://schemas.openxmlformats.org/drawingml/2006/picture">
-            <wp:extent cx="894090" cy="936000"/>
-            <wp:docPr id="18" name="Picture 18"/>
-            <wp:cNvGraphicFramePr>
-              <a:graphicFrameLocks noChangeAspect="1"/>
-            </wp:cNvGraphicFramePr>
-            <a:graphic>
-              <a:graphicData uri="http://schemas.openxmlformats.org/drawingml/2006/picture">
-                <pic:pic>
-                  <pic:nvPicPr>
-                    <pic:cNvPr id="0" name="7_4.jpg"/>
-                    <pic:cNvPicPr/>
-                  </pic:nvPicPr>
-                  <pic:blipFill>
-                    <a:blip r:embed="rId16"/>
-                    <a:stretch>
-                      <a:fillRect/>
-                    </a:stretch>
-                  </pic:blipFill>
-                  <pic:spPr>
-                    <a:xfrm>
-                      <a:off x="0" y="0"/>
-                      <a:ext cx="894090" cy="936000"/>
-                    </a:xfrm>
-                    <a:prstGeom prst="rect"/>
-                  </pic:spPr>
-                </pic:pic>
-              </a:graphicData>
-            </a:graphic>
-          </wp:inline>
-        </w:drawing>
-      </w:r>
-    </w:p>
-    <w:p>
-      <w:pPr>
-        <w:pStyle w:val="question"/>
-        <w:jc w:val="left"/>
-      </w:pPr>
-      <w:r>
-        <w:t>(8) 999987654321</w:t>
-      </w:r>
-    </w:p>
-    <w:p>
-      <w:pPr>
-        <w:jc w:val="right"/>
-      </w:pPr>
-      <w:r>
-        <w:drawing>
-          <wp:inline xmlns:a="http://schemas.openxmlformats.org/drawingml/2006/main" xmlns:pic="http://schemas.openxmlformats.org/drawingml/2006/picture">
-            <wp:extent cx="1274553" cy="936000"/>
-            <wp:docPr id="19" name="Picture 19"/>
-            <wp:cNvGraphicFramePr>
-              <a:graphicFrameLocks noChangeAspect="1"/>
-            </wp:cNvGraphicFramePr>
-            <a:graphic>
-              <a:graphicData uri="http://schemas.openxmlformats.org/drawingml/2006/picture">
-                <pic:pic>
-                  <pic:nvPicPr>
-                    <pic:cNvPr id="0" name="5.png"/>
-                    <pic:cNvPicPr/>
-                  </pic:nvPicPr>
-                  <pic:blipFill>
-                    <a:blip r:embed="rId9"/>
-                    <a:stretch>
-                      <a:fillRect/>
-                    </a:stretch>
-                  </pic:blipFill>
-                  <pic:spPr>
-                    <a:xfrm>
-                      <a:off x="0" y="0"/>
-                      <a:ext cx="1274553" cy="936000"/>
-                    </a:xfrm>
-                    <a:prstGeom prst="rect"/>
-                  </pic:spPr>
-                </pic:pic>
-              </a:graphicData>
-            </a:graphic>
-          </wp:inline>
-        </w:drawing>
-        <w:drawing>
-          <wp:inline xmlns:a="http://schemas.openxmlformats.org/drawingml/2006/main" xmlns:pic="http://schemas.openxmlformats.org/drawingml/2006/picture">
-            <wp:extent cx="669094" cy="936000"/>
-            <wp:docPr id="20" name="Picture 20"/>
-            <wp:cNvGraphicFramePr>
-              <a:graphicFrameLocks noChangeAspect="1"/>
-            </wp:cNvGraphicFramePr>
-            <a:graphic>
-              <a:graphicData uri="http://schemas.openxmlformats.org/drawingml/2006/picture">
-                <pic:pic>
-                  <pic:nvPicPr>
-                    <pic:cNvPr id="0" name="7_2.jpg"/>
-                    <pic:cNvPicPr/>
-                  </pic:nvPicPr>
-                  <pic:blipFill>
-                    <a:blip r:embed="rId14"/>
-                    <a:stretch>
-                      <a:fillRect/>
-                    </a:stretch>
-                  </pic:blipFill>
-                  <pic:spPr>
-                    <a:xfrm>
-                      <a:off x="0" y="0"/>
-                      <a:ext cx="669094" cy="936000"/>
-                    </a:xfrm>
-                    <a:prstGeom prst="rect"/>
-                  </pic:spPr>
-                </pic:pic>
-              </a:graphicData>
-            </a:graphic>
-          </wp:inline>
-        </w:drawing>
-        <w:drawing>
-          <wp:inline xmlns:a="http://schemas.openxmlformats.org/drawingml/2006/main" xmlns:pic="http://schemas.openxmlformats.org/drawingml/2006/picture">
-            <wp:extent cx="702000" cy="936000"/>
-            <wp:docPr id="21" name="Picture 21"/>
-            <wp:cNvGraphicFramePr>
-              <a:graphicFrameLocks noChangeAspect="1"/>
-            </wp:cNvGraphicFramePr>
-            <a:graphic>
-              <a:graphicData uri="http://schemas.openxmlformats.org/drawingml/2006/picture">
-                <pic:pic>
-                  <pic:nvPicPr>
-                    <pic:cNvPr id="0" name="7_3.jpg"/>
-                    <pic:cNvPicPr/>
-                  </pic:nvPicPr>
-                  <pic:blipFill>
-                    <a:blip r:embed="rId15"/>
-                    <a:stretch>
-                      <a:fillRect/>
-                    </a:stretch>
-                  </pic:blipFill>
-                  <pic:spPr>
-                    <a:xfrm>
-                      <a:off x="0" y="0"/>
-                      <a:ext cx="702000" cy="936000"/>
-                    </a:xfrm>
-                    <a:prstGeom prst="rect"/>
-                  </pic:spPr>
-                </pic:pic>
-              </a:graphicData>
-            </a:graphic>
-          </wp:inline>
-        </w:drawing>
-      </w:r>
-    </w:p>
-    <w:p>
-      <w:pPr>
-        <w:pStyle w:val="question"/>
-        <w:jc w:val="left"/>
-      </w:pPr>
-      <w:r>
-        <w:t>(9) 123456789</w:t>
       </w:r>
     </w:p>
     <w:sectPr>

</xml_diff>

<commit_message>
Ver QDS 0.4.1 Make Question View
</commit_message>
<xml_diff>
--- a/word/answer.docx
+++ b/word/answer.docx
@@ -7,7 +7,7 @@
         <w:pStyle w:val="Title"/>
       </w:pPr>
       <w:r>
-        <w:t>數學 - 應用題 - 典型應用題 - 盈虧問題 - 基本型</w:t>
+        <w:t>盈虧問題 - 基本型</w:t>
       </w:r>
     </w:p>
     <w:p>
@@ -16,7 +16,7 @@
         <w:jc w:val="left"/>
       </w:pPr>
       <w:r>
-        <w:t>(1) 一個汽車隊運輸一批貨物，如果每輛汽車運3500公斤，那麼貨物還剩下5000公斤；如果每輛汽車運4000公斤，那麼貨物還剩下500公斤。問：這個汽車隊有【9】輛汽車、要運的貨物有【36500】公斤</w:t>
+        <w:t>(1) 王老師去買兒童小提琴，若買7把，則所帶的錢差110元；若買5把，則所帶的錢還差30元。問：兒童小提琴一把【40】元，王老師帶了【170】元。</w:t>
       </w:r>
     </w:p>
     <w:p>
@@ -25,7 +25,7 @@
         <w:jc w:val="left"/>
       </w:pPr>
       <w:r>
-        <w:t>(2) 一位老師給學生分糖果，如果每人分4粒就多9粒，如果每人分5粒正好分完。問：有【9】位學生、共【45】粒糖果</w:t>
+        <w:t>(2) 一個商販估計，若1公斤蘋果賣24元，會賠40元；若1公斤蘋果賣30元，可以賺80元。問：若以不賠不賺的價格賣出，每公斤蘋果應賣【26】元</w:t>
       </w:r>
     </w:p>
     <w:p>
@@ -34,7 +34,7 @@
         <w:jc w:val="left"/>
       </w:pPr>
       <w:r>
-        <w:t>(3) 401班同學植樹，每人植1棵還剩20棵，每人植2棵差30棵。問：有【50】個同學、【70】棵樹苗</w:t>
+        <w:t>(3) 貓媽媽給小貓分魚，每隻小貓分10條魚，就多出8條魚，每隻小貓分11條魚則正好分完。問：一共有【8】隻小貓、貓媽媽一共有【88】條魚</w:t>
       </w:r>
     </w:p>
     <w:p>
@@ -43,7 +43,7 @@
         <w:jc w:val="left"/>
       </w:pPr>
       <w:r>
-        <w:t>(4) 學校將一批鉛筆獎給學生，每人9支缺15支；每人7支缺7支。問：學生有【4】人，鉛筆有【21】支</w:t>
+        <w:t>(4) 學生們參加植樹活動，如果每人栽5棵樹，還剩12棵樹；如果每人栽7棵，就缺4棵。問：學生有【8】人、一共要栽【52】棵樹</w:t>
       </w:r>
     </w:p>
     <w:p>
@@ -52,7 +52,7 @@
         <w:jc w:val="left"/>
       </w:pPr>
       <w:r>
-        <w:t>(5) 一批小朋友去買東西，若每人出10元則多8元；若每人出7元則少4元。問：有【4】個小朋友，東西的價格是【32】元</w:t>
+        <w:t>(5) 401班同學植樹，每人植1棵還剩20棵，每人植2棵差30棵。問：有【50】個同學、【70】棵樹苗</w:t>
       </w:r>
     </w:p>
     <w:p>
@@ -61,7 +61,7 @@
         <w:jc w:val="left"/>
       </w:pPr>
       <w:r>
-        <w:t>(6) 學校排練節目，如果每行排8人，則有一行少2人；如果每行排9個，則有一行少7個。問：一共要排【5】行、一共有【38】人</w:t>
+        <w:t xml:space="preserve">(6) 媽媽買回一筐蘋果，按計劃吃的天數算了一下，如果每天吃4個，要多出48個蘋果；如果每天吃6個，則又少8個蘋果。問：媽媽買回的蘋果有【160】個、計畫吃【28】天 </w:t>
       </w:r>
     </w:p>
     <w:p>
@@ -70,7 +70,7 @@
         <w:jc w:val="left"/>
       </w:pPr>
       <w:r>
-        <w:t>(7) 三年級一班少先隊員參加學校搬磚勞動，如果每人搬4塊磚，還剩7塊；如果每人搬5塊，則多1塊磚。問：這個班少先隊有【 6 】個人，磚共有【 31 】塊</w:t>
+        <w:t>(7) 小軍將自己收藏的一些照片送給幼兒園大班的小朋友們。如果每人分9張，還多12張，如果每人分10張則正好分完。問：有【12】個小朋友，照片有【120】張</w:t>
       </w:r>
     </w:p>
     <w:p>
@@ -79,7 +79,7 @@
         <w:jc w:val="left"/>
       </w:pPr>
       <w:r>
-        <w:t>(8) 小朋友分桃子，每人10個少9個，每人8個多7個。問：有【8】個小朋友、【71】個桃子</w:t>
+        <w:t>(8) 一包糖分給幾個小朋友，如果每人分3塊，則餘3塊；如果每人分5塊，則少1塊。問：小朋友有【2】人、糖有【9】塊</w:t>
       </w:r>
     </w:p>
     <w:p>
@@ -88,7 +88,7 @@
         <w:jc w:val="left"/>
       </w:pPr>
       <w:r>
-        <w:t>(9) 三年級的一部分同學分小玩具，如果每人分4個就少9個，如果每人分3個正好分完。問：有【9】位同學；分【27】個小玩具</w:t>
+        <w:t>(9) 用筐裝西瓜，如果每筐裝5個，則少15個西瓜；如果每筐裝3個，則多29個西瓜。問：共有筐【22】個、西瓜【95】個</w:t>
       </w:r>
     </w:p>
     <w:p>
@@ -97,7 +97,277 @@
         <w:jc w:val="left"/>
       </w:pPr>
       <w:r>
-        <w:t>(10) 學生植樹，如果每人種5棵，則剩下13棵；若每人種7棵，則差21棵。問：參加植樹的學生有【17】人、這批樹有【98】棵</w:t>
+        <w:t>(10) 有一批練習本發給學生，如果每人5本，則多70本，如果每人7本，則多10本。問：這個班有學生【30】人，有練習本【220】本。</w:t>
+      </w:r>
+    </w:p>
+    <w:p>
+      <w:pPr>
+        <w:pStyle w:val="question"/>
+        <w:jc w:val="left"/>
+      </w:pPr>
+      <w:r>
+        <w:t>(11) 老猴子給小猴子分桃，每隻小猴分10個桃，就多出9個桃，每隻小猴分11個桃則多出2個桃。問：一共有【 7 】隻小猴子，老猴子一共有【 79 】個桃子</w:t>
+      </w:r>
+    </w:p>
+    <w:p>
+      <w:pPr>
+        <w:pStyle w:val="question"/>
+        <w:jc w:val="left"/>
+      </w:pPr>
+      <w:r>
+        <w:t>(12) 學校將一批鉛筆獎給學生，每人9支缺15支；每人7支缺7支。問：學生有【4】人，鉛筆有【21】支</w:t>
+      </w:r>
+    </w:p>
+    <w:p>
+      <w:pPr>
+        <w:pStyle w:val="question"/>
+        <w:jc w:val="left"/>
+      </w:pPr>
+      <w:r>
+        <w:t>(13) 小朋友分糖果，每人3粒，餘30粒；每人5粒，少4粒。問：有【17】個小朋友、【81】粒糖</w:t>
+      </w:r>
+    </w:p>
+    <w:p>
+      <w:pPr>
+        <w:pStyle w:val="question"/>
+        <w:jc w:val="left"/>
+      </w:pPr>
+      <w:r>
+        <w:t>(14) 一個汽車隊運輸一批貨物，如果每輛汽車運3500公斤，那麼貨物還剩下5000公斤；如果每輛汽車運4000公斤，那麼貨物還剩下500公斤。問：這個汽車隊有【9】輛汽車、要運的貨物有【36500】公斤</w:t>
+      </w:r>
+    </w:p>
+    <w:p>
+      <w:pPr>
+        <w:pStyle w:val="question"/>
+        <w:jc w:val="left"/>
+      </w:pPr>
+      <w:r>
+        <w:t>(15) 學校分配若干人擦玻璃，其中兩人各擦4塊，其餘各擦5塊，則餘12塊；若每人擦6塊，則正好擦完。問：擦玻璃的有【10】人、玻璃有【60】塊</w:t>
+      </w:r>
+    </w:p>
+    <w:p>
+      <w:pPr>
+        <w:pStyle w:val="question"/>
+        <w:jc w:val="left"/>
+      </w:pPr>
+      <w:r>
+        <w:t>(16) 將一堆桃子，平均分給猴子，每隻猴子分10個，有兩隻猴子沒分到，第二次重分，每隻猴子8個桃子，剛巧分完。問：一堆桃子有【80】個、猴子有【10】隻</w:t>
+      </w:r>
+    </w:p>
+    <w:p>
+      <w:pPr>
+        <w:pStyle w:val="question"/>
+        <w:jc w:val="left"/>
+      </w:pPr>
+      <w:r>
+        <w:t>(17) 農民鋤草，其中5人各鋤4畝，餘下的各鋤3畝，這樣分配最後餘下26畝；如果其中3人每人各鋤3畝，餘下的人各鋤5畝，最後餘下3畝。問：草地面積【82】畝、鋤草人數【17】人</w:t>
+      </w:r>
+    </w:p>
+    <w:p>
+      <w:pPr>
+        <w:pStyle w:val="question"/>
+        <w:jc w:val="left"/>
+      </w:pPr>
+      <w:r>
+        <w:t>(18) 老師把一籃蘋果分給小朋友，如果減少一名同學，每個同學正好分得5個；如果增加一個同學，正好每人分得4個，求這籃蘋果一共有【 40 】個</w:t>
+      </w:r>
+    </w:p>
+    <w:p>
+      <w:pPr>
+        <w:pStyle w:val="question"/>
+        <w:jc w:val="left"/>
+      </w:pPr>
+      <w:r>
+        <w:t>(19) 匡明和李欣約定在相同的時間內做完同樣的一本數學練習題。匡明計畫頭兩周每週做30道，以後每週做25道；李欣計畫頭兩周每週做35道，以後每週做30道。結果李欣提前兩周做完。問：他們準備【12】周做完，這本練習題共有【310】題</w:t>
+      </w:r>
+    </w:p>
+    <w:p>
+      <w:pPr>
+        <w:pStyle w:val="question"/>
+        <w:jc w:val="left"/>
+      </w:pPr>
+      <w:r>
+        <w:t>(20) 童軍隊員擺花盆布置校園。如果每人擺5盆花，還有3盆沒人擺；如果其中2人各擺4盆，其餘的人各擺6盆，這些花盆正好擺完。問：有【7】位童軍隊員、共擺【38】個花盆</w:t>
+      </w:r>
+    </w:p>
+    <w:p>
+      <w:pPr>
+        <w:pStyle w:val="question"/>
+        <w:jc w:val="left"/>
+      </w:pPr>
+      <w:r>
+        <w:t>(21) 工人鋪一條路基，若每天鋪260公尺，鋪完全路長就得延長8天；若每天鋪300公尺，鋪完全路長仍要延長4天。問：這條路長【7800】公尺。</w:t>
+      </w:r>
+    </w:p>
+    <w:p>
+      <w:pPr>
+        <w:pStyle w:val="question"/>
+        <w:jc w:val="left"/>
+      </w:pPr>
+      <w:r>
+        <w:t>(22) 一群猴子分桃子，如果每隻猴分5個，還餘48個，如果其中9隻猴各分6個桃，其餘的猴分8個桃子，恰好分完。問：有【22】隻猴子、【158】桃子</w:t>
+      </w:r>
+    </w:p>
+    <w:p>
+      <w:pPr>
+        <w:pStyle w:val="question"/>
+        <w:jc w:val="left"/>
+      </w:pPr>
+      <w:r>
+        <w:t>(23) 學校買來一批電風扇分給各班。若有兩個班每班分到4台，其餘每班只能分2台；如果有一個班分6台，其餘每班分4台，還差12台。問：共買來【18】台電風扇、有【7】個班</w:t>
+      </w:r>
+    </w:p>
+    <w:p>
+      <w:pPr>
+        <w:pStyle w:val="question"/>
+        <w:jc w:val="left"/>
+      </w:pPr>
+      <w:r>
+        <w:t>(24) 小國買了一本《趣味數學》，他計畫：每天做3題，則剩下16題；若每天做5題，則最後一天只要做1題。那麼這本書共有【46】道題；小國計畫做【10】天</w:t>
+      </w:r>
+    </w:p>
+    <w:p>
+      <w:pPr>
+        <w:pStyle w:val="question"/>
+        <w:jc w:val="left"/>
+      </w:pPr>
+      <w:r>
+        <w:t>(25) 三年級給優秀學生發獎品書，如果每個學生發5冊還剩32冊；如果其中10個學生每人發4冊，其餘每人發8冊，就恰好發完。問：優秀學生有【24】人、獎品書有【152】冊</w:t>
+      </w:r>
+    </w:p>
+    <w:p>
+      <w:pPr>
+        <w:pStyle w:val="question"/>
+        <w:jc w:val="left"/>
+      </w:pPr>
+      <w:r>
+        <w:t>(26) 春節前夕，一個富翁施捨丐幫們，一開始他準備給每人100元，結果剩下350元；他決定每人多給20元，但這時候趕來了5個乞丐，如果他們每個人拿到的錢和其他乞丐一樣多，富翁還需多準備550元。問：原來有【15】名乞丐</w:t>
+      </w:r>
+    </w:p>
+    <w:p>
+      <w:pPr>
+        <w:pStyle w:val="question"/>
+        <w:jc w:val="left"/>
+      </w:pPr>
+      <w:r>
+        <w:t>(27) 王老師看一本小說，如果每天看25頁，看完全書比規定時間多一天，如果每天看30頁最後一天少看15頁，如果每天看29頁，最後一天要讀【22】頁才能按規定讀完</w:t>
+      </w:r>
+    </w:p>
+    <w:p>
+      <w:pPr>
+        <w:pStyle w:val="question"/>
+        <w:jc w:val="left"/>
+      </w:pPr>
+      <w:r>
+        <w:t>(28) 老師把一袋糖分給小朋友。如果只分給小班，每人可得12塊，如果分給中班和小班，每人只能分到4塊。如果這袋糖只分給中班，每人可分到【 6 】塊</w:t>
+      </w:r>
+    </w:p>
+    <w:p>
+      <w:pPr>
+        <w:pStyle w:val="question"/>
+        <w:jc w:val="left"/>
+      </w:pPr>
+      <w:r>
+        <w:t>(29) 體育隊將一些羽毛球分給若干個人，每人5個還多餘10個羽毛球，如果人數增加到 3倍，那麼每人分2個羽毛球還缺少8個，問：有羽毛球【100】個</w:t>
+      </w:r>
+    </w:p>
+    <w:p>
+      <w:pPr>
+        <w:pStyle w:val="question"/>
+        <w:jc w:val="left"/>
+      </w:pPr>
+      <w:r>
+        <w:t>(30) 六年級舉行聯歡晚會，老師帶著一筆錢去買零食。如果買糖果13公斤，還差4元；如果買牛奶糖15公斤，則還剩2元，已知每公斤糖果比牛奶糖貴2元。問：老師帶【 152 】元</w:t>
+      </w:r>
+    </w:p>
+    <w:p>
+      <w:pPr>
+        <w:pStyle w:val="question"/>
+        <w:jc w:val="left"/>
+      </w:pPr>
+      <w:r>
+        <w:t>(31) 48本書分給兩組小朋友，已知第二組比第一組多5人。如果把書全部分給第一組，那麼每人4本，有剩餘；每人5本，書不夠。如果把書全分給第二組，那麼每人3本，有剩餘；每人4本，書不夠，問：第一組有【10】人、第二組有【15】人</w:t>
+      </w:r>
+    </w:p>
+    <w:p>
+      <w:pPr>
+        <w:pStyle w:val="question"/>
+        <w:jc w:val="left"/>
+      </w:pPr>
+      <w:r>
+        <w:t>(32) 一些桔子分給若干人，每人5個餘10個桔子，如果人數增加到3倍還少5人，那麼每人分2個還缺8個，有桔子【150】個。</w:t>
+      </w:r>
+    </w:p>
+    <w:p>
+      <w:pPr>
+        <w:pStyle w:val="question"/>
+        <w:jc w:val="left"/>
+      </w:pPr>
+      <w:r>
+        <w:t>(33) 幼稚園教師把一箱餅乾分給小班和中班的小朋友，平均每人分得6塊，如果只分給中班小朋友，平均每人可以多分得4塊。問：如果只分給小班的小朋友，平均每人分得【15】塊</w:t>
+      </w:r>
+    </w:p>
+    <w:p>
+      <w:pPr>
+        <w:pStyle w:val="question"/>
+        <w:jc w:val="left"/>
+      </w:pPr>
+      <w:r>
+        <w:t>(34) 老師把一籃蘋果分給小朋友，如果減少一名同學，每個同學正好分得5個；如果增加一名同學，正好每人分得4個。問：小朋友有【9】人、蘋果有【40】個</w:t>
+      </w:r>
+    </w:p>
+    <w:p>
+      <w:pPr>
+        <w:pStyle w:val="question"/>
+        <w:jc w:val="left"/>
+      </w:pPr>
+      <w:r>
+        <w:t>(35) 食堂採購員小李去買肉，如果買牛肉18公斤，那麼差40元；如果買豬肉20公斤，那麼多20元。已知牛肉比豬肉每公斤貴8元。問：牛肉每公斤【50】元、豬肉每公斤【42】元，小李帶了【860】元</w:t>
+      </w:r>
+    </w:p>
+    <w:p>
+      <w:pPr>
+        <w:pStyle w:val="question"/>
+        <w:jc w:val="left"/>
+      </w:pPr>
+      <w:r>
+        <w:t>(36) 四年級某班的同學去植樹，他們分了一下小組，如果增加一個小組，正好每小組5人；如果減少一小組，正好每組7人。問：這個班共有【35】人</w:t>
+      </w:r>
+    </w:p>
+    <w:p>
+      <w:pPr>
+        <w:pStyle w:val="question"/>
+        <w:jc w:val="left"/>
+      </w:pPr>
+      <w:r>
+        <w:t>(37) 猴王帶領一群猴子去摘桃。下午收工後，猴王開始分配，若大猴分5個，小猴分3個，猴王可留10個；若大、小猴都分4個，猴王能留下20個。在這群猴子中，大猴（不包括猴王）比小猴多【  10 】隻。</w:t>
+      </w:r>
+    </w:p>
+    <w:p>
+      <w:pPr>
+        <w:pStyle w:val="question"/>
+        <w:jc w:val="left"/>
+      </w:pPr>
+      <w:r>
+        <w:t>(38) 小明媽媽帶著一筆錢去買肉，若買10公斤牛肉則還差6元，若買12公斤豬肉則還剩4元。已知每公斤牛肉比豬肉貴3元，問：小明媽媽帶了【124】元</w:t>
+      </w:r>
+    </w:p>
+    <w:p>
+      <w:pPr>
+        <w:pStyle w:val="question"/>
+        <w:jc w:val="left"/>
+      </w:pPr>
+      <w:r>
+        <w:t>(39) 幼稚園將一筐蘋果分給大班和小班的小朋友，如果大班每人分5個，就多10個；如果小班每人分8個，就少了2個。已知大班比小班多3人。問：這筐蘋果有【70】個</w:t>
+      </w:r>
+    </w:p>
+    <w:p>
+      <w:pPr>
+        <w:pStyle w:val="question"/>
+        <w:jc w:val="left"/>
+      </w:pPr>
+      <w:r>
+        <w:t>(40) 甲、乙兩組同學做紅花，每人做8朵，正好送給五年級每個同學一朵。如果把這些紅花讓甲組單獨做，每人要多做4朵。如果把這些紅花讓乙組同學單獨做，每人要做【24】朵</w:t>
       </w:r>
     </w:p>
     <w:sectPr>

</xml_diff>

<commit_message>
Ver QDS 0.4.3 Select All
</commit_message>
<xml_diff>
--- a/word/answer.docx
+++ b/word/answer.docx
@@ -7,7 +7,7 @@
         <w:pStyle w:val="Title"/>
       </w:pPr>
       <w:r>
-        <w:t>盈虧問題 - 不同物件混合分堆</w:t>
+        <w:t>盈虧問題 - 基本型</w:t>
       </w:r>
     </w:p>
     <w:p>
@@ -16,7 +16,7 @@
         <w:jc w:val="left"/>
       </w:pPr>
       <w:r>
-        <w:t>(1) 劉老師把鉛筆和擦子分成一小堆一小堆，以便分給學生。如果每堆有1塊擦子2支鉛筆，鉛筆分完時擦子還剩5塊；如果每堆有3塊擦子和5支鉛筆，擦子分完時還剩5支鉛筆。問：劉老師一共買了【45】塊擦子，【80】支鉛筆</w:t>
+        <w:t>(1) 老猴子給小猴子分梨。每隻小猴子分6個梨，多出12個梨；每隻小猴子分7個梨，少11個梨。問：有【23】隻小猴子、【150】個梨</w:t>
       </w:r>
     </w:p>
     <w:p>
@@ -25,7 +25,7 @@
         <w:jc w:val="left"/>
       </w:pPr>
       <w:r>
-        <w:t>(2) 小白兔和小灰兔各有若干隻，如果5隻小白兔和3隻小灰兔放到一個籠子中，小白兔還多4隻，小灰兔恰好放完；如果7隻小白兔和3隻小灰兔放到一個籠子中，小白兔恰好放完，小灰兔還多12隻。問：小白兔有【84】隻、小灰兔有【48】隻</w:t>
+        <w:t>(2) 重陽節那天，六零一班的少先隊員帶了一些蘋果去敬老院慰問老人。如果每人分11個，則剩下39個；如果每人分14個，則剩下12個。問：有老人【9】個，蘋果有【139】個</w:t>
       </w:r>
     </w:p>
     <w:p>
@@ -34,78 +34,7 @@
         <w:jc w:val="left"/>
       </w:pPr>
       <w:r>
-        <w:t>(3) 耶耶耶，耶耶YOO</w:t>
-      </w:r>
-    </w:p>
-    <w:p>
-      <w:pPr>
-        <w:jc w:val="right"/>
-      </w:pPr>
-      <w:r>
-        <w:drawing>
-          <wp:inline xmlns:a="http://schemas.openxmlformats.org/drawingml/2006/main" xmlns:pic="http://schemas.openxmlformats.org/drawingml/2006/picture">
-            <wp:extent cx="1274553" cy="936000"/>
-            <wp:docPr id="1" name="Picture 1"/>
-            <wp:cNvGraphicFramePr>
-              <a:graphicFrameLocks noChangeAspect="1"/>
-            </wp:cNvGraphicFramePr>
-            <a:graphic>
-              <a:graphicData uri="http://schemas.openxmlformats.org/drawingml/2006/picture">
-                <pic:pic>
-                  <pic:nvPicPr>
-                    <pic:cNvPr id="0" name="6_1.png"/>
-                    <pic:cNvPicPr/>
-                  </pic:nvPicPr>
-                  <pic:blipFill>
-                    <a:blip r:embed="rId9"/>
-                    <a:stretch>
-                      <a:fillRect/>
-                    </a:stretch>
-                  </pic:blipFill>
-                  <pic:spPr>
-                    <a:xfrm>
-                      <a:off x="0" y="0"/>
-                      <a:ext cx="1274553" cy="936000"/>
-                    </a:xfrm>
-                    <a:prstGeom prst="rect"/>
-                  </pic:spPr>
-                </pic:pic>
-              </a:graphicData>
-            </a:graphic>
-          </wp:inline>
-        </w:drawing>
-        <w:drawing>
-          <wp:inline xmlns:a="http://schemas.openxmlformats.org/drawingml/2006/main" xmlns:pic="http://schemas.openxmlformats.org/drawingml/2006/picture">
-            <wp:extent cx="1196812" cy="936000"/>
-            <wp:docPr id="2" name="Picture 2"/>
-            <wp:cNvGraphicFramePr>
-              <a:graphicFrameLocks noChangeAspect="1"/>
-            </wp:cNvGraphicFramePr>
-            <a:graphic>
-              <a:graphicData uri="http://schemas.openxmlformats.org/drawingml/2006/picture">
-                <pic:pic>
-                  <pic:nvPicPr>
-                    <pic:cNvPr id="0" name="6_2.png"/>
-                    <pic:cNvPicPr/>
-                  </pic:nvPicPr>
-                  <pic:blipFill>
-                    <a:blip r:embed="rId10"/>
-                    <a:stretch>
-                      <a:fillRect/>
-                    </a:stretch>
-                  </pic:blipFill>
-                  <pic:spPr>
-                    <a:xfrm>
-                      <a:off x="0" y="0"/>
-                      <a:ext cx="1196812" cy="936000"/>
-                    </a:xfrm>
-                    <a:prstGeom prst="rect"/>
-                  </pic:spPr>
-                </pic:pic>
-              </a:graphicData>
-            </a:graphic>
-          </wp:inline>
-        </w:drawing>
+        <w:t>(3) 學校買來一批圖書。若每人發9本，則少25本；若每人發6本，則少7本。問：有【6】個學生，買了【29】本圖書</w:t>
       </w:r>
     </w:p>
     <w:p>
@@ -114,7 +43,7 @@
         <w:jc w:val="left"/>
       </w:pPr>
       <w:r>
-        <w:t>(4) 有若干個蘋果和若干個梨，如果按每1個蘋果配2個梨分堆，那麼梨分完時還剩2個蘋果；如果按每3個蘋果配5個梨分堆，那麼蘋果分完時還剩1個梨。問：蘋果有【15】個、梨有【26】個</w:t>
+        <w:t>(4) 若「甲數的13倍減6」與「甲數的7倍加18」相等，則甲數的8倍減12＝【20】</w:t>
       </w:r>
     </w:p>
     <w:p>
@@ -123,7 +52,7 @@
         <w:jc w:val="left"/>
       </w:pPr>
       <w:r>
-        <w:t>(5) 若干個蘋果和梨，如果每1個蘋果2個梨分堆，那麼，梨分完後還剩5個蘋果；如果按每3個蘋果5個梨分堆，那麼，蘋果分完後剩5個梨。問：蘋果有【45】個、梨有【80】個</w:t>
+        <w:t>(5) 將一批本子發給學生，每人發10本，差90本；若每人發8本，則仍差8本。問：學生【41】人和本子【320】本</w:t>
       </w:r>
     </w:p>
     <w:p>
@@ -132,7 +61,7 @@
         <w:jc w:val="left"/>
       </w:pPr>
       <w:r>
-        <w:t>(6) 有若干個蘋果和梨，如果按1個蘋果配3個梨分一堆，那麼蘋果分完時，還剩2個梨；如果按半個蘋果配2個梨分一堆，那麼梨分完時，還剩半個蘋果。問：蘋果有【4】個、梨有【14】個</w:t>
+        <w:t>(6) 一批小朋友去買東西，若每人出10元則多8元；若每人出7元則少4元。問：有【4】個小朋友，東西的價格是【32】元</w:t>
       </w:r>
     </w:p>
     <w:p>
@@ -141,7 +70,304 @@
         <w:jc w:val="left"/>
       </w:pPr>
       <w:r>
-        <w:t>(7) 蘋果和梨子各有若干個，如果每5個蘋果和3個梨子裝一袋，還多出4個蘋果，梨子正好裝完。如果7個蘋果和3個梨子裝一袋，蘋果恰好裝完，梨子還剩12個。問：梨子有【48】個、蘋果有【84】個</w:t>
+        <w:t>(7) 同學們植樹，如果每人種2棵，還有18棵沒種；如果每個人種5棵，還有3顆沒有種。問：有【5】個同學，有【28】棵樹</w:t>
+      </w:r>
+    </w:p>
+    <w:p>
+      <w:pPr>
+        <w:pStyle w:val="question"/>
+        <w:jc w:val="left"/>
+      </w:pPr>
+      <w:r>
+        <w:t>(8) 王老師給美術社的同學分發圖畫紙。如果每人發5張，則少32張；如果每人發3張，則少2張。問：美術社有【15】名同學，王老師一共有【43】張圖畫紙</w:t>
+      </w:r>
+    </w:p>
+    <w:p>
+      <w:pPr>
+        <w:pStyle w:val="question"/>
+        <w:jc w:val="left"/>
+      </w:pPr>
+      <w:r>
+        <w:t>(9) 301班少先隊員參加搬磚勞動。如果每人搬4塊磚，還剩7塊；如果每人搬5塊，則少2塊磚。問：這個班少先隊有【9】個人、要搬的磚共有【43】塊</w:t>
+      </w:r>
+    </w:p>
+    <w:p>
+      <w:pPr>
+        <w:pStyle w:val="question"/>
+        <w:jc w:val="left"/>
+      </w:pPr>
+      <w:r>
+        <w:t>(10) 一個植樹小組植樹。如果每人栽5棵，還剩14棵；如果每人栽7棵，就缺4棵。問：這個植樹小組有【9】人、一共有【59】棵樹</w:t>
+      </w:r>
+    </w:p>
+    <w:p>
+      <w:pPr>
+        <w:pStyle w:val="question"/>
+        <w:jc w:val="left"/>
+      </w:pPr>
+      <w:r>
+        <w:t>(11) 小明的爺爺買回一筐梨，分給全家人。如果小明和小妹每人分4個梨，其餘每人分2個梨，還多出4個梨。如果小明1人分6個梨，其餘每人分4個梨，又差12個梨。小明家有【9】人、這筐梨子有【26】個</w:t>
+      </w:r>
+    </w:p>
+    <w:p>
+      <w:pPr>
+        <w:pStyle w:val="question"/>
+        <w:jc w:val="left"/>
+      </w:pPr>
+      <w:r>
+        <w:t>(12) 同學們暑假前到圖書館借書，如果每人借4本，則最後少2本；如果前2人每人先借8本，餘下的人每人借3本，這些圖書恰好借完。問：書的總數是【46】本</w:t>
+      </w:r>
+    </w:p>
+    <w:p>
+      <w:pPr>
+        <w:pStyle w:val="question"/>
+        <w:jc w:val="left"/>
+      </w:pPr>
+      <w:r>
+        <w:t>(13) 工人鋪一條路基，若每天鋪260公尺，鋪完全路長就得延長8天；若每天鋪300公尺，鋪完全路長仍要延長4天。問：這條路長【7800】公尺。</w:t>
+      </w:r>
+    </w:p>
+    <w:p>
+      <w:pPr>
+        <w:pStyle w:val="question"/>
+        <w:jc w:val="left"/>
+      </w:pPr>
+      <w:r>
+        <w:t>(14) 老師分配若干人擦玻璃。如果其中2人各擦4塊，其餘每人擦5塊，則餘22塊；如果每人擦7塊，正好擦完。問：擦玻璃的有【10】人，玻璃【70】塊</w:t>
+      </w:r>
+    </w:p>
+    <w:p>
+      <w:pPr>
+        <w:pStyle w:val="question"/>
+        <w:jc w:val="left"/>
+      </w:pPr>
+      <w:r>
+        <w:t>(15) 築路隊計畫每天築路720公尺，實際每天比原計劃多築80公尺，這樣在完成規定任務的前三天，就只剩下1160公尺未築。問：這條路長【11160】公尺</w:t>
+      </w:r>
+    </w:p>
+    <w:p>
+      <w:pPr>
+        <w:pStyle w:val="question"/>
+        <w:jc w:val="left"/>
+      </w:pPr>
+      <w:r>
+        <w:t>(16) 三年級給優秀學生發獎品書，如果每個學生發5冊還剩32冊；如果其中10個學生每人發4冊，其餘每人發8冊，就恰好發完。問：優秀學生有【24】人、獎品書有【152】冊</w:t>
+      </w:r>
+    </w:p>
+    <w:p>
+      <w:pPr>
+        <w:pStyle w:val="question"/>
+        <w:jc w:val="left"/>
+      </w:pPr>
+      <w:r>
+        <w:t>(17) 全班同學分組勞動，每組8人。勞動中覺得每組人數太少，因而重新編組，每組改為12人，這樣減少了2組，問：參加勞動的學生有【48】人</w:t>
+      </w:r>
+    </w:p>
+    <w:p>
+      <w:pPr>
+        <w:pStyle w:val="question"/>
+        <w:jc w:val="left"/>
+      </w:pPr>
+      <w:r>
+        <w:t>(18) 學校買來一批電風扇分給各班。若有兩個班每班分到4台，其餘每班只能分2台；如果有一個班分6台，其餘每班分4台，還差12台。問：共買來【18】台電風扇、有【7】個班</w:t>
+      </w:r>
+    </w:p>
+    <w:p>
+      <w:pPr>
+        <w:pStyle w:val="question"/>
+        <w:jc w:val="left"/>
+      </w:pPr>
+      <w:r>
+        <w:t>(19) 王師傅加工一批零件，每天加工20個，可以提前1天完成。工作4天後，由於改進了技術，每天可多加工5個，結果提前3天完成。問：這批零件有【280】個</w:t>
+      </w:r>
+    </w:p>
+    <w:p>
+      <w:pPr>
+        <w:pStyle w:val="question"/>
+        <w:jc w:val="left"/>
+      </w:pPr>
+      <w:r>
+        <w:t>(20) 王老師看一本小說，如果每天看25頁，看完全書比規定時間多一天，如果每天看30頁最後一天少看15頁，如果每天看29頁，最後一天要讀【22】頁才能按規定讀完</w:t>
+      </w:r>
+    </w:p>
+    <w:p>
+      <w:pPr>
+        <w:pStyle w:val="question"/>
+        <w:jc w:val="left"/>
+      </w:pPr>
+      <w:r>
+        <w:t>(21) 一個旅遊團去旅館住宿，6人一間，多2個房間；若4人一間又少2個房間。問：旅遊團共有【48】人。</w:t>
+      </w:r>
+    </w:p>
+    <w:p>
+      <w:pPr>
+        <w:pStyle w:val="question"/>
+        <w:jc w:val="left"/>
+      </w:pPr>
+      <w:r>
+        <w:t>(22) 學生參加校外教學，如果每輛車坐30個學生，則多12個座位；如果每輛車坐36個學生，則多兩輛車。問：有【10】輛車，【288】個學生</w:t>
+      </w:r>
+    </w:p>
+    <w:p>
+      <w:pPr>
+        <w:pStyle w:val="question"/>
+        <w:jc w:val="left"/>
+      </w:pPr>
+      <w:r>
+        <w:t>(23) 學校春遊租了幾條船讓學生們劃，如果每條船坐3人，則多出一條船；如果每條船坐5人，則空出19人的位置，問：有學生【21】人參加划船。</w:t>
+      </w:r>
+    </w:p>
+    <w:p>
+      <w:pPr>
+        <w:pStyle w:val="question"/>
+        <w:jc w:val="left"/>
+      </w:pPr>
+      <w:r>
+        <w:t>(24) 若干個同學去划船，他們租了一些船。若每船坐4人，則多5人；若每船坐5人，則船上有4個空位。問，這個小組一共有【41】同學、租了【9】條船。</w:t>
+      </w:r>
+    </w:p>
+    <w:p>
+      <w:pPr>
+        <w:pStyle w:val="question"/>
+        <w:jc w:val="left"/>
+      </w:pPr>
+      <w:r>
+        <w:t>(25) 五年級同學去划船，如果增加一隻船，正好每只船上坐7人；如果減少一隻船，正好每只船上坐8人。問：這個年級共有【112】個同學。</w:t>
+      </w:r>
+    </w:p>
+    <w:p>
+      <w:pPr>
+        <w:pStyle w:val="question"/>
+        <w:jc w:val="left"/>
+      </w:pPr>
+      <w:r>
+        <w:t>(26) 同學去划船，如果每只船坐4人，則少3只船；如果每只船坐6人，則少2人，問：同學們共【40】人、租了【7】隻船。</w:t>
+      </w:r>
+    </w:p>
+    <w:p>
+      <w:pPr>
+        <w:pStyle w:val="question"/>
+        <w:jc w:val="left"/>
+      </w:pPr>
+      <w:r>
+        <w:t>(27) 同學們去公園划船，每條船坐4人，就會少3條船；每條船坐6人，還有2人坐不下。問：一共有【32】個同學、小船有【5】條</w:t>
+      </w:r>
+    </w:p>
+    <w:p>
+      <w:pPr>
+        <w:pStyle w:val="question"/>
+        <w:jc w:val="left"/>
+      </w:pPr>
+      <w:r>
+        <w:t>(28) 學校為新生分配宿舍．每個房間住3人，則多出22人；每個房間多住5人，則空1個房間。問：宿舍有【6】間、新生有【40】人。</w:t>
+      </w:r>
+    </w:p>
+    <w:p>
+      <w:pPr>
+        <w:pStyle w:val="question"/>
+        <w:jc w:val="left"/>
+      </w:pPr>
+      <w:r>
+        <w:t>(29) 四年三班的一部分同學去野餐。如果每張餐布周圍坐4名同學，就有6名同學沒有座位；如果每張餐布周圍多坐1名同學，就會多出4個位置。問：有【46】名同學參加野餐、帶了【10】張餐布</w:t>
+      </w:r>
+    </w:p>
+    <w:p>
+      <w:pPr>
+        <w:pStyle w:val="question"/>
+        <w:jc w:val="left"/>
+      </w:pPr>
+      <w:r>
+        <w:t>(30) 陽光小學學生乘遊覽車到陽明山郊遊。如果每車坐65人，則有5人不能乘上車；如果每車多坐5人，恰多餘了一輛車。問：共有【15】輛汽車，有【980】名學生</w:t>
+      </w:r>
+    </w:p>
+    <w:p>
+      <w:pPr>
+        <w:pStyle w:val="question"/>
+        <w:jc w:val="left"/>
+      </w:pPr>
+      <w:r>
+        <w:t>(31) 用繩子測量井深。如果把繩子三折垂到水面，餘7公尺；如果把繩子5折垂到水面，餘1公尺。問：繩長【45】公尺、井深【8】公尺</w:t>
+      </w:r>
+    </w:p>
+    <w:p>
+      <w:pPr>
+        <w:pStyle w:val="question"/>
+        <w:jc w:val="left"/>
+      </w:pPr>
+      <w:r>
+        <w:t>(32) 用一根繩子測井口到水面的高度，把繩子對折後垂直到水面，繩子超過井口9公尺；   把繩子三折後垂直到水面，繩子超過井口3公尺。問：繩子長【36】公尺、井口到水面的距離【9】公尺</w:t>
+      </w:r>
+    </w:p>
+    <w:p>
+      <w:pPr>
+        <w:pStyle w:val="question"/>
+        <w:jc w:val="left"/>
+      </w:pPr>
+      <w:r>
+        <w:t>(33) 用繩子測游泳池的深度，把繩子對折測量時，池外多出4公尺，把繩子三折測量時，繩子離池口還差2公尺。問：井深【14】公尺，繩子長【36】公尺</w:t>
+      </w:r>
+    </w:p>
+    <w:p>
+      <w:pPr>
+        <w:pStyle w:val="question"/>
+        <w:jc w:val="left"/>
+      </w:pPr>
+      <w:r>
+        <w:t>(34) 小華用自己僅存的漆包線在磁棒上繞線圈，當他繞了80圈時，測得餘線長15.28   公分，於是想改繞90圈，卻發現缺少22.4公分的漆包線。問：王華的漆包線長【316.72】公分，所用的磁棒54的半徑【0.6】公分</w:t>
+      </w:r>
+    </w:p>
+    <w:p>
+      <w:pPr>
+        <w:pStyle w:val="question"/>
+        <w:jc w:val="left"/>
+      </w:pPr>
+      <w:r>
+        <w:t>(35) 用一根繩子測井深，把繩子折3折來測，則井外餘1公尺，把繩子折5折來測，則繩子離井口還差1公尺。問：井深【4】公尺、繩子長【15】公尺</w:t>
+      </w:r>
+    </w:p>
+    <w:p>
+      <w:pPr>
+        <w:pStyle w:val="question"/>
+        <w:jc w:val="left"/>
+      </w:pPr>
+      <w:r>
+        <w:t>(36) 用繩子測井深，把繩子二折來量，井外餘5公尺；把繩子三折來量，還差1公尺。問：井深【13】公尺，繩子長【36】公尺</w:t>
+      </w:r>
+    </w:p>
+    <w:p>
+      <w:pPr>
+        <w:pStyle w:val="question"/>
+        <w:jc w:val="left"/>
+      </w:pPr>
+      <w:r>
+        <w:t>(37) 用繩子測井深，將繩子兩折來測，則井外餘80公分；將繩子3折來測，則繩子還差70公分。問：井深【370】公分，繩子長【900】公分</w:t>
+      </w:r>
+    </w:p>
+    <w:p>
+      <w:pPr>
+        <w:pStyle w:val="question"/>
+        <w:jc w:val="left"/>
+      </w:pPr>
+      <w:r>
+        <w:t>(38) 用一根繩子測量壩長，用整根繩子量30下，堤壩還剩4公尺，用繩子的一半量56下，堤壩還剩16公尺，求：繩子長度【6】公尺、堤壩長【184】公尺</w:t>
+      </w:r>
+    </w:p>
+    <w:p>
+      <w:pPr>
+        <w:pStyle w:val="question"/>
+        <w:jc w:val="left"/>
+      </w:pPr>
+      <w:r>
+        <w:t>(39) 用一根繩繞樹5周還剩公尺，若用繩的三分之一繞樹一周還餘公尺。問：繩長【6】公尺，樹的周長【】公尺</w:t>
+      </w:r>
+    </w:p>
+    <w:p>
+      <w:pPr>
+        <w:pStyle w:val="question"/>
+        <w:jc w:val="left"/>
+      </w:pPr>
+      <w:r>
+        <w:t>(40) 用繩子測游泳池水深，繩子兩折時，多餘60公分；繩子三折時，還差40公分。求：繩長【600】公分、游泳池水深【240】公分</w:t>
       </w:r>
     </w:p>
     <w:sectPr>

</xml_diff>

<commit_message>
Ver QDS 0.4.3 優化全選
</commit_message>
<xml_diff>
--- a/word/answer.docx
+++ b/word/answer.docx
@@ -16,7 +16,7 @@
         <w:jc w:val="left"/>
       </w:pPr>
       <w:r>
-        <w:t>(1) 老猴子給小猴子分梨。每隻小猴子分6個梨，多出12個梨；每隻小猴子分7個梨，少11個梨。問：有【23】隻小猴子、【150】個梨</w:t>
+        <w:t>(1) 學校排練節目，如果每行排8人，則有一行少2人；如果每行排9個，則有一行少7個。問：一共要排【5】行、一共有【38】人</w:t>
       </w:r>
     </w:p>
     <w:p>
@@ -25,7 +25,7 @@
         <w:jc w:val="left"/>
       </w:pPr>
       <w:r>
-        <w:t>(2) 重陽節那天，六零一班的少先隊員帶了一些蘋果去敬老院慰問老人。如果每人分11個，則剩下39個；如果每人分14個，則剩下12個。問：有老人【9】個，蘋果有【139】個</w:t>
+        <w:t>(2) 某數的2倍加上24，恰巧是某數的5倍，問：某數＝【8】</w:t>
       </w:r>
     </w:p>
     <w:p>
@@ -34,7 +34,7 @@
         <w:jc w:val="left"/>
       </w:pPr>
       <w:r>
-        <w:t>(3) 學校買來一批圖書。若每人發9本，則少25本；若每人發6本，則少7本。問：有【6】個學生，買了【29】本圖書</w:t>
+        <w:t>(3) 老師將一批鉛筆給學生，每人4支多10支；每人6支多2支。問：學生有【4】人，鉛筆有【26】支</w:t>
       </w:r>
     </w:p>
     <w:p>
@@ -43,7 +43,7 @@
         <w:jc w:val="left"/>
       </w:pPr>
       <w:r>
-        <w:t>(4) 若「甲數的13倍減6」與「甲數的7倍加18」相等，則甲數的8倍減12＝【20】</w:t>
+        <w:t>(4) 王老師給美術社的同學分發圖畫紙。如果每人發5張，則少32張；如果每人發3張，則少2張。問：美術社有【15】名同學，王老師一共有【43】張圖畫紙</w:t>
       </w:r>
     </w:p>
     <w:p>
@@ -52,7 +52,7 @@
         <w:jc w:val="left"/>
       </w:pPr>
       <w:r>
-        <w:t>(5) 將一批本子發給學生，每人發10本，差90本；若每人發8本，則仍差8本。問：學生【41】人和本子【320】本</w:t>
+        <w:t>(5) 小明帶了一些錢去買蘋果，如果買3公斤，則多出20元，如果買6公斤，則少了40元，問：蘋果每公斤【20】元，小明帶了【80】元</w:t>
       </w:r>
     </w:p>
     <w:p>
@@ -61,7 +61,7 @@
         <w:jc w:val="left"/>
       </w:pPr>
       <w:r>
-        <w:t>(6) 一批小朋友去買東西，若每人出10元則多8元；若每人出7元則少4元。問：有【4】個小朋友，東西的價格是【32】元</w:t>
+        <w:t>(6) 學校園林科有一批樹苗，交給若干名學生去栽，一次一次往下分，每次分一棵，最後剩下12棵，不夠分了。如果再拿來8棵，那麼每個學生正好栽10棵。問：參加栽樹的學生有【20】人，這批樹苗共【192】棵</w:t>
       </w:r>
     </w:p>
     <w:p>
@@ -70,7 +70,7 @@
         <w:jc w:val="left"/>
       </w:pPr>
       <w:r>
-        <w:t>(7) 同學們植樹，如果每人種2棵，還有18棵沒種；如果每個人種5棵，還有3顆沒有種。問：有【5】個同學，有【28】棵樹</w:t>
+        <w:t>(7) 小明媽媽帶著一筆錢去買肉，若買10公斤牛肉則還差6元，若買12公斤豬肉則還剩4元。已知每公斤牛肉比豬肉貴3元，問：小明媽媽帶了【124】元</w:t>
       </w:r>
     </w:p>
     <w:p>
@@ -79,7 +79,7 @@
         <w:jc w:val="left"/>
       </w:pPr>
       <w:r>
-        <w:t>(8) 王老師給美術社的同學分發圖畫紙。如果每人發5張，則少32張；如果每人發3張，則少2張。問：美術社有【15】名同學，王老師一共有【43】張圖畫紙</w:t>
+        <w:t>(8) 甲、乙兩組同學做紅花，每人做8朵，正好送給五年級每個同學一朵。如果把這些紅花讓甲組單獨做，每人要多做4朵。如果把這些紅花讓乙組同學單獨做，每人要做【24】朵</w:t>
       </w:r>
     </w:p>
     <w:p>
@@ -88,7 +88,7 @@
         <w:jc w:val="left"/>
       </w:pPr>
       <w:r>
-        <w:t>(9) 301班少先隊員參加搬磚勞動。如果每人搬4塊磚，還剩7塊；如果每人搬5塊，則少2塊磚。問：這個班少先隊有【9】個人、要搬的磚共有【43】塊</w:t>
+        <w:t>(9) 某廠運來一批煤，如果每天燒1500公斤，那麼比原計劃提前一天燒完；如果每天燒1000公斤，那麼將比原計劃多用一天。問：現在要求按原計劃燒完，每天應燒煤【1200】公斤</w:t>
       </w:r>
     </w:p>
     <w:p>
@@ -97,7 +97,7 @@
         <w:jc w:val="left"/>
       </w:pPr>
       <w:r>
-        <w:t>(10) 一個植樹小組植樹。如果每人栽5棵，還剩14棵；如果每人栽7棵，就缺4棵。問：這個植樹小組有【9】人、一共有【59】棵樹</w:t>
+        <w:t>(10) 老師把一籃蘋果分給小朋友，如果減少一名同學，每個同學正好分得5個；如果增加一個同學，正好每人分得4個。問：小朋友【9】人，蘋果共有【45】個</w:t>
       </w:r>
     </w:p>
     <w:p>
@@ -106,7 +106,7 @@
         <w:jc w:val="left"/>
       </w:pPr>
       <w:r>
-        <w:t>(11) 小明的爺爺買回一筐梨，分給全家人。如果小明和小妹每人分4個梨，其餘每人分2個梨，還多出4個梨。如果小明1人分6個梨，其餘每人分4個梨，又差12個梨。小明家有【9】人、這筐梨子有【26】個</w:t>
+        <w:t>(11) 有一些糖，每人分5塊則多10塊，如果現有人數增加到原有人數的1.5倍，那麼每人4塊就少兩塊。問：這些糖共有【70】塊</w:t>
       </w:r>
     </w:p>
     <w:p>
@@ -115,7 +115,7 @@
         <w:jc w:val="left"/>
       </w:pPr>
       <w:r>
-        <w:t>(12) 同學們暑假前到圖書館借書，如果每人借4本，則最後少2本；如果前2人每人先借8本，餘下的人每人借3本，這些圖書恰好借完。問：書的總數是【46】本</w:t>
+        <w:t>(12) 幼稚園將一筐蘋果分給大班和小班的小朋友，如果大班每人分5個，就多10個；如果小班每人分8個，就少了2個。已知大班比小班多3人。問：這筐蘋果有【70】個</w:t>
       </w:r>
     </w:p>
     <w:p>
@@ -124,7 +124,7 @@
         <w:jc w:val="left"/>
       </w:pPr>
       <w:r>
-        <w:t>(13) 工人鋪一條路基，若每天鋪260公尺，鋪完全路長就得延長8天；若每天鋪300公尺，鋪完全路長仍要延長4天。問：這條路長【7800】公尺。</w:t>
+        <w:t>(13) 幼稚園有梨數是桃子數的2倍，分給幼稚園小朋友，每人分桃5個，最後餘下15個。每人分梨14個，則梨數最後不足30個。問：桃子【90】個、梨子【180】個</w:t>
       </w:r>
     </w:p>
     <w:p>
@@ -133,7 +133,7 @@
         <w:jc w:val="left"/>
       </w:pPr>
       <w:r>
-        <w:t>(14) 老師分配若干人擦玻璃。如果其中2人各擦4塊，其餘每人擦5塊，則餘22塊；如果每人擦7塊，正好擦完。問：擦玻璃的有【10】人，玻璃【70】塊</w:t>
+        <w:t>(14) 王老師給小朋友分蘋果和桔子，蘋果數是桔子數的2倍，桔子每人分3個，多4個；蘋果每人分7個，少5個。問：有【13】個小朋友、【86】個蘋果、【43】個桔子</w:t>
       </w:r>
     </w:p>
     <w:p>
@@ -142,7 +142,7 @@
         <w:jc w:val="left"/>
       </w:pPr>
       <w:r>
-        <w:t>(15) 築路隊計畫每天築路720公尺，實際每天比原計劃多築80公尺，這樣在完成規定任務的前三天，就只剩下1160公尺未築。問：這條路長【11160】公尺</w:t>
+        <w:t>(15) 劉老師給小朋友分蘋果，蘋果的個數是橘子的一半，蘋果每人分4個，則多6個，橘子每人分10個，則少4個。問：有【8】個小朋友、共有【114】個水果</w:t>
       </w:r>
     </w:p>
     <w:p>
@@ -151,7 +151,7 @@
         <w:jc w:val="left"/>
       </w:pPr>
       <w:r>
-        <w:t>(16) 三年級給優秀學生發獎品書，如果每個學生發5冊還剩32冊；如果其中10個學生每人發4冊，其餘每人發8冊，就恰好發完。問：優秀學生有【24】人、獎品書有【152】冊</w:t>
+        <w:t>(16) 蘋果的個數是梨的2倍。梨每人分3個，餘2個，蘋果每人分7個，少6個。問：總共【10】人，有【64】個蘋果和【32】個梨。</w:t>
       </w:r>
     </w:p>
     <w:p>
@@ -160,7 +160,7 @@
         <w:jc w:val="left"/>
       </w:pPr>
       <w:r>
-        <w:t>(17) 全班同學分組勞動，每組8人。勞動中覺得每組人數太少，因而重新編組，每組改為12人，這樣減少了2組，問：參加勞動的學生有【48】人</w:t>
+        <w:t>(17) 讀書會在圖書館借來的科技書是故事書的2倍，平均每人看6本科技書，則餘12本，每人看故事書4本，則差3本。問：讀書會有【9】人、借來的科技書【66】本、故事書【33】本。</w:t>
       </w:r>
     </w:p>
     <w:p>
@@ -169,7 +169,7 @@
         <w:jc w:val="left"/>
       </w:pPr>
       <w:r>
-        <w:t>(18) 學校買來一批電風扇分給各班。若有兩個班每班分到4台，其餘每班只能分2台；如果有一個班分6台，其餘每班分4台，還差12台。問：共買來【18】台電風扇、有【7】個班</w:t>
+        <w:t>(18) 糧倉白米的噸數是麵粉的2倍，如果每車運麵粉3噸，還剩下5噸麵粉，如果每車運白米7噸，正好把白米運完，糧倉有白米【70】噸、麵粉【35】噸</w:t>
       </w:r>
     </w:p>
     <w:p>
@@ -178,7 +178,7 @@
         <w:jc w:val="left"/>
       </w:pPr>
       <w:r>
-        <w:t>(19) 王師傅加工一批零件，每天加工20個，可以提前1天完成。工作4天後，由於改進了技術，每天可多加工5個，結果提前3天完成。問：這批零件有【280】個</w:t>
+        <w:t>(19) 學生春遊，租了幾條船划，每條船坐3人，則空2人的位置；如果每條船坐5人，則空出16人的位置。問：有學生【19】人，共租了【7】條船</w:t>
       </w:r>
     </w:p>
     <w:p>
@@ -187,7 +187,7 @@
         <w:jc w:val="left"/>
       </w:pPr>
       <w:r>
-        <w:t>(20) 王老師看一本小說，如果每天看25頁，看完全書比規定時間多一天，如果每天看30頁最後一天少看15頁，如果每天看29頁，最後一天要讀【22】頁才能按規定讀完</w:t>
+        <w:t>(20) 學生參加校外教學，如果每輛車坐30個學生，則多12個座位；如果每輛車坐36個學生，則多兩輛車。問：有【10】輛車，【288】個學生</w:t>
       </w:r>
     </w:p>
     <w:p>
@@ -196,7 +196,7 @@
         <w:jc w:val="left"/>
       </w:pPr>
       <w:r>
-        <w:t>(21) 一個旅遊團去旅館住宿，6人一間，多2個房間；若4人一間又少2個房間。問：旅遊團共有【48】人。</w:t>
+        <w:t>(21) 一年級學生分配宿舍，若每個房間住12人，則房間正好分配完；若每一個房間住14人，則空出10個床位。問：學生宿舍有【5】間房間、住宿學生有【60】人</w:t>
       </w:r>
     </w:p>
     <w:p>
@@ -205,7 +205,7 @@
         <w:jc w:val="left"/>
       </w:pPr>
       <w:r>
-        <w:t>(22) 學生參加校外教學，如果每輛車坐30個學生，則多12個座位；如果每輛車坐36個學生，則多兩輛車。問：有【10】輛車，【288】個學生</w:t>
+        <w:t>(22) 一個旅遊團去旅館住宿，6人一間，多2個房間；若4人一間又少2個房間。問：旅遊團共有【48】人。</w:t>
       </w:r>
     </w:p>
     <w:p>
@@ -214,7 +214,7 @@
         <w:jc w:val="left"/>
       </w:pPr>
       <w:r>
-        <w:t>(23) 學校春遊租了幾條船讓學生們劃，如果每條船坐3人，則多出一條船；如果每條船坐5人，則空出19人的位置，問：有學生【21】人參加划船。</w:t>
+        <w:t>(23) 學校給一些新同學分配宿舍，如果每個房間住12人，則34人沒有位置，如果每個房間住14人，則空出4個房間。問：宿舍有【45】間、有【574】學生</w:t>
       </w:r>
     </w:p>
     <w:p>
@@ -223,7 +223,7 @@
         <w:jc w:val="left"/>
       </w:pPr>
       <w:r>
-        <w:t>(24) 若干個同學去划船，他們租了一些船。若每船坐4人，則多5人；若每船坐5人，則船上有4個空位。問，這個小組一共有【41】同學、租了【9】條船。</w:t>
+        <w:t>(24) 四年三班的一部分同學去野餐。如果每張餐布周圍坐4名同學，就有6名同學沒有座位；如果每張餐布周圍多坐1名同學，就會多出4個位置。問：有【46】名同學參加野餐、帶了【10】張餐布</w:t>
       </w:r>
     </w:p>
     <w:p>
@@ -232,7 +232,7 @@
         <w:jc w:val="left"/>
       </w:pPr>
       <w:r>
-        <w:t>(25) 五年級同學去划船，如果增加一隻船，正好每只船上坐7人；如果減少一隻船，正好每只船上坐8人。問：這個年級共有【112】個同學。</w:t>
+        <w:t>(25) 媽媽送給阿明一個相冊，阿明把他的相片全部裝入相冊。如果每頁裝3張，最後空著2頁。如果每頁裝5張，最後空8頁。問：阿明共有【45】張相片，相冊共【17】頁</w:t>
       </w:r>
     </w:p>
     <w:p>
@@ -241,7 +241,7 @@
         <w:jc w:val="left"/>
       </w:pPr>
       <w:r>
-        <w:t>(26) 同學去划船，如果每只船坐4人，則少3只船；如果每只船坐6人，則少2人，問：同學們共【40】人、租了【7】隻船。</w:t>
+        <w:t>(26) 甲、乙兩人各買了相同數量的信封與相同數量的信紙，甲每封信用2 張信紙，乙每封信用3 張信紙，一段時間後，甲用完了所有的信封還剩下20 張信紙，乙用完所有信紙還剩下10 個信封，問：他們每人各買了【120】張信紙。</w:t>
       </w:r>
     </w:p>
     <w:p>
@@ -250,7 +250,7 @@
         <w:jc w:val="left"/>
       </w:pPr>
       <w:r>
-        <w:t>(27) 同學們去公園划船，每條船坐4人，就會少3條船；每條船坐6人，還有2人坐不下。問：一共有【32】個同學、小船有【5】條</w:t>
+        <w:t>(27) 甲和乙兩人都買了一套相同的信箋盒，甲把每個信封裏裝一張信箋紙，結果用完所有的信封，但剩下50張信紙；乙把每個信封裏裝三張信紙，結果用完了所有的信紙，剩下50個信封。問：每套信箋盒中有【150】張信紙、有【100】個信封</w:t>
       </w:r>
     </w:p>
     <w:p>
@@ -259,7 +259,7 @@
         <w:jc w:val="left"/>
       </w:pPr>
       <w:r>
-        <w:t>(28) 學校為新生分配宿舍．每個房間住3人，則多出22人；每個房間多住5人，則空1個房間。問：宿舍有【6】間、新生有【40】人。</w:t>
+        <w:t>(28) 某校到了一批新生，如果每個寢室安排8個人，要用33個寢室；如果每個寢室至少 安排2個人，寢室就要增加10個。問：這批學生最多有【258】人。</w:t>
       </w:r>
     </w:p>
     <w:p>
@@ -268,7 +268,7 @@
         <w:jc w:val="left"/>
       </w:pPr>
       <w:r>
-        <w:t>(29) 四年三班的一部分同學去野餐。如果每張餐布周圍坐4名同學，就有6名同學沒有座位；如果每張餐布周圍多坐1名同學，就會多出4個位置。問：有【46】名同學參加野餐、帶了【10】張餐布</w:t>
+        <w:t>(29) 把若干塊糖給一些小朋友，如果每個小朋友得3塊，則餘下8塊。如果每個小朋友分得5塊，那麼最後一個小朋友的不到5塊。問：小朋友至少有【5】人</w:t>
       </w:r>
     </w:p>
     <w:p>
@@ -277,7 +277,7 @@
         <w:jc w:val="left"/>
       </w:pPr>
       <w:r>
-        <w:t>(30) 陽光小學學生乘遊覽車到陽明山郊遊。如果每車坐65人，則有5人不能乘上車；如果每車多坐5人，恰多餘了一輛車。問：共有【15】輛汽車，有【980】名學生</w:t>
+        <w:t>(30) 幼稚園老師給小朋友分糖果。若每人分8顆，還剩10顆；若每人分9顆，最後一人分不到9顆，但至少可分到一顆。問：糖果最多有【154】顆。</w:t>
       </w:r>
     </w:p>
     <w:p>
@@ -286,7 +286,55 @@
         <w:jc w:val="left"/>
       </w:pPr>
       <w:r>
-        <w:t>(31) 用繩子測量井深。如果把繩子三折垂到水面，餘7公尺；如果把繩子5折垂到水面，餘1公尺。問：繩長【45】公尺、井深【8】公尺</w:t>
+        <w:t>(31) 四邊形ABCD是邊長為12 cm的正方形，E、F分別是AB、BC的中點，AF與CE相交於G，則四邊形AGCD的面積＝【96】cm2。</w:t>
+        <w:br/>
+      </w:r>
+    </w:p>
+    <w:p>
+      <w:pPr>
+        <w:jc w:val="right"/>
+      </w:pPr>
+      <w:r/>
+    </w:p>
+    <w:p>
+      <w:pPr>
+        <w:pStyle w:val="question"/>
+        <w:jc w:val="left"/>
+      </w:pPr>
+      <w:r>
+        <w:t>(32) 長方形ABCD的面積是2 cm2，EC＝2DE， F是DG的中點，陰影部分的面積＝【 5/12 】cm2。</w:t>
+        <w:br/>
+      </w:r>
+    </w:p>
+    <w:p>
+      <w:pPr>
+        <w:jc w:val="right"/>
+      </w:pPr>
+      <w:r/>
+    </w:p>
+    <w:p>
+      <w:pPr>
+        <w:pStyle w:val="question"/>
+        <w:jc w:val="left"/>
+      </w:pPr>
+      <w:r>
+        <w:t>(33) 123456</w:t>
+      </w:r>
+    </w:p>
+    <w:p>
+      <w:pPr>
+        <w:jc w:val="right"/>
+      </w:pPr>
+      <w:r/>
+    </w:p>
+    <w:p>
+      <w:pPr>
+        <w:pStyle w:val="question"/>
+        <w:jc w:val="left"/>
+      </w:pPr>
+      <w:r>
+        <w:t xml:space="preserve">(34) </w:t>
+        <w:br/>
       </w:r>
     </w:p>
     <w:p>
@@ -295,80 +343,15 @@
         <w:jc w:val="left"/>
       </w:pPr>
       <w:r>
-        <w:t>(32) 用一根繩子測井口到水面的高度，把繩子對折後垂直到水面，繩子超過井口9公尺；   把繩子三折後垂直到水面，繩子超過井口3公尺。問：繩子長【36】公尺、井口到水面的距離【9】公尺</w:t>
+        <w:t>(35) 正方形ABCD的邊長28 cm2，F是BC的中點，AB的長是EB的4倍。連接AF、 CE，相交於G點。求：四邊形AGCD的面積＝【560】cm2。</w:t>
+        <w:br/>
       </w:r>
     </w:p>
     <w:p>
       <w:pPr>
-        <w:pStyle w:val="question"/>
-        <w:jc w:val="left"/>
+        <w:jc w:val="right"/>
       </w:pPr>
-      <w:r>
-        <w:t>(33) 用繩子測游泳池的深度，把繩子對折測量時，池外多出4公尺，把繩子三折測量時，繩子離池口還差2公尺。問：井深【14】公尺，繩子長【36】公尺</w:t>
-      </w:r>
-    </w:p>
-    <w:p>
-      <w:pPr>
-        <w:pStyle w:val="question"/>
-        <w:jc w:val="left"/>
-      </w:pPr>
-      <w:r>
-        <w:t>(34) 小華用自己僅存的漆包線在磁棒上繞線圈，當他繞了80圈時，測得餘線長15.28   公分，於是想改繞90圈，卻發現缺少22.4公分的漆包線。問：王華的漆包線長【316.72】公分，所用的磁棒54的半徑【0.6】公分</w:t>
-      </w:r>
-    </w:p>
-    <w:p>
-      <w:pPr>
-        <w:pStyle w:val="question"/>
-        <w:jc w:val="left"/>
-      </w:pPr>
-      <w:r>
-        <w:t>(35) 用一根繩子測井深，把繩子折3折來測，則井外餘1公尺，把繩子折5折來測，則繩子離井口還差1公尺。問：井深【4】公尺、繩子長【15】公尺</w:t>
-      </w:r>
-    </w:p>
-    <w:p>
-      <w:pPr>
-        <w:pStyle w:val="question"/>
-        <w:jc w:val="left"/>
-      </w:pPr>
-      <w:r>
-        <w:t>(36) 用繩子測井深，把繩子二折來量，井外餘5公尺；把繩子三折來量，還差1公尺。問：井深【13】公尺，繩子長【36】公尺</w:t>
-      </w:r>
-    </w:p>
-    <w:p>
-      <w:pPr>
-        <w:pStyle w:val="question"/>
-        <w:jc w:val="left"/>
-      </w:pPr>
-      <w:r>
-        <w:t>(37) 用繩子測井深，將繩子兩折來測，則井外餘80公分；將繩子3折來測，則繩子還差70公分。問：井深【370】公分，繩子長【900】公分</w:t>
-      </w:r>
-    </w:p>
-    <w:p>
-      <w:pPr>
-        <w:pStyle w:val="question"/>
-        <w:jc w:val="left"/>
-      </w:pPr>
-      <w:r>
-        <w:t>(38) 用一根繩子測量壩長，用整根繩子量30下，堤壩還剩4公尺，用繩子的一半量56下，堤壩還剩16公尺，求：繩子長度【6】公尺、堤壩長【184】公尺</w:t>
-      </w:r>
-    </w:p>
-    <w:p>
-      <w:pPr>
-        <w:pStyle w:val="question"/>
-        <w:jc w:val="left"/>
-      </w:pPr>
-      <w:r>
-        <w:t>(39) 用一根繩繞樹5周還剩公尺，若用繩的三分之一繞樹一周還餘公尺。問：繩長【6】公尺，樹的周長【】公尺</w:t>
-      </w:r>
-    </w:p>
-    <w:p>
-      <w:pPr>
-        <w:pStyle w:val="question"/>
-        <w:jc w:val="left"/>
-      </w:pPr>
-      <w:r>
-        <w:t>(40) 用繩子測游泳池水深，繩子兩折時，多餘60公分；繩子三折時，還差40公分。求：繩長【600】公分、游泳池水深【240】公分</w:t>
-      </w:r>
+      <w:r/>
     </w:p>
     <w:sectPr>
       <w:pgSz w:w="12240" w:h="15840"/>

</xml_diff>

<commit_message>
Ver QDS 0.5.0 SQL Test Step1
</commit_message>
<xml_diff>
--- a/word/answer.docx
+++ b/word/answer.docx
@@ -7,7 +7,7 @@
         <w:pStyle w:val="Title"/>
       </w:pPr>
       <w:r>
-        <w:t>盈虧問題 - 差數轉化型</w:t>
+        <w:t>盈虧問題 - 基本型</w:t>
       </w:r>
     </w:p>
     <w:p>
@@ -16,7 +16,7 @@
         <w:jc w:val="left"/>
       </w:pPr>
       <w:r>
-        <w:t>(1) 幼稚園有梨數是桃子數的2倍，分給幼稚園小朋友，每人分桃5個，最後餘下15個。每人分梨14個，則梨數最後不足30個。問：桃子【90】個、梨子【180】個</w:t>
+        <w:t>(1) 同學為學校搬磚，每人搬18塊，還餘2塊；每人搬20塊，有一位同學沒磚可搬。問：共有磚【200】塊</w:t>
       </w:r>
     </w:p>
     <w:p>
@@ -25,7 +25,7 @@
         <w:jc w:val="left"/>
       </w:pPr>
       <w:r>
-        <w:t>(2) 學校買來一些籃球和排球分給各班，買來的排球個數是籃球的2倍，如果籃球每班分2個，多餘4個，如果排球每班分5個，則少2個。問：學校買來籃球【 24  】個，排球【48】個。</w:t>
+        <w:t>(2) 匡明和李欣約定在相同的時間內做完同樣的一本數學練習題。匡明計畫頭兩周每週做30道，以後每週做25道；李欣計畫頭兩周每週做35道，以後每週做30道。結果李欣提前兩周做完。問：他們準備【12】周做完，這本練習題共有【310】題</w:t>
       </w:r>
     </w:p>
     <w:p>
@@ -34,7 +34,7 @@
         <w:jc w:val="left"/>
       </w:pPr>
       <w:r>
-        <w:t>(3) 小明媽媽帶著一筆錢去買肉，若買10公斤牛肉則還差6元，若買12公斤豬肉則還剩4元。已知每公斤牛肉比豬肉貴3元，問：小明媽媽帶了【124】元</w:t>
+        <w:t>(3) 小芳把鮮花插入一些花瓶中，如果每個花瓶裡插5枝，則多12枝；如果每個花瓶裡插8枝，還多3枝。問：每個花瓶裡插【9】枝花可以剛好把鮮花分完</w:t>
       </w:r>
     </w:p>
     <w:p>
@@ -43,7 +43,7 @@
         <w:jc w:val="left"/>
       </w:pPr>
       <w:r>
-        <w:t>(4) 全班同學分組勞動，每組8人。勞動中覺得每組人數太少，因而重新編組，每組改為12人，這樣減少了2組，問：參加勞動的學生有【48】人</w:t>
+        <w:t>(4) 學校新買來一批書，將它們分給幾位老師，如果每人發10本，還差9本，每人發9本，還差2本。問：有【7】位老師，【61】本書。</w:t>
       </w:r>
     </w:p>
     <w:p>
@@ -52,7 +52,7 @@
         <w:jc w:val="left"/>
       </w:pPr>
       <w:r>
-        <w:t>(5) 老師將一些練習本發給班上的學生。如果每人發10本，則有兩個學生沒分到；如果每人發8本，則正好發完。問：有【10】個學生、【80】本練習本</w:t>
+        <w:t>(5) 童軍隊員擺花盆布置校園。如果每人擺5盆花，還有3盆沒人擺；如果其中2人各擺4盆，其餘的人各擺6盆，這些花盆正好擺完。問：有【7】位童軍隊員、共擺【38】個花盆</w:t>
       </w:r>
     </w:p>
     <w:p>
@@ -61,7 +61,7 @@
         <w:jc w:val="left"/>
       </w:pPr>
       <w:r>
-        <w:t>(6) 工人鋪一條路基，若每天鋪260公尺，鋪完全路長就得延長8天；若每天鋪300公尺，鋪完全路長仍要延長4天。問：這條路長【7800】公尺。</w:t>
+        <w:t>(6) 幼稚園老師給小朋友分梨子，如果每人分4個，則多9個；如果每人分5個，則少6個。問：有【15】個小朋友，有【69】個梨子</w:t>
       </w:r>
     </w:p>
     <w:p>
@@ -70,7 +70,7 @@
         <w:jc w:val="left"/>
       </w:pPr>
       <w:r>
-        <w:t>(7) 學校買來一批體育用品，羽毛球拍是乒乓球拍的2倍，分給同學們，每組分乒乓球拍5副，餘乒乓球拍15副，每組分羽毛球拍14副，則差30副。問：學校買來羽毛球拍【180】副、乒乓球拍【90】副</w:t>
+        <w:t>(7) 某數的3倍加上7，等於某數的12倍減去128，問：某數＝【15】</w:t>
       </w:r>
     </w:p>
     <w:p>
@@ -79,7 +79,7 @@
         <w:jc w:val="left"/>
       </w:pPr>
       <w:r>
-        <w:t>(8) 劉老師給小朋友分蘋果，蘋果的個數是橘子的一半，蘋果每人分4個，則多6個，橘子每人分10個，則少4個。問：有【8】個小朋友、共有【114】個水果</w:t>
+        <w:t>(8) 若干同學買了練習本，如果4個同學，各分6本，其餘同學分3本，恰好分完；如果每人分5本，那麼有一個人只得到3本。問：共有【7】個同學、買了【33】本練習本</w:t>
       </w:r>
     </w:p>
     <w:p>
@@ -88,7 +88,7 @@
         <w:jc w:val="left"/>
       </w:pPr>
       <w:r>
-        <w:t>(9) 有一些糖，每人分5塊則多10塊，如果現有人數增加到原有人數的1.5倍，那麼每人4塊就少兩塊。問：這些糖共有【70】塊</w:t>
+        <w:t>(9) 貓媽媽給小貓分魚，每隻小貓分10條魚，就多出8條魚，每隻小貓分11條魚則正好分完。問：一共有【8】隻小貓、貓媽媽一共有【88】條魚</w:t>
       </w:r>
     </w:p>
     <w:p>
@@ -97,7 +97,7 @@
         <w:jc w:val="left"/>
       </w:pPr>
       <w:r>
-        <w:t>(10) 築路隊計畫每天築路720公尺，實際每天比原計劃多築80公尺，這樣在完成規定任務的前三天，就只剩下1160公尺未築。問：這條路長【11160】公尺</w:t>
+        <w:t>(10) 全班同學分組勞動，每組8人。勞動中覺得每組人數太少，因而重新編組，每組改為12人，這樣減少了2組，問：參加勞動的學生有【48】人</w:t>
       </w:r>
     </w:p>
     <w:p>
@@ -106,7 +106,7 @@
         <w:jc w:val="left"/>
       </w:pPr>
       <w:r>
-        <w:t>(11) 某工廠計畫每天加工50個電腦零件，因為工廠改進了加工技術，實際每天加工了56個電腦零件，所以不僅提前3天完成任務，而且比原計畫多加工了120個零件。問：工廠實際一共加工了【2520】個</w:t>
+        <w:t>(11) 學校買來一批電風扇分給各班。若有兩個班每班分到4台，其餘每班只能分2台；如果有一個班分6台，其餘每班分4台，還差12台。問：共買來【18】台電風扇、有【7】個班</w:t>
       </w:r>
     </w:p>
     <w:p>
@@ -115,7 +115,7 @@
         <w:jc w:val="left"/>
       </w:pPr>
       <w:r>
-        <w:t>(12) 臥龍自然保護區管理員把一些竹子分給若干隻大熊貓，每隻大熊貓分5個還多餘10棵竹子，如果大熊貓數增加到3倍還少5隻，那麼每隻大熊貓分2棵竹子還缺少8棵竹子，問有大熊貓【28】隻，竹子【150】棵</w:t>
+        <w:t>(12) 小明帶了一些錢去買蘋果，如果買3公斤，則多出20元，如果買6公斤，則少了40元，問：蘋果每公斤【20】元，小明帶了【80】元</w:t>
       </w:r>
     </w:p>
     <w:p>
@@ -124,7 +124,7 @@
         <w:jc w:val="left"/>
       </w:pPr>
       <w:r>
-        <w:t>(13) 陳老師給小朋友分紅花和黃花，黃花的朵數是紅花的一半。黃花每人分3朵，則多4朵；紅花每人分7朵，則少5朵。問：有【13】個小朋友、共有【129】朵花</w:t>
+        <w:t>(13) 一個植樹小組植樹。如果每人栽5棵，還剩14棵；如果每人栽7棵，就缺4棵。問：這個植樹小組有【9】人、一共有【59】棵樹</w:t>
       </w:r>
     </w:p>
     <w:p>
@@ -133,7 +133,7 @@
         <w:jc w:val="left"/>
       </w:pPr>
       <w:r>
-        <w:t>(14) 學生栽植一批樹苗，如果每個學生栽6棵，剩12棵；如果其中9個學生每人栽4棵，而其餘學生栽8棵，結果缺2棵。問：這批樹苗有【162】棵、參加植樹的學生有【25】人</w:t>
+        <w:t>(14) 李老師將一疊練習本分給同學，每人分7本還多7本，如果每人分9本，那麼有一個同學分不到。問：有【8】個同學、這疊練習本有【63】本</w:t>
       </w:r>
     </w:p>
     <w:p>
@@ -142,7 +142,78 @@
         <w:jc w:val="left"/>
       </w:pPr>
       <w:r>
-        <w:t>(15) 小朋友分糖果，每人分10粒，正好分完；若每人分16粒，則有3個小朋友分不到糖果。問：有【80】粒糖果</w:t>
+        <w:t>(15) 老師說：YEARDFASF有【214】人JJJ有【999】個</w:t>
+      </w:r>
+    </w:p>
+    <w:p>
+      <w:pPr>
+        <w:jc w:val="right"/>
+      </w:pPr>
+      <w:r>
+        <w:drawing>
+          <wp:inline xmlns:a="http://schemas.openxmlformats.org/drawingml/2006/main" xmlns:pic="http://schemas.openxmlformats.org/drawingml/2006/picture">
+            <wp:extent cx="702000" cy="936000"/>
+            <wp:docPr id="1" name="Picture 1"/>
+            <wp:cNvGraphicFramePr>
+              <a:graphicFrameLocks noChangeAspect="1"/>
+            </wp:cNvGraphicFramePr>
+            <a:graphic>
+              <a:graphicData uri="http://schemas.openxmlformats.org/drawingml/2006/picture">
+                <pic:pic>
+                  <pic:nvPicPr>
+                    <pic:cNvPr id="0" name="1_1.jpg"/>
+                    <pic:cNvPicPr/>
+                  </pic:nvPicPr>
+                  <pic:blipFill>
+                    <a:blip r:embed="rId9"/>
+                    <a:stretch>
+                      <a:fillRect/>
+                    </a:stretch>
+                  </pic:blipFill>
+                  <pic:spPr>
+                    <a:xfrm>
+                      <a:off x="0" y="0"/>
+                      <a:ext cx="702000" cy="936000"/>
+                    </a:xfrm>
+                    <a:prstGeom prst="rect"/>
+                  </pic:spPr>
+                </pic:pic>
+              </a:graphicData>
+            </a:graphic>
+          </wp:inline>
+        </w:drawing>
+        <w:drawing>
+          <wp:inline xmlns:a="http://schemas.openxmlformats.org/drawingml/2006/main" xmlns:pic="http://schemas.openxmlformats.org/drawingml/2006/picture">
+            <wp:extent cx="702000" cy="936000"/>
+            <wp:docPr id="2" name="Picture 2"/>
+            <wp:cNvGraphicFramePr>
+              <a:graphicFrameLocks noChangeAspect="1"/>
+            </wp:cNvGraphicFramePr>
+            <a:graphic>
+              <a:graphicData uri="http://schemas.openxmlformats.org/drawingml/2006/picture">
+                <pic:pic>
+                  <pic:nvPicPr>
+                    <pic:cNvPr id="0" name="1_1.jpg"/>
+                    <pic:cNvPicPr/>
+                  </pic:nvPicPr>
+                  <pic:blipFill>
+                    <a:blip r:embed="rId9"/>
+                    <a:stretch>
+                      <a:fillRect/>
+                    </a:stretch>
+                  </pic:blipFill>
+                  <pic:spPr>
+                    <a:xfrm>
+                      <a:off x="0" y="0"/>
+                      <a:ext cx="702000" cy="936000"/>
+                    </a:xfrm>
+                    <a:prstGeom prst="rect"/>
+                  </pic:spPr>
+                </pic:pic>
+              </a:graphicData>
+            </a:graphic>
+          </wp:inline>
+        </w:drawing>
       </w:r>
     </w:p>
     <w:p>
@@ -151,7 +222,7 @@
         <w:jc w:val="left"/>
       </w:pPr>
       <w:r>
-        <w:t>(16) 水果店運來的西瓜個數是哈密瓜個數的4倍，若每天賣130個西瓜和36個哈密瓜，則哈密瓜賣完後還剩下70個西瓜。問：西瓜【720】個、哈密瓜【180】個。</w:t>
+        <w:t>(16) 小明的爺爺買回一筐梨，分給全家人。如果小明和小妹每人分4個梨，其餘每人分2個梨，還多出4個梨。如果小明1人分6個梨，其餘每人分4個梨，又差12個梨。小明家有【9】人、這筐梨子有【26】個</w:t>
       </w:r>
     </w:p>
     <w:p>
@@ -160,124 +231,7 @@
         <w:jc w:val="left"/>
       </w:pPr>
       <w:r>
-        <w:t>(17) 老師給同學們發練習毛筆字時用的宣紙，如果每人發8張，則有3個學生沒發到；如果每人發6張，則正好發完。問：有【12】個學生，有【72】張宣紙</w:t>
-      </w:r>
-    </w:p>
-    <w:p>
-      <w:pPr>
-        <w:pStyle w:val="question"/>
-        <w:jc w:val="left"/>
-      </w:pPr>
-      <w:r>
-        <w:t>(18) 猴王帶領一群猴子去摘桃。下午收工後，猴王開始分配，若大猴分5個，小猴分3個，猴王可留10個；若大、小猴都分4個，猴王能留下20個。在這群猴子中，大猴（不包括猴王）比小猴多【  10 】隻。</w:t>
-      </w:r>
-    </w:p>
-    <w:p>
-      <w:pPr>
-        <w:pStyle w:val="question"/>
-        <w:jc w:val="left"/>
-      </w:pPr>
-      <w:r>
-        <w:t>(19) 糧倉白米的噸數是麵粉的2倍，如果每車運麵粉3噸，還剩下5噸麵粉，如果每車運白米7噸，正好把白米運完，糧倉有白米【70】噸、麵粉【35】噸</w:t>
-      </w:r>
-    </w:p>
-    <w:p>
-      <w:pPr>
-        <w:pStyle w:val="question"/>
-        <w:jc w:val="left"/>
-      </w:pPr>
-      <w:r>
-        <w:t>(20) 某廠運來一批煤，如果每天燒1500公斤，那麼比原計劃提前一天燒完；如果每天燒1000公斤，那麼將比原計劃多用一天。問：現在要求按原計劃燒完，每天應燒煤【1200】公斤</w:t>
-      </w:r>
-    </w:p>
-    <w:p>
-      <w:pPr>
-        <w:pStyle w:val="question"/>
-        <w:jc w:val="left"/>
-      </w:pPr>
-      <w:r>
-        <w:t>(21) 讀書會在圖書館借來的科技書是故事書的2倍，平均每人看6本科技書，則餘12本，每人看故事書4本，則差3本。問：讀書會有【9】人、借來的科技書【66】本、故事書【33】本。</w:t>
-      </w:r>
-    </w:p>
-    <w:p>
-      <w:pPr>
-        <w:pStyle w:val="question"/>
-        <w:jc w:val="left"/>
-      </w:pPr>
-      <w:r>
-        <w:t>(22) 體育隊將一些羽毛球分給若干個人，每人5個還多餘10個羽毛球，如果人數增加到 3倍，那麼每人分2個羽毛球還缺少8個，問：有羽毛球【100】個</w:t>
-      </w:r>
-    </w:p>
-    <w:p>
-      <w:pPr>
-        <w:pStyle w:val="question"/>
-        <w:jc w:val="left"/>
-      </w:pPr>
-      <w:r>
-        <w:t>(23) 六年級舉行聯歡晚會，老師帶著一筆錢去買零食。如果買糖果13公斤，還差4元；如果買牛奶糖15公斤，則還剩2元，已知每公斤糖果比牛奶糖貴2元。問：老師帶【 152 】元</w:t>
-      </w:r>
-    </w:p>
-    <w:p>
-      <w:pPr>
-        <w:pStyle w:val="question"/>
-        <w:jc w:val="left"/>
-      </w:pPr>
-      <w:r>
-        <w:t>(24) 四年級某班的同學去植樹，他們分了一下小組，如果增加一個小組，正好每小組5人；如果減少一小組，正好每組7人。問：這個班共有【35】人</w:t>
-      </w:r>
-    </w:p>
-    <w:p>
-      <w:pPr>
-        <w:pStyle w:val="question"/>
-        <w:jc w:val="left"/>
-      </w:pPr>
-      <w:r>
-        <w:t>(25) 匡明和李欣約定在相同的時間內做完同樣的一本數學練習題。匡明計畫頭兩周每週做30道，以後每週做25道；李欣計畫頭兩周每週做35道，以後每週做30道。結果李欣提前兩周做完。問：他們準備【12】周做完，這本練習題共有【310】題</w:t>
-      </w:r>
-    </w:p>
-    <w:p>
-      <w:pPr>
-        <w:pStyle w:val="question"/>
-        <w:jc w:val="left"/>
-      </w:pPr>
-      <w:r>
-        <w:t>(26) 小明的爺爺買回一筐梨，分給全家人。如果小明和小妹每人分4個梨，其餘每人分2個梨，還多出4個梨。如果小明1人分6個梨，其餘每人分4個梨，又差12個梨。小明家有【9】人、這筐梨子有【26】個</w:t>
-      </w:r>
-    </w:p>
-    <w:p>
-      <w:pPr>
-        <w:pStyle w:val="question"/>
-        <w:jc w:val="left"/>
-      </w:pPr>
-      <w:r>
-        <w:t>(27) 有若干蘋果和梨，蘋果的個數是梨的3倍，如果每天吃2個梨和5個蘋果，梨吃完時還剩20個蘋果。問：有【40】個梨、【120】個蘋果</w:t>
-      </w:r>
-    </w:p>
-    <w:p>
-      <w:pPr>
-        <w:pStyle w:val="question"/>
-        <w:jc w:val="left"/>
-      </w:pPr>
-      <w:r>
-        <w:t>(28) 幼稚園教師把一箱餅乾分給小班和中班的小朋友，平均每人分得6塊，如果只分給中班小朋友，平均每人可以多分得4塊。問：如果只分給小班的小朋友，平均每人分得【15】塊</w:t>
-      </w:r>
-    </w:p>
-    <w:p>
-      <w:pPr>
-        <w:pStyle w:val="question"/>
-        <w:jc w:val="left"/>
-      </w:pPr>
-      <w:r>
-        <w:t>(29) 幼稚園將一筐蘋果分給大班和小班的小朋友，如果大班每人分5個，就多10個；如果小班每人分8個，就少了2個。已知大班比小班多3人。問：這筐蘋果有【70】個</w:t>
-      </w:r>
-    </w:p>
-    <w:p>
-      <w:pPr>
-        <w:pStyle w:val="question"/>
-        <w:jc w:val="left"/>
-      </w:pPr>
-      <w:r>
-        <w:t>(30) 蘋果的個數是梨的2倍。梨每人分3個，餘2個，蘋果每人分7個，少6個。問：總共【10】人，有【64】個蘋果和【32】個梨。</w:t>
+        <w:t>(17) 學校買來一批小足球分給各班：如果每班分4個，就差66個，如果每班分2個，則正好分完。問：一共有【33】個班、買來【66】個足球</w:t>
       </w:r>
     </w:p>
     <w:sectPr>

</xml_diff>

<commit_message>
Ver QDS 0.5.0 SQL Test Step6
</commit_message>
<xml_diff>
--- a/word/answer.docx
+++ b/word/answer.docx
@@ -7,7 +7,7 @@
         <w:pStyle w:val="Title"/>
       </w:pPr>
       <w:r>
-        <w:t>盈虧問題 - 基本型</w:t>
+        <w:t>數學 - 盈虧問題 - 基本型</w:t>
       </w:r>
     </w:p>
     <w:p>
@@ -16,7 +16,7 @@
         <w:jc w:val="left"/>
       </w:pPr>
       <w:r>
-        <w:t>(1) 同學為學校搬磚，每人搬18塊，還餘2塊；每人搬20塊，有一位同學沒磚可搬。問：共有磚【200】塊</w:t>
+        <w:t>(1) 貓媽媽給小貓分魚，每隻小貓分10條魚，就多出8條魚，每隻小貓分11條魚則正好分完。問：一共有【8】隻小貓、貓媽媽一共有【88】條魚</w:t>
       </w:r>
     </w:p>
     <w:p>
@@ -25,7 +25,7 @@
         <w:jc w:val="left"/>
       </w:pPr>
       <w:r>
-        <w:t>(2) 匡明和李欣約定在相同的時間內做完同樣的一本數學練習題。匡明計畫頭兩周每週做30道，以後每週做25道；李欣計畫頭兩周每週做35道，以後每週做30道。結果李欣提前兩周做完。問：他們準備【12】周做完，這本練習題共有【310】題</w:t>
+        <w:t>(2) 童軍團去種樹，如果每人種6棵，則少13棵樹苗；如果每人種5棵，則正好種完。問：童軍團有【13】個人，有【65】棵樹苗</w:t>
       </w:r>
     </w:p>
     <w:p>
@@ -34,7 +34,7 @@
         <w:jc w:val="left"/>
       </w:pPr>
       <w:r>
-        <w:t>(3) 小芳把鮮花插入一些花瓶中，如果每個花瓶裡插5枝，則多12枝；如果每個花瓶裡插8枝，還多3枝。問：每個花瓶裡插【9】枝花可以剛好把鮮花分完</w:t>
+        <w:t>(3) 臥龍自然保護區管理員把一些竹子分給若干隻大熊貓，每隻大熊貓分5個還多餘10棵竹子，如果大熊貓數增加到3倍還少5隻，那麼每隻大熊貓分2棵竹子還缺少8棵竹子，問有大熊貓【28】隻，竹子【150】棵</w:t>
       </w:r>
     </w:p>
     <w:p>
@@ -43,7 +43,7 @@
         <w:jc w:val="left"/>
       </w:pPr>
       <w:r>
-        <w:t>(4) 學校新買來一批書，將它們分給幾位老師，如果每人發10本，還差9本，每人發9本，還差2本。問：有【7】位老師，【61】本書。</w:t>
+        <w:t>(4) 小紅家買來一籃桔子，分給全家人。如果其中二人每人分4個，其餘每人分2個，那麼多出4個；如果一人分6個，其餘每人分4個，那麼缺12個。問：小紅家買來【26】個桔子、小紅家共有【 9】人</w:t>
       </w:r>
     </w:p>
     <w:p>
@@ -52,7 +52,7 @@
         <w:jc w:val="left"/>
       </w:pPr>
       <w:r>
-        <w:t>(5) 童軍隊員擺花盆布置校園。如果每人擺5盆花，還有3盆沒人擺；如果其中2人各擺4盆，其餘的人各擺6盆，這些花盆正好擺完。問：有【7】位童軍隊員、共擺【38】個花盆</w:t>
+        <w:t>(5) 一些桔子分給若干人，每人5個餘10個桔子，如果人數增加到3倍還少5人，那麼每人分2個還缺8個，有桔子【150】個。</w:t>
       </w:r>
     </w:p>
     <w:p>
@@ -61,7 +61,7 @@
         <w:jc w:val="left"/>
       </w:pPr>
       <w:r>
-        <w:t>(6) 幼稚園老師給小朋友分梨子，如果每人分4個，則多9個；如果每人分5個，則少6個。問：有【15】個小朋友，有【69】個梨子</w:t>
+        <w:t>(6) 學生栽植一批樹苗，如果每個學生栽6棵，剩12棵；如果其中9個學生每人栽4棵，而其餘學生栽8棵，結果缺2棵。問：這批樹苗有【162】棵、參加植樹的學生有【25】人</w:t>
       </w:r>
     </w:p>
     <w:p>
@@ -70,7 +70,7 @@
         <w:jc w:val="left"/>
       </w:pPr>
       <w:r>
-        <w:t>(7) 某數的3倍加上7，等於某數的12倍減去128，問：某數＝【15】</w:t>
+        <w:t>(7) 小朋友分蘋果，每人分18個，還多出2個；每人分20個，就有一位小朋友沒分到蘋果，問：共有【11】個小朋友、共有【200】個蘋果</w:t>
       </w:r>
     </w:p>
     <w:p>
@@ -79,7 +79,7 @@
         <w:jc w:val="left"/>
       </w:pPr>
       <w:r>
-        <w:t>(8) 若干同學買了練習本，如果4個同學，各分6本，其餘同學分3本，恰好分完；如果每人分5本，那麼有一個人只得到3本。問：共有【7】個同學、買了【33】本練習本</w:t>
+        <w:t>(8) 48本書分給兩組小朋友，已知第二組比第一組多5人。如果把書全部分給第一組，那麼每人4本，有剩餘；每人5本，書不夠。如果把書全分給第二組，那麼每人3本，有剩餘；每人4本，書不夠，問：第一組有【10】人、第二組有【15】人</w:t>
       </w:r>
     </w:p>
     <w:p>
@@ -88,7 +88,7 @@
         <w:jc w:val="left"/>
       </w:pPr>
       <w:r>
-        <w:t>(9) 貓媽媽給小貓分魚，每隻小貓分10條魚，就多出8條魚，每隻小貓分11條魚則正好分完。問：一共有【8】隻小貓、貓媽媽一共有【88】條魚</w:t>
+        <w:t>(9) 老師說：YEARDFASF有【214】人JJJ有【999】個</w:t>
       </w:r>
     </w:p>
     <w:p>
@@ -97,7 +97,7 @@
         <w:jc w:val="left"/>
       </w:pPr>
       <w:r>
-        <w:t>(10) 全班同學分組勞動，每組8人。勞動中覺得每組人數太少，因而重新編組，每組改為12人，這樣減少了2組，問：參加勞動的學生有【48】人</w:t>
+        <w:t>(10) 幼稚園將一筐蘋果分給大班和小班的小朋友，如果大班每人分5個，就多10個；如果小班每人分8個，就少了2個。已知大班比小班多3人。問：這筐蘋果有【70】個</w:t>
       </w:r>
     </w:p>
     <w:p>
@@ -106,7 +106,7 @@
         <w:jc w:val="left"/>
       </w:pPr>
       <w:r>
-        <w:t>(11) 學校買來一批電風扇分給各班。若有兩個班每班分到4台，其餘每班只能分2台；如果有一個班分6台，其餘每班分4台，還差12台。問：共買來【18】台電風扇、有【7】個班</w:t>
+        <w:t>(11) 同學們暑假前到圖書館借書，如果每人借4本，則最後少2本；如果前2人每人先借8本，餘下的人每人借3本，這些圖書恰好借完。問：書的總數是【46】本</w:t>
       </w:r>
     </w:p>
     <w:p>
@@ -115,7 +115,7 @@
         <w:jc w:val="left"/>
       </w:pPr>
       <w:r>
-        <w:t>(12) 小明帶了一些錢去買蘋果，如果買3公斤，則多出20元，如果買6公斤，則少了40元，問：蘋果每公斤【20】元，小明帶了【80】元</w:t>
+        <w:t>(12) 媽媽買回一筐蘋果，按計劃吃的天數算了一下，如果每天吃4個，要多出48個蘋果；如果每天吃6個，則多出8個蘋果。問：媽媽買回的蘋果有【 128 】個，計畫吃【 20 】天</w:t>
       </w:r>
     </w:p>
     <w:p>
@@ -124,7 +124,7 @@
         <w:jc w:val="left"/>
       </w:pPr>
       <w:r>
-        <w:t>(13) 一個植樹小組植樹。如果每人栽5棵，還剩14棵；如果每人栽7棵，就缺4棵。問：這個植樹小組有【9】人、一共有【59】棵樹</w:t>
+        <w:t>(13) 三年級一班少先隊員參加學校搬磚勞動，如果每人搬4塊磚，還剩7塊；如果每人搬5塊，則多1塊磚。問：這個班少先隊有【 6 】個人，磚共有【 31 】塊</w:t>
       </w:r>
     </w:p>
     <w:p>
@@ -133,7 +133,7 @@
         <w:jc w:val="left"/>
       </w:pPr>
       <w:r>
-        <w:t>(14) 李老師將一疊練習本分給同學，每人分7本還多7本，如果每人分9本，那麼有一個同學分不到。問：有【8】個同學、這疊練習本有【63】本</w:t>
+        <w:t xml:space="preserve">(14) 媽媽買回一筐蘋果，按計劃吃的天數算了一下，如果每天吃4個，要多出48個蘋果；如果每天吃6個，則又少8個蘋果。問：媽媽買回的蘋果有【160】個、計畫吃【28】天 </w:t>
       </w:r>
     </w:p>
     <w:p>
@@ -142,78 +142,7 @@
         <w:jc w:val="left"/>
       </w:pPr>
       <w:r>
-        <w:t>(15) 老師說：YEARDFASF有【214】人JJJ有【999】個</w:t>
-      </w:r>
-    </w:p>
-    <w:p>
-      <w:pPr>
-        <w:jc w:val="right"/>
-      </w:pPr>
-      <w:r>
-        <w:drawing>
-          <wp:inline xmlns:a="http://schemas.openxmlformats.org/drawingml/2006/main" xmlns:pic="http://schemas.openxmlformats.org/drawingml/2006/picture">
-            <wp:extent cx="702000" cy="936000"/>
-            <wp:docPr id="1" name="Picture 1"/>
-            <wp:cNvGraphicFramePr>
-              <a:graphicFrameLocks noChangeAspect="1"/>
-            </wp:cNvGraphicFramePr>
-            <a:graphic>
-              <a:graphicData uri="http://schemas.openxmlformats.org/drawingml/2006/picture">
-                <pic:pic>
-                  <pic:nvPicPr>
-                    <pic:cNvPr id="0" name="1_1.jpg"/>
-                    <pic:cNvPicPr/>
-                  </pic:nvPicPr>
-                  <pic:blipFill>
-                    <a:blip r:embed="rId9"/>
-                    <a:stretch>
-                      <a:fillRect/>
-                    </a:stretch>
-                  </pic:blipFill>
-                  <pic:spPr>
-                    <a:xfrm>
-                      <a:off x="0" y="0"/>
-                      <a:ext cx="702000" cy="936000"/>
-                    </a:xfrm>
-                    <a:prstGeom prst="rect"/>
-                  </pic:spPr>
-                </pic:pic>
-              </a:graphicData>
-            </a:graphic>
-          </wp:inline>
-        </w:drawing>
-        <w:drawing>
-          <wp:inline xmlns:a="http://schemas.openxmlformats.org/drawingml/2006/main" xmlns:pic="http://schemas.openxmlformats.org/drawingml/2006/picture">
-            <wp:extent cx="702000" cy="936000"/>
-            <wp:docPr id="2" name="Picture 2"/>
-            <wp:cNvGraphicFramePr>
-              <a:graphicFrameLocks noChangeAspect="1"/>
-            </wp:cNvGraphicFramePr>
-            <a:graphic>
-              <a:graphicData uri="http://schemas.openxmlformats.org/drawingml/2006/picture">
-                <pic:pic>
-                  <pic:nvPicPr>
-                    <pic:cNvPr id="0" name="1_1.jpg"/>
-                    <pic:cNvPicPr/>
-                  </pic:nvPicPr>
-                  <pic:blipFill>
-                    <a:blip r:embed="rId9"/>
-                    <a:stretch>
-                      <a:fillRect/>
-                    </a:stretch>
-                  </pic:blipFill>
-                  <pic:spPr>
-                    <a:xfrm>
-                      <a:off x="0" y="0"/>
-                      <a:ext cx="702000" cy="936000"/>
-                    </a:xfrm>
-                    <a:prstGeom prst="rect"/>
-                  </pic:spPr>
-                </pic:pic>
-              </a:graphicData>
-            </a:graphic>
-          </wp:inline>
-        </w:drawing>
+        <w:t>(15) 明明過生日，同學們去給他買蛋糕，如果每人出8元，就多出8元；每人出7元，就多出4元。問：有【  4  】個同學去買蛋糕、這個蛋糕的價錢【  24  】元</w:t>
       </w:r>
     </w:p>
     <w:p>
@@ -222,7 +151,7 @@
         <w:jc w:val="left"/>
       </w:pPr>
       <w:r>
-        <w:t>(16) 小明的爺爺買回一筐梨，分給全家人。如果小明和小妹每人分4個梨，其餘每人分2個梨，還多出4個梨。如果小明1人分6個梨，其餘每人分4個梨，又差12個梨。小明家有【9】人、這筐梨子有【26】個</w:t>
+        <w:t>(16) 學校買來一批電風扇分給各班。若有兩個班每班分到4台，其餘每班只能分2台；如果有一個班分6台，其餘每班分4台，還差12台。問：共買來【18】台電風扇、有【7】個班</w:t>
       </w:r>
     </w:p>
     <w:p>
@@ -231,7 +160,214 @@
         <w:jc w:val="left"/>
       </w:pPr>
       <w:r>
-        <w:t>(17) 學校買來一批小足球分給各班：如果每班分4個，就差66個，如果每班分2個，則正好分完。問：一共有【33】個班、買來【66】個足球</w:t>
+        <w:t>(17) 將蘋果放入一些籃子中，如果每籃放8個，則缺少21個；如果每籃改為放6個，則缺少3個。問：籃子有【9】個，蘋果有【51】個</w:t>
+      </w:r>
+    </w:p>
+    <w:p>
+      <w:pPr>
+        <w:pStyle w:val="question"/>
+        <w:jc w:val="left"/>
+      </w:pPr>
+      <w:r>
+        <w:t>(18) 老師把一袋糖分給小朋友。如果只分給小班，每人可得12塊，如果分給中班和小班，每人只能分到4塊。如果這袋糖只分給中班，每人可分到【 6 】塊</w:t>
+      </w:r>
+    </w:p>
+    <w:p>
+      <w:pPr>
+        <w:pStyle w:val="question"/>
+        <w:jc w:val="left"/>
+      </w:pPr>
+      <w:r>
+        <w:t>(19) 小芳把鮮花插入一些花瓶中，如果每個花瓶裡插5枝，則多12枝；如果每個花瓶裡插8枝，還多3枝。問：每個花瓶裡插【9】枝花可以剛好把鮮花分完</w:t>
+      </w:r>
+    </w:p>
+    <w:p>
+      <w:pPr>
+        <w:pStyle w:val="question"/>
+        <w:jc w:val="left"/>
+      </w:pPr>
+      <w:r>
+        <w:t>(20) 某廠運來一批煤，如果每天燒1500公斤，那麼比原計劃提前一天燒完；如果每天燒1000公斤，那麼將比原計劃多用一天。問：現在要求按原計劃燒完，每天應燒煤【1200】公斤</w:t>
+      </w:r>
+    </w:p>
+    <w:p>
+      <w:pPr>
+        <w:pStyle w:val="question"/>
+        <w:jc w:val="left"/>
+      </w:pPr>
+      <w:r>
+        <w:t>(21) 一個商販估計，若1公斤蘋果賣24元，會賠40元；若1公斤蘋果賣30元，可以賺80元。問：若以不賠不賺的價格賣出，每公斤蘋果應賣【26】元</w:t>
+      </w:r>
+    </w:p>
+    <w:p>
+      <w:pPr>
+        <w:pStyle w:val="question"/>
+        <w:jc w:val="left"/>
+      </w:pPr>
+      <w:r>
+        <w:t>(22) 幼稚園老師給小朋友分梨子，如果每人分4個，則多9個；如果每人分5個，則少6個。問：有【15】個小朋友，有【69】個梨子</w:t>
+      </w:r>
+    </w:p>
+    <w:p>
+      <w:pPr>
+        <w:pStyle w:val="question"/>
+        <w:jc w:val="left"/>
+      </w:pPr>
+      <w:r>
+        <w:t>(23) 老師把一籃蘋果分給小朋友，如果減少一名同學，每個同學正好分得5個；如果增加一個同學，正好每人分得4個，求這籃蘋果一共有【 40 】個</w:t>
+      </w:r>
+    </w:p>
+    <w:p>
+      <w:pPr>
+        <w:pStyle w:val="question"/>
+        <w:jc w:val="left"/>
+      </w:pPr>
+      <w:r>
+        <w:t>(24) 工人鋪一條路基，若每天鋪260公尺，鋪完全路長就得延長8天；若每天鋪300公尺，鋪完全路長仍要延長4天。問：這條路長【7800】公尺。</w:t>
+      </w:r>
+    </w:p>
+    <w:p>
+      <w:pPr>
+        <w:pStyle w:val="question"/>
+        <w:jc w:val="left"/>
+      </w:pPr>
+      <w:r>
+        <w:t>(25) 老師把一些蘋果分給小朋友。如果每人分一個，還剩下8個蘋果；如果每人分2個，那麼還少2個蘋果。問：共有【10】個小朋友</w:t>
+      </w:r>
+    </w:p>
+    <w:p>
+      <w:pPr>
+        <w:pStyle w:val="question"/>
+        <w:jc w:val="left"/>
+      </w:pPr>
+      <w:r>
+        <w:t>(26) 甲、乙兩組同學做紅花，每人做8朵，正好送給五年級每個同學一朵。如果把這些紅花讓甲組單獨做，每人要多做4朵。如果把這些紅花讓乙組同學單獨做，每人要做【24】朵</w:t>
+      </w:r>
+    </w:p>
+    <w:p>
+      <w:pPr>
+        <w:pStyle w:val="question"/>
+        <w:jc w:val="left"/>
+      </w:pPr>
+      <w:r>
+        <w:t>(27) 四年級某班的同學去植樹，他們分了一下小組，如果增加一個小組，正好每小組5人；如果減少一小組，正好每組7人。問：這個班共有【35】人</w:t>
+      </w:r>
+    </w:p>
+    <w:p>
+      <w:pPr>
+        <w:pStyle w:val="question"/>
+        <w:jc w:val="left"/>
+      </w:pPr>
+      <w:r>
+        <w:t>(28) 小朋友分糖果，每人3粒，餘30粒；每人5粒，少4粒。問：有【17】個小朋友、【81】粒糖</w:t>
+      </w:r>
+    </w:p>
+    <w:p>
+      <w:pPr>
+        <w:pStyle w:val="question"/>
+        <w:jc w:val="left"/>
+      </w:pPr>
+      <w:r>
+        <w:t>(29) 302班同學去植樹，每人植5棵，有3棵沒有人植，如果其中4人每人植4棵，其餘每人植6棵，就恰好植完所有的樹。問：參加植樹的有【11】名同學、共植【58】棵樹</w:t>
+      </w:r>
+    </w:p>
+    <w:p>
+      <w:pPr>
+        <w:pStyle w:val="question"/>
+        <w:jc w:val="left"/>
+      </w:pPr>
+      <w:r>
+        <w:t>(30) 幼稚園的小朋友分玩具，如果每人分18件，還多出2件；如果每人分20件，就有1位小朋友分不到玩具。問：共有【11】個小朋友、【200】件玩具</w:t>
+      </w:r>
+    </w:p>
+    <w:p>
+      <w:pPr>
+        <w:pStyle w:val="question"/>
+        <w:jc w:val="left"/>
+      </w:pPr>
+      <w:r>
+        <w:t>(31) 體育隊將一些羽毛球分給若干個人，每人5個還多餘10個羽毛球，如果人數增加到 3倍，那麼每人分2個羽毛球還缺少8個，問：有羽毛球【100】個</w:t>
+      </w:r>
+    </w:p>
+    <w:p>
+      <w:pPr>
+        <w:pStyle w:val="question"/>
+        <w:jc w:val="left"/>
+      </w:pPr>
+      <w:r>
+        <w:t>(32) 小朋友分糖果，每人分10粒，正好分完；若每人分16粒，則有3個小朋友分不到糖果。問：有【80】粒糖果</w:t>
+      </w:r>
+    </w:p>
+    <w:p>
+      <w:pPr>
+        <w:pStyle w:val="question"/>
+        <w:jc w:val="left"/>
+      </w:pPr>
+      <w:r>
+        <w:t>(33) 食堂採購員小李去買肉，如果買牛肉18公斤，那麼差40元；如果買豬肉20公斤，那麼多20元。已知牛肉比豬肉每公斤貴8元。問：牛肉每公斤【50】元、豬肉每公斤【42】元，小李帶了【860】元</w:t>
+      </w:r>
+    </w:p>
+    <w:p>
+      <w:pPr>
+        <w:pStyle w:val="question"/>
+        <w:jc w:val="left"/>
+      </w:pPr>
+      <w:r>
+        <w:t>(34) 農民鋤草，其中5人各鋤4畝，餘下的各鋤3畝，這樣分配最後餘下26畝；如果其中3人每人各鋤3畝，餘下的人各鋤5畝，最後餘下3畝。問：草地面積【82】畝、鋤草人數【17】人</w:t>
+      </w:r>
+    </w:p>
+    <w:p>
+      <w:pPr>
+        <w:pStyle w:val="question"/>
+        <w:jc w:val="left"/>
+      </w:pPr>
+      <w:r>
+        <w:t>(35) 三年級給優秀學生發獎品書，如果每個學生發5冊還剩32冊；如果其中10個學生每人發4冊，其餘每人發8冊，就恰好發完。問：優秀學生有【24】人、獎品書有【152】冊</w:t>
+      </w:r>
+    </w:p>
+    <w:p>
+      <w:pPr>
+        <w:pStyle w:val="question"/>
+        <w:jc w:val="left"/>
+      </w:pPr>
+      <w:r>
+        <w:t>(36) 老師將一些練習本發給班上的學生。如果每人發10本，則有兩個學生沒分到；如果每人發8本，則正好發完。問：有【10】個學生、【80】本練習本</w:t>
+      </w:r>
+    </w:p>
+    <w:p>
+      <w:pPr>
+        <w:pStyle w:val="question"/>
+        <w:jc w:val="left"/>
+      </w:pPr>
+      <w:r>
+        <w:t>(37) 學校園林科有一批樹苗，交給若干名學生去栽，一次一次往下分，每次分一棵，最後剩下12棵，不夠分了。如果再拿來8棵，那麼每個學生正好栽10棵。問：參加栽樹的學生有【20】人，這批樹苗共【192】棵</w:t>
+      </w:r>
+    </w:p>
+    <w:p>
+      <w:pPr>
+        <w:pStyle w:val="question"/>
+        <w:jc w:val="left"/>
+      </w:pPr>
+      <w:r>
+        <w:t>(38) 老師把一籃蘋果分給小朋友，如果減少一名同學，每個同學正好分得5個；如果增加一個同學，正好每人分得4個。問：小朋友【9】人，蘋果共有【45】個</w:t>
+      </w:r>
+    </w:p>
+    <w:p>
+      <w:pPr>
+        <w:pStyle w:val="question"/>
+        <w:jc w:val="left"/>
+      </w:pPr>
+      <w:r>
+        <w:t>(39) 猴王帶領一群猴子去摘桃。下午收工後，猴王開始分配，若大猴分5個，小猴分3個，猴王可留10個；若大、小猴都分4個，猴王能留下20個。在這群猴子中，大猴（不包括猴王）比小猴多【  10 】隻。</w:t>
+      </w:r>
+    </w:p>
+    <w:p>
+      <w:pPr>
+        <w:pStyle w:val="question"/>
+        <w:jc w:val="left"/>
+      </w:pPr>
+      <w:r>
+        <w:t>(40) 幼稚園小朋友分蘋果，如果每人分3個就多了11個，如果每人分5個還缺5個。問：有【8】個小朋友、蘋果有【35】個</w:t>
       </w:r>
     </w:p>
     <w:sectPr>

</xml_diff>